<commit_message>
fix: added enhanced feedback questions at end of activity
</commit_message>
<xml_diff>
--- a/materials/activities/2-A-WorkingLocallyAndUpstreaming.docx
+++ b/materials/activities/2-A-WorkingLocallyAndUpstreaming.docx
@@ -402,14 +402,27 @@
                             <w:r>
                               <w:t xml:space="preserve">Figure </w:t>
                             </w:r>
-                            <w:fldSimple w:instr=" SEQ Figure \* ARABIC ">
-                              <w:r>
-                                <w:rPr>
-                                  <w:noProof/>
-                                </w:rPr>
-                                <w:t>1</w:t>
-                              </w:r>
-                            </w:fldSimple>
+                            <w:r>
+                              <w:fldChar w:fldCharType="begin"/>
+                            </w:r>
+                            <w:r>
+                              <w:instrText xml:space="preserve"> SEQ Figure \* ARABIC </w:instrText>
+                            </w:r>
+                            <w:r>
+                              <w:fldChar w:fldCharType="separate"/>
+                            </w:r>
+                            <w:r>
+                              <w:rPr>
+                                <w:noProof/>
+                              </w:rPr>
+                              <w:t>1</w:t>
+                            </w:r>
+                            <w:r>
+                              <w:rPr>
+                                <w:noProof/>
+                              </w:rPr>
+                              <w:fldChar w:fldCharType="end"/>
+                            </w:r>
                             <w:r>
                               <w:t xml:space="preserve"> - Fork, Clone and Local Files</w:t>
                             </w:r>
@@ -450,14 +463,27 @@
                       <w:r>
                         <w:t xml:space="preserve">Figure </w:t>
                       </w:r>
-                      <w:fldSimple w:instr=" SEQ Figure \* ARABIC ">
-                        <w:r>
-                          <w:rPr>
-                            <w:noProof/>
-                          </w:rPr>
-                          <w:t>1</w:t>
-                        </w:r>
-                      </w:fldSimple>
+                      <w:r>
+                        <w:fldChar w:fldCharType="begin"/>
+                      </w:r>
+                      <w:r>
+                        <w:instrText xml:space="preserve"> SEQ Figure \* ARABIC </w:instrText>
+                      </w:r>
+                      <w:r>
+                        <w:fldChar w:fldCharType="separate"/>
+                      </w:r>
+                      <w:r>
+                        <w:rPr>
+                          <w:noProof/>
+                        </w:rPr>
+                        <w:t>1</w:t>
+                      </w:r>
+                      <w:r>
+                        <w:rPr>
+                          <w:noProof/>
+                        </w:rPr>
+                        <w:fldChar w:fldCharType="end"/>
+                      </w:r>
                       <w:r>
                         <w:t xml:space="preserve"> - Fork, Clone and Local Files</w:t>
                       </w:r>
@@ -475,6 +501,7 @@
           <w:rFonts w:asciiTheme="minorHAnsi" w:hAnsiTheme="minorHAnsi" w:cstheme="minorHAnsi"/>
           <w:b/>
           <w:bCs/>
+          <w:noProof/>
           <w:u w:val="single"/>
         </w:rPr>
         <w:drawing>
@@ -652,21 +679,7 @@
         <w:rPr>
           <w:rFonts w:asciiTheme="minorHAnsi" w:hAnsiTheme="minorHAnsi" w:cstheme="minorHAnsi"/>
         </w:rPr>
-        <w:t>a. Ensure that you are in your cloned repo (</w:t>
-      </w:r>
-      <w:proofErr w:type="gramStart"/>
-      <w:r>
-        <w:rPr>
-          <w:rFonts w:asciiTheme="minorHAnsi" w:hAnsiTheme="minorHAnsi" w:cstheme="minorHAnsi"/>
-        </w:rPr>
-        <w:t>i.e.</w:t>
-      </w:r>
-      <w:proofErr w:type="gramEnd"/>
-      <w:r>
-        <w:rPr>
-          <w:rFonts w:asciiTheme="minorHAnsi" w:hAnsiTheme="minorHAnsi" w:cstheme="minorHAnsi"/>
-        </w:rPr>
-        <w:t xml:space="preserve"> the </w:t>
+        <w:t xml:space="preserve">a. Ensure that you are in your cloned repo (i.e. the </w:t>
       </w:r>
       <w:r>
         <w:rPr>
@@ -1567,25 +1580,36 @@
                             <w:r>
                               <w:t xml:space="preserve">Figure </w:t>
                             </w:r>
-                            <w:fldSimple w:instr=" SEQ Figure \* ARABIC ">
-                              <w:r>
-                                <w:rPr>
-                                  <w:noProof/>
-                                </w:rPr>
-                                <w:t>2</w:t>
-                              </w:r>
-                            </w:fldSimple>
+                            <w:r>
+                              <w:fldChar w:fldCharType="begin"/>
+                            </w:r>
+                            <w:r>
+                              <w:instrText xml:space="preserve"> SEQ Figure \* ARABIC </w:instrText>
+                            </w:r>
+                            <w:r>
+                              <w:fldChar w:fldCharType="separate"/>
+                            </w:r>
+                            <w:r>
+                              <w:rPr>
+                                <w:noProof/>
+                              </w:rPr>
+                              <w:t>2</w:t>
+                            </w:r>
+                            <w:r>
+                              <w:rPr>
+                                <w:noProof/>
+                              </w:rPr>
+                              <w:fldChar w:fldCharType="end"/>
+                            </w:r>
                             <w:r>
                               <w:t xml:space="preserve"> </w:t>
                             </w:r>
                             <w:r>
                               <w:t xml:space="preserve">- Create feature branch and </w:t>
                             </w:r>
-                            <w:proofErr w:type="gramStart"/>
                             <w:r>
                               <w:t>switch</w:t>
                             </w:r>
-                            <w:proofErr w:type="gramEnd"/>
                           </w:p>
                         </w:txbxContent>
                       </wps:txbx>
@@ -1619,25 +1643,36 @@
                       <w:r>
                         <w:t xml:space="preserve">Figure </w:t>
                       </w:r>
-                      <w:fldSimple w:instr=" SEQ Figure \* ARABIC ">
-                        <w:r>
-                          <w:rPr>
-                            <w:noProof/>
-                          </w:rPr>
-                          <w:t>2</w:t>
-                        </w:r>
-                      </w:fldSimple>
+                      <w:r>
+                        <w:fldChar w:fldCharType="begin"/>
+                      </w:r>
+                      <w:r>
+                        <w:instrText xml:space="preserve"> SEQ Figure \* ARABIC </w:instrText>
+                      </w:r>
+                      <w:r>
+                        <w:fldChar w:fldCharType="separate"/>
+                      </w:r>
+                      <w:r>
+                        <w:rPr>
+                          <w:noProof/>
+                        </w:rPr>
+                        <w:t>2</w:t>
+                      </w:r>
+                      <w:r>
+                        <w:rPr>
+                          <w:noProof/>
+                        </w:rPr>
+                        <w:fldChar w:fldCharType="end"/>
+                      </w:r>
                       <w:r>
                         <w:t xml:space="preserve"> </w:t>
                       </w:r>
                       <w:r>
                         <w:t xml:space="preserve">- Create feature branch and </w:t>
                       </w:r>
-                      <w:proofErr w:type="gramStart"/>
                       <w:r>
                         <w:t>switch</w:t>
                       </w:r>
-                      <w:proofErr w:type="gramEnd"/>
                     </w:p>
                   </w:txbxContent>
                 </v:textbox>
@@ -1652,6 +1687,7 @@
           <w:rFonts w:asciiTheme="minorHAnsi" w:hAnsiTheme="minorHAnsi" w:cstheme="minorHAnsi"/>
           <w:b/>
           <w:bCs/>
+          <w:noProof/>
           <w:u w:val="single"/>
         </w:rPr>
         <w:drawing>
@@ -2106,21 +2142,7 @@
         <w:rPr>
           <w:rFonts w:asciiTheme="minorHAnsi" w:hAnsiTheme="minorHAnsi" w:cstheme="minorHAnsi"/>
         </w:rPr>
-        <w:t xml:space="preserve"> command creates a new branch with the given name.  When creating a branch, you should give it a short but descriptive name (</w:t>
-      </w:r>
-      <w:proofErr w:type="gramStart"/>
-      <w:r>
-        <w:rPr>
-          <w:rFonts w:asciiTheme="minorHAnsi" w:hAnsiTheme="minorHAnsi" w:cstheme="minorHAnsi"/>
-        </w:rPr>
-        <w:t>e.g.</w:t>
-      </w:r>
-      <w:proofErr w:type="gramEnd"/>
-      <w:r>
-        <w:rPr>
-          <w:rFonts w:asciiTheme="minorHAnsi" w:hAnsiTheme="minorHAnsi" w:cstheme="minorHAnsi"/>
-        </w:rPr>
-        <w:t xml:space="preserve"> “</w:t>
+        <w:t xml:space="preserve"> command creates a new branch with the given name.  When creating a branch, you should give it a short but descriptive name (e.g. “</w:t>
       </w:r>
       <w:proofErr w:type="spellStart"/>
       <w:r>
@@ -2890,14 +2912,27 @@
                             <w:r>
                               <w:t xml:space="preserve">Figure </w:t>
                             </w:r>
-                            <w:fldSimple w:instr=" SEQ Figure \* ARABIC ">
-                              <w:r>
-                                <w:rPr>
-                                  <w:noProof/>
-                                </w:rPr>
-                                <w:t>3</w:t>
-                              </w:r>
-                            </w:fldSimple>
+                            <w:r>
+                              <w:fldChar w:fldCharType="begin"/>
+                            </w:r>
+                            <w:r>
+                              <w:instrText xml:space="preserve"> SEQ Figure \* ARABIC </w:instrText>
+                            </w:r>
+                            <w:r>
+                              <w:fldChar w:fldCharType="separate"/>
+                            </w:r>
+                            <w:r>
+                              <w:rPr>
+                                <w:noProof/>
+                              </w:rPr>
+                              <w:t>3</w:t>
+                            </w:r>
+                            <w:r>
+                              <w:rPr>
+                                <w:noProof/>
+                              </w:rPr>
+                              <w:fldChar w:fldCharType="end"/>
+                            </w:r>
                             <w:r>
                               <w:t xml:space="preserve"> - Editing Local Files on a Feature Branch</w:t>
                             </w:r>
@@ -2931,14 +2966,27 @@
                       <w:r>
                         <w:t xml:space="preserve">Figure </w:t>
                       </w:r>
-                      <w:fldSimple w:instr=" SEQ Figure \* ARABIC ">
-                        <w:r>
-                          <w:rPr>
-                            <w:noProof/>
-                          </w:rPr>
-                          <w:t>3</w:t>
-                        </w:r>
-                      </w:fldSimple>
+                      <w:r>
+                        <w:fldChar w:fldCharType="begin"/>
+                      </w:r>
+                      <w:r>
+                        <w:instrText xml:space="preserve"> SEQ Figure \* ARABIC </w:instrText>
+                      </w:r>
+                      <w:r>
+                        <w:fldChar w:fldCharType="separate"/>
+                      </w:r>
+                      <w:r>
+                        <w:rPr>
+                          <w:noProof/>
+                        </w:rPr>
+                        <w:t>3</w:t>
+                      </w:r>
+                      <w:r>
+                        <w:rPr>
+                          <w:noProof/>
+                        </w:rPr>
+                        <w:fldChar w:fldCharType="end"/>
+                      </w:r>
                       <w:r>
                         <w:t xml:space="preserve"> - Editing Local Files on a Feature Branch</w:t>
                       </w:r>
@@ -3715,14 +3763,27 @@
                             <w:r>
                               <w:t xml:space="preserve">Figure </w:t>
                             </w:r>
-                            <w:fldSimple w:instr=" SEQ Figure \* ARABIC ">
-                              <w:r>
-                                <w:rPr>
-                                  <w:noProof/>
-                                </w:rPr>
-                                <w:t>4</w:t>
-                              </w:r>
-                            </w:fldSimple>
+                            <w:r>
+                              <w:fldChar w:fldCharType="begin"/>
+                            </w:r>
+                            <w:r>
+                              <w:instrText xml:space="preserve"> SEQ Figure \* ARABIC </w:instrText>
+                            </w:r>
+                            <w:r>
+                              <w:fldChar w:fldCharType="separate"/>
+                            </w:r>
+                            <w:r>
+                              <w:rPr>
+                                <w:noProof/>
+                              </w:rPr>
+                              <w:t>4</w:t>
+                            </w:r>
+                            <w:r>
+                              <w:rPr>
+                                <w:noProof/>
+                              </w:rPr>
+                              <w:fldChar w:fldCharType="end"/>
+                            </w:r>
                             <w:r>
                               <w:t xml:space="preserve"> - Staging Changes and Committing</w:t>
                             </w:r>
@@ -3756,14 +3817,27 @@
                       <w:r>
                         <w:t xml:space="preserve">Figure </w:t>
                       </w:r>
-                      <w:fldSimple w:instr=" SEQ Figure \* ARABIC ">
-                        <w:r>
-                          <w:rPr>
-                            <w:noProof/>
-                          </w:rPr>
-                          <w:t>4</w:t>
-                        </w:r>
-                      </w:fldSimple>
+                      <w:r>
+                        <w:fldChar w:fldCharType="begin"/>
+                      </w:r>
+                      <w:r>
+                        <w:instrText xml:space="preserve"> SEQ Figure \* ARABIC </w:instrText>
+                      </w:r>
+                      <w:r>
+                        <w:fldChar w:fldCharType="separate"/>
+                      </w:r>
+                      <w:r>
+                        <w:rPr>
+                          <w:noProof/>
+                        </w:rPr>
+                        <w:t>4</w:t>
+                      </w:r>
+                      <w:r>
+                        <w:rPr>
+                          <w:noProof/>
+                        </w:rPr>
+                        <w:fldChar w:fldCharType="end"/>
+                      </w:r>
                       <w:r>
                         <w:t xml:space="preserve"> - Staging Changes and Committing</w:t>
                       </w:r>
@@ -3817,21 +3891,7 @@
         <w:rPr>
           <w:rFonts w:asciiTheme="minorHAnsi" w:hAnsiTheme="minorHAnsi" w:cstheme="minorHAnsi"/>
         </w:rPr>
-        <w:t xml:space="preserve"> (</w:t>
-      </w:r>
-      <w:proofErr w:type="gramStart"/>
-      <w:r>
-        <w:rPr>
-          <w:rFonts w:asciiTheme="minorHAnsi" w:hAnsiTheme="minorHAnsi" w:cstheme="minorHAnsi"/>
-        </w:rPr>
-        <w:t>i.e.</w:t>
-      </w:r>
-      <w:proofErr w:type="gramEnd"/>
-      <w:r>
-        <w:rPr>
-          <w:rFonts w:asciiTheme="minorHAnsi" w:hAnsiTheme="minorHAnsi" w:cstheme="minorHAnsi"/>
-        </w:rPr>
-        <w:t xml:space="preserve"> adding the files to the </w:t>
+        <w:t xml:space="preserve"> (i.e. adding the files to the </w:t>
       </w:r>
       <w:r>
         <w:rPr>
@@ -4194,13 +4254,7 @@
         <w:rPr>
           <w:rFonts w:asciiTheme="minorHAnsi" w:hAnsiTheme="minorHAnsi" w:cstheme="minorHAnsi"/>
         </w:rPr>
-        <w:t xml:space="preserve">a. </w:t>
-      </w:r>
-      <w:r>
-        <w:rPr>
-          <w:rFonts w:asciiTheme="minorHAnsi" w:hAnsiTheme="minorHAnsi" w:cstheme="minorHAnsi"/>
-        </w:rPr>
-        <w:t>Give a screenshot of the command you used and its output.</w:t>
+        <w:t>a. Give a screenshot of the command you used and its output.</w:t>
       </w:r>
     </w:p>
     <w:p>
@@ -4245,25 +4299,7 @@
         <w:rPr>
           <w:rFonts w:asciiTheme="minorHAnsi" w:hAnsiTheme="minorHAnsi" w:cstheme="minorHAnsi"/>
         </w:rPr>
-        <w:t xml:space="preserve">b. Compare your output in part a to the output in #9a. </w:t>
-      </w:r>
-      <w:r>
-        <w:rPr>
-          <w:rFonts w:asciiTheme="minorHAnsi" w:hAnsiTheme="minorHAnsi" w:cstheme="minorHAnsi"/>
-        </w:rPr>
-        <w:t xml:space="preserve">What two changes have occurred in </w:t>
-      </w:r>
-      <w:r>
-        <w:rPr>
-          <w:rFonts w:asciiTheme="minorHAnsi" w:hAnsiTheme="minorHAnsi" w:cstheme="minorHAnsi"/>
-        </w:rPr>
-        <w:t>that</w:t>
-      </w:r>
-      <w:r>
-        <w:rPr>
-          <w:rFonts w:asciiTheme="minorHAnsi" w:hAnsiTheme="minorHAnsi" w:cstheme="minorHAnsi"/>
-        </w:rPr>
-        <w:t xml:space="preserve"> reflect that your changes have been staged?</w:t>
+        <w:t>b. Compare your output in part a to the output in #9a. What two changes have occurred in that reflect that your changes have been staged?</w:t>
       </w:r>
     </w:p>
     <w:p>
@@ -4721,21 +4757,7 @@
               <w:rPr>
                 <w:rFonts w:asciiTheme="minorHAnsi" w:hAnsiTheme="minorHAnsi" w:cstheme="minorHAnsi"/>
               </w:rPr>
-              <w:t>Pluralize bug (</w:t>
-            </w:r>
-            <w:proofErr w:type="gramStart"/>
-            <w:r>
-              <w:rPr>
-                <w:rFonts w:asciiTheme="minorHAnsi" w:hAnsiTheme="minorHAnsi" w:cstheme="minorHAnsi"/>
-              </w:rPr>
-              <w:t>i.e.</w:t>
-            </w:r>
-            <w:proofErr w:type="gramEnd"/>
-            <w:r>
-              <w:rPr>
-                <w:rFonts w:asciiTheme="minorHAnsi" w:hAnsiTheme="minorHAnsi" w:cstheme="minorHAnsi"/>
-              </w:rPr>
-              <w:t xml:space="preserve"> bugs) for clarity</w:t>
+              <w:t>Pluralize bug (i.e. bugs) for clarity</w:t>
             </w:r>
           </w:p>
         </w:tc>
@@ -5666,13 +5688,7 @@
         <w:rPr>
           <w:rFonts w:asciiTheme="minorHAnsi" w:hAnsiTheme="minorHAnsi" w:cstheme="minorHAnsi"/>
         </w:rPr>
-        <w:t xml:space="preserve">b. </w:t>
-      </w:r>
-      <w:r>
-        <w:rPr>
-          <w:rFonts w:asciiTheme="minorHAnsi" w:hAnsiTheme="minorHAnsi" w:cstheme="minorHAnsi"/>
-        </w:rPr>
-        <w:t xml:space="preserve">What change has occurred in the output of the </w:t>
+        <w:t xml:space="preserve">b. What change has occurred in the output of the </w:t>
       </w:r>
       <w:r>
         <w:rPr>
@@ -5684,19 +5700,7 @@
         <w:rPr>
           <w:rFonts w:asciiTheme="minorHAnsi" w:hAnsiTheme="minorHAnsi" w:cstheme="minorHAnsi"/>
         </w:rPr>
-        <w:t xml:space="preserve"> command as compared to #12</w:t>
-      </w:r>
-      <w:r>
-        <w:rPr>
-          <w:rFonts w:asciiTheme="minorHAnsi" w:hAnsiTheme="minorHAnsi" w:cstheme="minorHAnsi"/>
-        </w:rPr>
-        <w:t>a</w:t>
-      </w:r>
-      <w:r>
-        <w:rPr>
-          <w:rFonts w:asciiTheme="minorHAnsi" w:hAnsiTheme="minorHAnsi" w:cstheme="minorHAnsi"/>
-        </w:rPr>
-        <w:t xml:space="preserve"> to reflect that your changes have been committed?</w:t>
+        <w:t xml:space="preserve"> command as compared to #12a to reflect that your changes have been committed?</w:t>
       </w:r>
     </w:p>
     <w:p>
@@ -6132,14 +6136,27 @@
                             <w:r>
                               <w:t xml:space="preserve">Figure </w:t>
                             </w:r>
-                            <w:fldSimple w:instr=" SEQ Figure \* ARABIC ">
-                              <w:r>
-                                <w:rPr>
-                                  <w:noProof/>
-                                </w:rPr>
-                                <w:t>5</w:t>
-                              </w:r>
-                            </w:fldSimple>
+                            <w:r>
+                              <w:fldChar w:fldCharType="begin"/>
+                            </w:r>
+                            <w:r>
+                              <w:instrText xml:space="preserve"> SEQ Figure \* ARABIC </w:instrText>
+                            </w:r>
+                            <w:r>
+                              <w:fldChar w:fldCharType="separate"/>
+                            </w:r>
+                            <w:r>
+                              <w:rPr>
+                                <w:noProof/>
+                              </w:rPr>
+                              <w:t>5</w:t>
+                            </w:r>
+                            <w:r>
+                              <w:rPr>
+                                <w:noProof/>
+                              </w:rPr>
+                              <w:fldChar w:fldCharType="end"/>
+                            </w:r>
                             <w:r>
                               <w:t xml:space="preserve"> - Push Feature Branch to Origin</w:t>
                             </w:r>
@@ -6173,14 +6190,27 @@
                       <w:r>
                         <w:t xml:space="preserve">Figure </w:t>
                       </w:r>
-                      <w:fldSimple w:instr=" SEQ Figure \* ARABIC ">
-                        <w:r>
-                          <w:rPr>
-                            <w:noProof/>
-                          </w:rPr>
-                          <w:t>5</w:t>
-                        </w:r>
-                      </w:fldSimple>
+                      <w:r>
+                        <w:fldChar w:fldCharType="begin"/>
+                      </w:r>
+                      <w:r>
+                        <w:instrText xml:space="preserve"> SEQ Figure \* ARABIC </w:instrText>
+                      </w:r>
+                      <w:r>
+                        <w:fldChar w:fldCharType="separate"/>
+                      </w:r>
+                      <w:r>
+                        <w:rPr>
+                          <w:noProof/>
+                        </w:rPr>
+                        <w:t>5</w:t>
+                      </w:r>
+                      <w:r>
+                        <w:rPr>
+                          <w:noProof/>
+                        </w:rPr>
+                        <w:fldChar w:fldCharType="end"/>
+                      </w:r>
                       <w:r>
                         <w:t xml:space="preserve"> - Push Feature Branch to Origin</w:t>
                       </w:r>
@@ -6433,33 +6463,7 @@
           <w:b/>
           <w:bCs/>
         </w:rPr>
-        <w:t>(</w:t>
-      </w:r>
-      <w:proofErr w:type="gramStart"/>
-      <w:r>
-        <w:rPr>
-          <w:rFonts w:asciiTheme="minorHAnsi" w:hAnsiTheme="minorHAnsi" w:cstheme="minorHAnsi"/>
-          <w:b/>
-          <w:bCs/>
-        </w:rPr>
-        <w:t>e.g.</w:t>
-      </w:r>
-      <w:proofErr w:type="gramEnd"/>
-      <w:r>
-        <w:rPr>
-          <w:rFonts w:asciiTheme="minorHAnsi" w:hAnsiTheme="minorHAnsi" w:cstheme="minorHAnsi"/>
-          <w:b/>
-          <w:bCs/>
-        </w:rPr>
-        <w:t xml:space="preserve"> when pushing a branch</w:t>
-      </w:r>
-      <w:r>
-        <w:rPr>
-          <w:rFonts w:asciiTheme="minorHAnsi" w:hAnsiTheme="minorHAnsi" w:cstheme="minorHAnsi"/>
-          <w:b/>
-          <w:bCs/>
-        </w:rPr>
-        <w:t>), GitHub requires that you</w:t>
+        <w:t>(e.g. when pushing a branch), GitHub requires that you</w:t>
       </w:r>
       <w:r>
         <w:rPr>
@@ -6511,21 +6515,7 @@
             <w:rStyle w:val="Hyperlink"/>
             <w:rFonts w:asciiTheme="minorHAnsi" w:hAnsiTheme="minorHAnsi" w:cstheme="minorHAnsi"/>
           </w:rPr>
-          <w:t>https://docs.github.com/en/authenti</w:t>
-        </w:r>
-        <w:r>
-          <w:rPr>
-            <w:rStyle w:val="Hyperlink"/>
-            <w:rFonts w:asciiTheme="minorHAnsi" w:hAnsiTheme="minorHAnsi" w:cstheme="minorHAnsi"/>
-          </w:rPr>
-          <w:t>c</w:t>
-        </w:r>
-        <w:r>
-          <w:rPr>
-            <w:rStyle w:val="Hyperlink"/>
-            <w:rFonts w:asciiTheme="minorHAnsi" w:hAnsiTheme="minorHAnsi" w:cstheme="minorHAnsi"/>
-          </w:rPr>
-          <w:t>ation/keeping-your-account-and-data-secure/creating-a-personal-access-token#creating-a-personal-access-token-classic</w:t>
+          <w:t>https://docs.github.com/en/authentication/keeping-your-account-and-data-secure/creating-a-personal-access-token#creating-a-personal-access-token-classic</w:t>
         </w:r>
       </w:hyperlink>
       <w:r>
@@ -6782,21 +6772,7 @@
         <w:rPr>
           <w:rFonts w:asciiTheme="minorHAnsi" w:hAnsiTheme="minorHAnsi" w:cstheme="minorHAnsi"/>
         </w:rPr>
-        <w:t xml:space="preserve"> command will push the specified branch of your local repo to the specified remote repo (</w:t>
-      </w:r>
-      <w:proofErr w:type="gramStart"/>
-      <w:r>
-        <w:rPr>
-          <w:rFonts w:asciiTheme="minorHAnsi" w:hAnsiTheme="minorHAnsi" w:cstheme="minorHAnsi"/>
-        </w:rPr>
-        <w:t>i.e.</w:t>
-      </w:r>
-      <w:proofErr w:type="gramEnd"/>
-      <w:r>
-        <w:rPr>
-          <w:rFonts w:asciiTheme="minorHAnsi" w:hAnsiTheme="minorHAnsi" w:cstheme="minorHAnsi"/>
-        </w:rPr>
-        <w:t xml:space="preserve"> on GitHub).  </w:t>
+        <w:t xml:space="preserve"> command will push the specified branch of your local repo to the specified remote repo (i.e. on GitHub).  </w:t>
       </w:r>
     </w:p>
     <w:p>
@@ -7119,14 +7095,27 @@
                             <w:r>
                               <w:t xml:space="preserve">Figure </w:t>
                             </w:r>
-                            <w:fldSimple w:instr=" SEQ Figure \* ARABIC ">
-                              <w:r>
-                                <w:rPr>
-                                  <w:noProof/>
-                                </w:rPr>
-                                <w:t>6</w:t>
-                              </w:r>
-                            </w:fldSimple>
+                            <w:r>
+                              <w:fldChar w:fldCharType="begin"/>
+                            </w:r>
+                            <w:r>
+                              <w:instrText xml:space="preserve"> SEQ Figure \* ARABIC </w:instrText>
+                            </w:r>
+                            <w:r>
+                              <w:fldChar w:fldCharType="separate"/>
+                            </w:r>
+                            <w:r>
+                              <w:rPr>
+                                <w:noProof/>
+                              </w:rPr>
+                              <w:t>6</w:t>
+                            </w:r>
+                            <w:r>
+                              <w:rPr>
+                                <w:noProof/>
+                              </w:rPr>
+                              <w:fldChar w:fldCharType="end"/>
+                            </w:r>
                             <w:r>
                               <w:t xml:space="preserve"> - Making a Pull Request</w:t>
                             </w:r>
@@ -7160,14 +7149,27 @@
                       <w:r>
                         <w:t xml:space="preserve">Figure </w:t>
                       </w:r>
-                      <w:fldSimple w:instr=" SEQ Figure \* ARABIC ">
-                        <w:r>
-                          <w:rPr>
-                            <w:noProof/>
-                          </w:rPr>
-                          <w:t>6</w:t>
-                        </w:r>
-                      </w:fldSimple>
+                      <w:r>
+                        <w:fldChar w:fldCharType="begin"/>
+                      </w:r>
+                      <w:r>
+                        <w:instrText xml:space="preserve"> SEQ Figure \* ARABIC </w:instrText>
+                      </w:r>
+                      <w:r>
+                        <w:fldChar w:fldCharType="separate"/>
+                      </w:r>
+                      <w:r>
+                        <w:rPr>
+                          <w:noProof/>
+                        </w:rPr>
+                        <w:t>6</w:t>
+                      </w:r>
+                      <w:r>
+                        <w:rPr>
+                          <w:noProof/>
+                        </w:rPr>
+                        <w:fldChar w:fldCharType="end"/>
+                      </w:r>
                       <w:r>
                         <w:t xml:space="preserve"> - Making a Pull Request</w:t>
                       </w:r>
@@ -9399,21 +9401,7 @@
         <w:rPr>
           <w:rFonts w:asciiTheme="minorHAnsi" w:hAnsiTheme="minorHAnsi" w:cstheme="minorHAnsi"/>
         </w:rPr>
-        <w:t xml:space="preserve"> (</w:t>
-      </w:r>
-      <w:proofErr w:type="gramStart"/>
-      <w:r>
-        <w:rPr>
-          <w:rFonts w:asciiTheme="minorHAnsi" w:hAnsiTheme="minorHAnsi" w:cstheme="minorHAnsi"/>
-        </w:rPr>
-        <w:t>e.g.</w:t>
-      </w:r>
-      <w:proofErr w:type="gramEnd"/>
-      <w:r>
-        <w:rPr>
-          <w:rFonts w:asciiTheme="minorHAnsi" w:hAnsiTheme="minorHAnsi" w:cstheme="minorHAnsi"/>
-        </w:rPr>
-        <w:t xml:space="preserve"> 123 in this example) will be closed automatically.  Including these lines is </w:t>
+        <w:t xml:space="preserve"> (e.g. 123 in this example) will be closed automatically.  Including these lines is </w:t>
       </w:r>
       <w:r>
         <w:rPr>
@@ -11041,18 +11029,3149 @@
       <w:r>
         <w:rPr>
           <w:rFonts w:asciiTheme="minorHAnsi" w:hAnsiTheme="minorHAnsi" w:cstheme="minorHAnsi"/>
-          <w:b/>
-          <w:bCs/>
-        </w:rPr>
-        <w:t>Optional:</w:t>
-      </w:r>
-      <w:r>
-        <w:rPr>
-          <w:rFonts w:asciiTheme="minorHAnsi" w:hAnsiTheme="minorHAnsi" w:cstheme="minorHAnsi"/>
-        </w:rPr>
-        <w:t xml:space="preserve"> To help us improve and scope these activities for future semesters please consider providing the following feedback.</w:t>
-      </w:r>
-    </w:p>
+        </w:rPr>
+        <w:t xml:space="preserve">27. </w:t>
+      </w:r>
+      <w:r>
+        <w:rPr>
+          <w:rFonts w:asciiTheme="minorHAnsi" w:hAnsiTheme="minorHAnsi" w:cstheme="minorHAnsi"/>
+        </w:rPr>
+        <w:t>To help us improve and scope these activities for future semesters please consider providing the following feedback.</w:t>
+      </w:r>
+    </w:p>
+    <w:p>
+      <w:pPr>
+        <w:rPr>
+          <w:rFonts w:asciiTheme="minorHAnsi" w:hAnsiTheme="minorHAnsi" w:cstheme="minorHAnsi"/>
+        </w:rPr>
+      </w:pPr>
+    </w:p>
+    <w:p>
+      <w:pPr>
+        <w:pStyle w:val="ListParagraph"/>
+        <w:numPr>
+          <w:ilvl w:val="0"/>
+          <w:numId w:val="6"/>
+        </w:numPr>
+        <w:suppressAutoHyphens w:val="0"/>
+        <w:rPr>
+          <w:rFonts w:ascii="Arial" w:hAnsi="Arial" w:cs="Arial"/>
+          <w:color w:val="000000"/>
+          <w:lang w:eastAsia="en-US"/>
+        </w:rPr>
+      </w:pPr>
+      <w:r>
+        <w:rPr>
+          <w:rFonts w:ascii="Calibri" w:hAnsi="Calibri" w:cs="Calibri"/>
+          <w:color w:val="000000"/>
+          <w:lang w:eastAsia="en-US"/>
+        </w:rPr>
+        <w:t>For each of the following statements, please rate your agreement/disagreement. Refer to the activity as needed. </w:t>
+      </w:r>
+    </w:p>
+    <w:p>
+      <w:pPr>
+        <w:suppressAutoHyphens w:val="0"/>
+        <w:ind w:left="720"/>
+        <w:rPr>
+          <w:rFonts w:ascii="Arial" w:hAnsi="Arial" w:cs="Arial"/>
+          <w:color w:val="000000"/>
+          <w:sz w:val="22"/>
+          <w:szCs w:val="22"/>
+          <w:lang w:eastAsia="en-US"/>
+        </w:rPr>
+      </w:pPr>
+    </w:p>
+    <w:tbl>
+      <w:tblPr>
+        <w:tblStyle w:val="TableGrid"/>
+        <w:tblW w:w="9215" w:type="dxa"/>
+        <w:tblLayout w:type="fixed"/>
+        <w:tblLook w:val="04A0" w:firstRow="1" w:lastRow="0" w:firstColumn="1" w:lastColumn="0" w:noHBand="0" w:noVBand="1"/>
+      </w:tblPr>
+      <w:tblGrid>
+        <w:gridCol w:w="530"/>
+        <w:gridCol w:w="2575"/>
+        <w:gridCol w:w="1134"/>
+        <w:gridCol w:w="1134"/>
+        <w:gridCol w:w="1134"/>
+        <w:gridCol w:w="1134"/>
+        <w:gridCol w:w="1134"/>
+        <w:gridCol w:w="440"/>
+      </w:tblGrid>
+      <w:tr>
+        <w:tc>
+          <w:tcPr>
+            <w:tcW w:w="530" w:type="dxa"/>
+            <w:tcBorders>
+              <w:top w:val="thickThinSmallGap" w:sz="24" w:space="0" w:color="0070C0"/>
+              <w:left w:val="thickThinSmallGap" w:sz="24" w:space="0" w:color="0070C0"/>
+              <w:bottom w:val="nil"/>
+              <w:right w:val="nil"/>
+            </w:tcBorders>
+          </w:tcPr>
+          <w:p>
+            <w:pPr>
+              <w:rPr>
+                <w:rFonts w:asciiTheme="minorHAnsi" w:hAnsiTheme="minorHAnsi" w:cstheme="minorHAnsi"/>
+              </w:rPr>
+            </w:pPr>
+          </w:p>
+        </w:tc>
+        <w:tc>
+          <w:tcPr>
+            <w:tcW w:w="2575" w:type="dxa"/>
+            <w:tcBorders>
+              <w:top w:val="thickThinSmallGap" w:sz="24" w:space="0" w:color="0070C0"/>
+              <w:left w:val="nil"/>
+              <w:bottom w:val="single" w:sz="6" w:space="0" w:color="000000"/>
+              <w:right w:val="nil"/>
+            </w:tcBorders>
+          </w:tcPr>
+          <w:p>
+            <w:pPr>
+              <w:rPr>
+                <w:rFonts w:asciiTheme="minorHAnsi" w:hAnsiTheme="minorHAnsi" w:cstheme="minorHAnsi"/>
+              </w:rPr>
+            </w:pPr>
+          </w:p>
+        </w:tc>
+        <w:tc>
+          <w:tcPr>
+            <w:tcW w:w="1134" w:type="dxa"/>
+            <w:tcBorders>
+              <w:top w:val="thickThinSmallGap" w:sz="24" w:space="0" w:color="0070C0"/>
+              <w:left w:val="nil"/>
+              <w:bottom w:val="single" w:sz="6" w:space="0" w:color="000000"/>
+              <w:right w:val="nil"/>
+            </w:tcBorders>
+          </w:tcPr>
+          <w:p>
+            <w:pPr>
+              <w:rPr>
+                <w:rFonts w:asciiTheme="minorHAnsi" w:hAnsiTheme="minorHAnsi" w:cstheme="minorHAnsi"/>
+              </w:rPr>
+            </w:pPr>
+          </w:p>
+        </w:tc>
+        <w:tc>
+          <w:tcPr>
+            <w:tcW w:w="1134" w:type="dxa"/>
+            <w:tcBorders>
+              <w:top w:val="thickThinSmallGap" w:sz="24" w:space="0" w:color="0070C0"/>
+              <w:left w:val="nil"/>
+              <w:bottom w:val="single" w:sz="6" w:space="0" w:color="000000"/>
+              <w:right w:val="nil"/>
+            </w:tcBorders>
+          </w:tcPr>
+          <w:p>
+            <w:pPr>
+              <w:rPr>
+                <w:rFonts w:asciiTheme="minorHAnsi" w:hAnsiTheme="minorHAnsi" w:cstheme="minorHAnsi"/>
+              </w:rPr>
+            </w:pPr>
+          </w:p>
+        </w:tc>
+        <w:tc>
+          <w:tcPr>
+            <w:tcW w:w="1134" w:type="dxa"/>
+            <w:tcBorders>
+              <w:top w:val="thickThinSmallGap" w:sz="24" w:space="0" w:color="0070C0"/>
+              <w:left w:val="nil"/>
+              <w:bottom w:val="single" w:sz="6" w:space="0" w:color="000000"/>
+              <w:right w:val="nil"/>
+            </w:tcBorders>
+          </w:tcPr>
+          <w:p>
+            <w:pPr>
+              <w:rPr>
+                <w:rFonts w:asciiTheme="minorHAnsi" w:hAnsiTheme="minorHAnsi" w:cstheme="minorHAnsi"/>
+              </w:rPr>
+            </w:pPr>
+          </w:p>
+        </w:tc>
+        <w:tc>
+          <w:tcPr>
+            <w:tcW w:w="1134" w:type="dxa"/>
+            <w:tcBorders>
+              <w:top w:val="thickThinSmallGap" w:sz="24" w:space="0" w:color="0070C0"/>
+              <w:left w:val="nil"/>
+              <w:bottom w:val="single" w:sz="6" w:space="0" w:color="000000"/>
+              <w:right w:val="nil"/>
+            </w:tcBorders>
+          </w:tcPr>
+          <w:p>
+            <w:pPr>
+              <w:rPr>
+                <w:rFonts w:asciiTheme="minorHAnsi" w:hAnsiTheme="minorHAnsi" w:cstheme="minorHAnsi"/>
+              </w:rPr>
+            </w:pPr>
+          </w:p>
+        </w:tc>
+        <w:tc>
+          <w:tcPr>
+            <w:tcW w:w="1134" w:type="dxa"/>
+            <w:tcBorders>
+              <w:top w:val="thickThinSmallGap" w:sz="24" w:space="0" w:color="0070C0"/>
+              <w:left w:val="nil"/>
+              <w:bottom w:val="single" w:sz="6" w:space="0" w:color="000000"/>
+              <w:right w:val="nil"/>
+            </w:tcBorders>
+          </w:tcPr>
+          <w:p>
+            <w:pPr>
+              <w:rPr>
+                <w:rFonts w:asciiTheme="minorHAnsi" w:hAnsiTheme="minorHAnsi" w:cstheme="minorHAnsi"/>
+              </w:rPr>
+            </w:pPr>
+          </w:p>
+        </w:tc>
+        <w:tc>
+          <w:tcPr>
+            <w:tcW w:w="440" w:type="dxa"/>
+            <w:tcBorders>
+              <w:top w:val="thickThinSmallGap" w:sz="24" w:space="0" w:color="0070C0"/>
+              <w:left w:val="nil"/>
+              <w:bottom w:val="nil"/>
+              <w:right w:val="thickThinSmallGap" w:sz="24" w:space="0" w:color="0070C0"/>
+            </w:tcBorders>
+          </w:tcPr>
+          <w:p>
+            <w:pPr>
+              <w:rPr>
+                <w:rFonts w:asciiTheme="minorHAnsi" w:hAnsiTheme="minorHAnsi" w:cstheme="minorHAnsi"/>
+              </w:rPr>
+            </w:pPr>
+          </w:p>
+        </w:tc>
+      </w:tr>
+      <w:tr>
+        <w:tc>
+          <w:tcPr>
+            <w:tcW w:w="530" w:type="dxa"/>
+            <w:tcBorders>
+              <w:top w:val="nil"/>
+              <w:left w:val="thickThinSmallGap" w:sz="24" w:space="0" w:color="0070C0"/>
+              <w:bottom w:val="nil"/>
+              <w:right w:val="single" w:sz="6" w:space="0" w:color="000000"/>
+            </w:tcBorders>
+          </w:tcPr>
+          <w:p>
+            <w:pPr>
+              <w:rPr>
+                <w:rFonts w:asciiTheme="minorHAnsi" w:hAnsiTheme="minorHAnsi" w:cstheme="minorHAnsi"/>
+              </w:rPr>
+            </w:pPr>
+          </w:p>
+        </w:tc>
+        <w:tc>
+          <w:tcPr>
+            <w:tcW w:w="2575" w:type="dxa"/>
+            <w:tcBorders>
+              <w:top w:val="single" w:sz="6" w:space="0" w:color="000000"/>
+              <w:left w:val="single" w:sz="6" w:space="0" w:color="000000"/>
+              <w:bottom w:val="single" w:sz="6" w:space="0" w:color="000000"/>
+              <w:right w:val="single" w:sz="6" w:space="0" w:color="000000"/>
+            </w:tcBorders>
+          </w:tcPr>
+          <w:p>
+            <w:pPr>
+              <w:rPr>
+                <w:rFonts w:asciiTheme="minorHAnsi" w:hAnsiTheme="minorHAnsi" w:cstheme="minorHAnsi"/>
+                <w:b/>
+                <w:bCs/>
+              </w:rPr>
+            </w:pPr>
+            <w:r>
+              <w:rPr>
+                <w:rFonts w:asciiTheme="minorHAnsi" w:hAnsiTheme="minorHAnsi" w:cstheme="minorHAnsi"/>
+                <w:b/>
+                <w:bCs/>
+              </w:rPr>
+              <w:t>Statement</w:t>
+            </w:r>
+          </w:p>
+        </w:tc>
+        <w:tc>
+          <w:tcPr>
+            <w:tcW w:w="1134" w:type="dxa"/>
+            <w:tcBorders>
+              <w:top w:val="single" w:sz="6" w:space="0" w:color="000000"/>
+              <w:left w:val="single" w:sz="6" w:space="0" w:color="000000"/>
+              <w:bottom w:val="single" w:sz="6" w:space="0" w:color="000000"/>
+              <w:right w:val="single" w:sz="6" w:space="0" w:color="000000"/>
+            </w:tcBorders>
+          </w:tcPr>
+          <w:p>
+            <w:pPr>
+              <w:rPr>
+                <w:rFonts w:asciiTheme="minorHAnsi" w:hAnsiTheme="minorHAnsi" w:cstheme="minorHAnsi"/>
+                <w:b/>
+                <w:bCs/>
+              </w:rPr>
+            </w:pPr>
+            <w:r>
+              <w:rPr>
+                <w:rFonts w:asciiTheme="minorHAnsi" w:hAnsiTheme="minorHAnsi" w:cstheme="minorHAnsi"/>
+                <w:b/>
+                <w:bCs/>
+              </w:rPr>
+              <w:t>Strongly Agree</w:t>
+            </w:r>
+          </w:p>
+        </w:tc>
+        <w:tc>
+          <w:tcPr>
+            <w:tcW w:w="1134" w:type="dxa"/>
+            <w:tcBorders>
+              <w:top w:val="single" w:sz="6" w:space="0" w:color="000000"/>
+              <w:left w:val="single" w:sz="6" w:space="0" w:color="000000"/>
+              <w:bottom w:val="single" w:sz="6" w:space="0" w:color="000000"/>
+              <w:right w:val="single" w:sz="6" w:space="0" w:color="000000"/>
+            </w:tcBorders>
+          </w:tcPr>
+          <w:p>
+            <w:pPr>
+              <w:rPr>
+                <w:rFonts w:asciiTheme="minorHAnsi" w:hAnsiTheme="minorHAnsi" w:cstheme="minorHAnsi"/>
+                <w:b/>
+                <w:bCs/>
+              </w:rPr>
+            </w:pPr>
+            <w:r>
+              <w:rPr>
+                <w:rFonts w:asciiTheme="minorHAnsi" w:hAnsiTheme="minorHAnsi" w:cstheme="minorHAnsi"/>
+                <w:b/>
+                <w:bCs/>
+              </w:rPr>
+              <w:t>Agree</w:t>
+            </w:r>
+          </w:p>
+        </w:tc>
+        <w:tc>
+          <w:tcPr>
+            <w:tcW w:w="1134" w:type="dxa"/>
+            <w:tcBorders>
+              <w:top w:val="single" w:sz="6" w:space="0" w:color="000000"/>
+              <w:left w:val="single" w:sz="6" w:space="0" w:color="000000"/>
+              <w:bottom w:val="single" w:sz="6" w:space="0" w:color="000000"/>
+              <w:right w:val="single" w:sz="6" w:space="0" w:color="000000"/>
+            </w:tcBorders>
+          </w:tcPr>
+          <w:p>
+            <w:pPr>
+              <w:rPr>
+                <w:rFonts w:asciiTheme="minorHAnsi" w:hAnsiTheme="minorHAnsi" w:cstheme="minorHAnsi"/>
+                <w:b/>
+                <w:bCs/>
+              </w:rPr>
+            </w:pPr>
+            <w:r>
+              <w:rPr>
+                <w:rFonts w:asciiTheme="minorHAnsi" w:hAnsiTheme="minorHAnsi" w:cstheme="minorHAnsi"/>
+                <w:b/>
+                <w:bCs/>
+              </w:rPr>
+              <w:t>Neither Agree nor Disagree</w:t>
+            </w:r>
+          </w:p>
+        </w:tc>
+        <w:tc>
+          <w:tcPr>
+            <w:tcW w:w="1134" w:type="dxa"/>
+            <w:tcBorders>
+              <w:top w:val="single" w:sz="6" w:space="0" w:color="000000"/>
+              <w:left w:val="single" w:sz="6" w:space="0" w:color="000000"/>
+              <w:bottom w:val="single" w:sz="6" w:space="0" w:color="000000"/>
+              <w:right w:val="single" w:sz="6" w:space="0" w:color="000000"/>
+            </w:tcBorders>
+          </w:tcPr>
+          <w:p>
+            <w:pPr>
+              <w:rPr>
+                <w:rFonts w:asciiTheme="minorHAnsi" w:hAnsiTheme="minorHAnsi" w:cstheme="minorHAnsi"/>
+                <w:b/>
+                <w:bCs/>
+              </w:rPr>
+            </w:pPr>
+            <w:r>
+              <w:rPr>
+                <w:rFonts w:asciiTheme="minorHAnsi" w:hAnsiTheme="minorHAnsi" w:cstheme="minorHAnsi"/>
+                <w:b/>
+                <w:bCs/>
+              </w:rPr>
+              <w:t>Disagree</w:t>
+            </w:r>
+          </w:p>
+        </w:tc>
+        <w:tc>
+          <w:tcPr>
+            <w:tcW w:w="1134" w:type="dxa"/>
+            <w:tcBorders>
+              <w:top w:val="single" w:sz="6" w:space="0" w:color="000000"/>
+              <w:left w:val="single" w:sz="6" w:space="0" w:color="000000"/>
+              <w:bottom w:val="single" w:sz="6" w:space="0" w:color="000000"/>
+              <w:right w:val="single" w:sz="6" w:space="0" w:color="000000"/>
+            </w:tcBorders>
+          </w:tcPr>
+          <w:p>
+            <w:pPr>
+              <w:rPr>
+                <w:rFonts w:asciiTheme="minorHAnsi" w:hAnsiTheme="minorHAnsi" w:cstheme="minorHAnsi"/>
+                <w:b/>
+                <w:bCs/>
+              </w:rPr>
+            </w:pPr>
+            <w:r>
+              <w:rPr>
+                <w:rFonts w:asciiTheme="minorHAnsi" w:hAnsiTheme="minorHAnsi" w:cstheme="minorHAnsi"/>
+                <w:b/>
+                <w:bCs/>
+              </w:rPr>
+              <w:t>Strongly Disagree</w:t>
+            </w:r>
+          </w:p>
+        </w:tc>
+        <w:tc>
+          <w:tcPr>
+            <w:tcW w:w="440" w:type="dxa"/>
+            <w:tcBorders>
+              <w:top w:val="nil"/>
+              <w:left w:val="single" w:sz="6" w:space="0" w:color="000000"/>
+              <w:bottom w:val="nil"/>
+              <w:right w:val="thickThinSmallGap" w:sz="24" w:space="0" w:color="0070C0"/>
+            </w:tcBorders>
+          </w:tcPr>
+          <w:p>
+            <w:pPr>
+              <w:rPr>
+                <w:rFonts w:asciiTheme="minorHAnsi" w:hAnsiTheme="minorHAnsi" w:cstheme="minorHAnsi"/>
+              </w:rPr>
+            </w:pPr>
+          </w:p>
+        </w:tc>
+      </w:tr>
+      <w:tr>
+        <w:tc>
+          <w:tcPr>
+            <w:tcW w:w="530" w:type="dxa"/>
+            <w:tcBorders>
+              <w:top w:val="nil"/>
+              <w:left w:val="thickThinSmallGap" w:sz="24" w:space="0" w:color="0070C0"/>
+              <w:bottom w:val="nil"/>
+              <w:right w:val="single" w:sz="6" w:space="0" w:color="000000"/>
+            </w:tcBorders>
+          </w:tcPr>
+          <w:p>
+            <w:pPr>
+              <w:rPr>
+                <w:rFonts w:asciiTheme="minorHAnsi" w:hAnsiTheme="minorHAnsi" w:cstheme="minorHAnsi"/>
+              </w:rPr>
+            </w:pPr>
+          </w:p>
+        </w:tc>
+        <w:tc>
+          <w:tcPr>
+            <w:tcW w:w="2575" w:type="dxa"/>
+            <w:tcBorders>
+              <w:top w:val="single" w:sz="6" w:space="0" w:color="000000"/>
+              <w:left w:val="single" w:sz="6" w:space="0" w:color="000000"/>
+              <w:bottom w:val="single" w:sz="6" w:space="0" w:color="000000"/>
+              <w:right w:val="single" w:sz="6" w:space="0" w:color="000000"/>
+            </w:tcBorders>
+          </w:tcPr>
+          <w:p>
+            <w:pPr>
+              <w:rPr>
+                <w:rFonts w:asciiTheme="minorHAnsi" w:hAnsiTheme="minorHAnsi" w:cstheme="minorHAnsi"/>
+              </w:rPr>
+            </w:pPr>
+            <w:r>
+              <w:rPr>
+                <w:rFonts w:ascii="Calibri" w:hAnsi="Calibri" w:cs="Calibri"/>
+                <w:color w:val="000000"/>
+                <w:lang w:eastAsia="en-US"/>
+              </w:rPr>
+              <w:t>When looking at the figures I understand what the dots/circles represent.</w:t>
+            </w:r>
+          </w:p>
+        </w:tc>
+        <w:tc>
+          <w:tcPr>
+            <w:tcW w:w="1134" w:type="dxa"/>
+            <w:tcBorders>
+              <w:top w:val="single" w:sz="6" w:space="0" w:color="000000"/>
+              <w:left w:val="single" w:sz="6" w:space="0" w:color="000000"/>
+              <w:bottom w:val="single" w:sz="6" w:space="0" w:color="000000"/>
+              <w:right w:val="single" w:sz="6" w:space="0" w:color="000000"/>
+            </w:tcBorders>
+          </w:tcPr>
+          <w:p>
+            <w:pPr>
+              <w:rPr>
+                <w:rFonts w:ascii="Courier" w:hAnsi="Courier" w:cstheme="minorHAnsi"/>
+              </w:rPr>
+            </w:pPr>
+          </w:p>
+        </w:tc>
+        <w:tc>
+          <w:tcPr>
+            <w:tcW w:w="1134" w:type="dxa"/>
+            <w:tcBorders>
+              <w:top w:val="single" w:sz="6" w:space="0" w:color="000000"/>
+              <w:left w:val="single" w:sz="6" w:space="0" w:color="000000"/>
+              <w:bottom w:val="single" w:sz="6" w:space="0" w:color="000000"/>
+              <w:right w:val="single" w:sz="6" w:space="0" w:color="000000"/>
+            </w:tcBorders>
+          </w:tcPr>
+          <w:p>
+            <w:pPr>
+              <w:rPr>
+                <w:rFonts w:ascii="Courier" w:hAnsi="Courier" w:cstheme="minorHAnsi"/>
+              </w:rPr>
+            </w:pPr>
+          </w:p>
+        </w:tc>
+        <w:tc>
+          <w:tcPr>
+            <w:tcW w:w="1134" w:type="dxa"/>
+            <w:tcBorders>
+              <w:top w:val="single" w:sz="6" w:space="0" w:color="000000"/>
+              <w:left w:val="single" w:sz="6" w:space="0" w:color="000000"/>
+              <w:bottom w:val="single" w:sz="6" w:space="0" w:color="000000"/>
+              <w:right w:val="single" w:sz="6" w:space="0" w:color="000000"/>
+            </w:tcBorders>
+          </w:tcPr>
+          <w:p>
+            <w:pPr>
+              <w:rPr>
+                <w:rFonts w:ascii="Courier" w:hAnsi="Courier" w:cstheme="minorHAnsi"/>
+              </w:rPr>
+            </w:pPr>
+          </w:p>
+        </w:tc>
+        <w:tc>
+          <w:tcPr>
+            <w:tcW w:w="1134" w:type="dxa"/>
+            <w:tcBorders>
+              <w:top w:val="single" w:sz="6" w:space="0" w:color="000000"/>
+              <w:left w:val="single" w:sz="6" w:space="0" w:color="000000"/>
+              <w:bottom w:val="single" w:sz="6" w:space="0" w:color="000000"/>
+              <w:right w:val="single" w:sz="6" w:space="0" w:color="000000"/>
+            </w:tcBorders>
+          </w:tcPr>
+          <w:p>
+            <w:pPr>
+              <w:rPr>
+                <w:rFonts w:ascii="Courier" w:hAnsi="Courier" w:cstheme="minorHAnsi"/>
+              </w:rPr>
+            </w:pPr>
+          </w:p>
+        </w:tc>
+        <w:tc>
+          <w:tcPr>
+            <w:tcW w:w="1134" w:type="dxa"/>
+            <w:tcBorders>
+              <w:top w:val="single" w:sz="6" w:space="0" w:color="000000"/>
+              <w:left w:val="single" w:sz="6" w:space="0" w:color="000000"/>
+              <w:bottom w:val="single" w:sz="6" w:space="0" w:color="000000"/>
+              <w:right w:val="single" w:sz="6" w:space="0" w:color="000000"/>
+            </w:tcBorders>
+          </w:tcPr>
+          <w:p>
+            <w:pPr>
+              <w:rPr>
+                <w:rFonts w:ascii="Courier" w:hAnsi="Courier" w:cstheme="minorHAnsi"/>
+              </w:rPr>
+            </w:pPr>
+          </w:p>
+        </w:tc>
+        <w:tc>
+          <w:tcPr>
+            <w:tcW w:w="440" w:type="dxa"/>
+            <w:tcBorders>
+              <w:top w:val="nil"/>
+              <w:left w:val="single" w:sz="6" w:space="0" w:color="000000"/>
+              <w:bottom w:val="nil"/>
+              <w:right w:val="thickThinSmallGap" w:sz="24" w:space="0" w:color="0070C0"/>
+            </w:tcBorders>
+          </w:tcPr>
+          <w:p>
+            <w:pPr>
+              <w:rPr>
+                <w:rFonts w:asciiTheme="minorHAnsi" w:hAnsiTheme="minorHAnsi" w:cstheme="minorHAnsi"/>
+              </w:rPr>
+            </w:pPr>
+          </w:p>
+        </w:tc>
+      </w:tr>
+      <w:tr>
+        <w:tc>
+          <w:tcPr>
+            <w:tcW w:w="530" w:type="dxa"/>
+            <w:tcBorders>
+              <w:top w:val="nil"/>
+              <w:left w:val="thickThinSmallGap" w:sz="24" w:space="0" w:color="0070C0"/>
+              <w:bottom w:val="nil"/>
+              <w:right w:val="single" w:sz="6" w:space="0" w:color="000000"/>
+            </w:tcBorders>
+          </w:tcPr>
+          <w:p>
+            <w:pPr>
+              <w:rPr>
+                <w:rFonts w:asciiTheme="minorHAnsi" w:hAnsiTheme="minorHAnsi" w:cstheme="minorHAnsi"/>
+              </w:rPr>
+            </w:pPr>
+          </w:p>
+        </w:tc>
+        <w:tc>
+          <w:tcPr>
+            <w:tcW w:w="2575" w:type="dxa"/>
+            <w:tcBorders>
+              <w:top w:val="single" w:sz="6" w:space="0" w:color="000000"/>
+              <w:left w:val="single" w:sz="6" w:space="0" w:color="000000"/>
+              <w:bottom w:val="single" w:sz="6" w:space="0" w:color="000000"/>
+              <w:right w:val="single" w:sz="6" w:space="0" w:color="000000"/>
+            </w:tcBorders>
+          </w:tcPr>
+          <w:p>
+            <w:pPr>
+              <w:rPr>
+                <w:rFonts w:asciiTheme="minorHAnsi" w:hAnsiTheme="minorHAnsi" w:cstheme="minorHAnsi"/>
+              </w:rPr>
+            </w:pPr>
+            <w:r>
+              <w:rPr>
+                <w:rFonts w:ascii="Calibri" w:hAnsi="Calibri" w:cs="Calibri"/>
+                <w:color w:val="000000"/>
+                <w:lang w:eastAsia="en-US"/>
+              </w:rPr>
+              <w:t>When looking at the figures it is clear which repositories are on GitHub and which are local to my machine.</w:t>
+            </w:r>
+          </w:p>
+        </w:tc>
+        <w:tc>
+          <w:tcPr>
+            <w:tcW w:w="1134" w:type="dxa"/>
+            <w:tcBorders>
+              <w:top w:val="single" w:sz="6" w:space="0" w:color="000000"/>
+              <w:left w:val="single" w:sz="6" w:space="0" w:color="000000"/>
+              <w:bottom w:val="single" w:sz="6" w:space="0" w:color="000000"/>
+              <w:right w:val="single" w:sz="6" w:space="0" w:color="000000"/>
+            </w:tcBorders>
+          </w:tcPr>
+          <w:p>
+            <w:pPr>
+              <w:rPr>
+                <w:rFonts w:ascii="Courier" w:hAnsi="Courier" w:cstheme="minorHAnsi"/>
+              </w:rPr>
+            </w:pPr>
+          </w:p>
+        </w:tc>
+        <w:tc>
+          <w:tcPr>
+            <w:tcW w:w="1134" w:type="dxa"/>
+            <w:tcBorders>
+              <w:top w:val="single" w:sz="6" w:space="0" w:color="000000"/>
+              <w:left w:val="single" w:sz="6" w:space="0" w:color="000000"/>
+              <w:bottom w:val="single" w:sz="6" w:space="0" w:color="000000"/>
+              <w:right w:val="single" w:sz="6" w:space="0" w:color="000000"/>
+            </w:tcBorders>
+          </w:tcPr>
+          <w:p>
+            <w:pPr>
+              <w:rPr>
+                <w:rFonts w:ascii="Courier" w:hAnsi="Courier" w:cstheme="minorHAnsi"/>
+              </w:rPr>
+            </w:pPr>
+          </w:p>
+        </w:tc>
+        <w:tc>
+          <w:tcPr>
+            <w:tcW w:w="1134" w:type="dxa"/>
+            <w:tcBorders>
+              <w:top w:val="single" w:sz="6" w:space="0" w:color="000000"/>
+              <w:left w:val="single" w:sz="6" w:space="0" w:color="000000"/>
+              <w:bottom w:val="single" w:sz="6" w:space="0" w:color="000000"/>
+              <w:right w:val="single" w:sz="6" w:space="0" w:color="000000"/>
+            </w:tcBorders>
+          </w:tcPr>
+          <w:p>
+            <w:pPr>
+              <w:rPr>
+                <w:rFonts w:ascii="Courier" w:hAnsi="Courier" w:cstheme="minorHAnsi"/>
+              </w:rPr>
+            </w:pPr>
+          </w:p>
+        </w:tc>
+        <w:tc>
+          <w:tcPr>
+            <w:tcW w:w="1134" w:type="dxa"/>
+            <w:tcBorders>
+              <w:top w:val="single" w:sz="6" w:space="0" w:color="000000"/>
+              <w:left w:val="single" w:sz="6" w:space="0" w:color="000000"/>
+              <w:bottom w:val="single" w:sz="6" w:space="0" w:color="000000"/>
+              <w:right w:val="single" w:sz="6" w:space="0" w:color="000000"/>
+            </w:tcBorders>
+          </w:tcPr>
+          <w:p>
+            <w:pPr>
+              <w:rPr>
+                <w:rFonts w:ascii="Courier" w:hAnsi="Courier" w:cstheme="minorHAnsi"/>
+              </w:rPr>
+            </w:pPr>
+          </w:p>
+        </w:tc>
+        <w:tc>
+          <w:tcPr>
+            <w:tcW w:w="1134" w:type="dxa"/>
+            <w:tcBorders>
+              <w:top w:val="single" w:sz="6" w:space="0" w:color="000000"/>
+              <w:left w:val="single" w:sz="6" w:space="0" w:color="000000"/>
+              <w:bottom w:val="single" w:sz="6" w:space="0" w:color="000000"/>
+              <w:right w:val="single" w:sz="6" w:space="0" w:color="000000"/>
+            </w:tcBorders>
+          </w:tcPr>
+          <w:p>
+            <w:pPr>
+              <w:rPr>
+                <w:rFonts w:ascii="Courier" w:hAnsi="Courier" w:cstheme="minorHAnsi"/>
+              </w:rPr>
+            </w:pPr>
+          </w:p>
+        </w:tc>
+        <w:tc>
+          <w:tcPr>
+            <w:tcW w:w="440" w:type="dxa"/>
+            <w:tcBorders>
+              <w:top w:val="nil"/>
+              <w:left w:val="single" w:sz="6" w:space="0" w:color="000000"/>
+              <w:bottom w:val="nil"/>
+              <w:right w:val="thickThinSmallGap" w:sz="24" w:space="0" w:color="0070C0"/>
+            </w:tcBorders>
+          </w:tcPr>
+          <w:p>
+            <w:pPr>
+              <w:rPr>
+                <w:rFonts w:asciiTheme="minorHAnsi" w:hAnsiTheme="minorHAnsi" w:cstheme="minorHAnsi"/>
+              </w:rPr>
+            </w:pPr>
+          </w:p>
+        </w:tc>
+      </w:tr>
+      <w:tr>
+        <w:tc>
+          <w:tcPr>
+            <w:tcW w:w="530" w:type="dxa"/>
+            <w:tcBorders>
+              <w:top w:val="nil"/>
+              <w:left w:val="thickThinSmallGap" w:sz="24" w:space="0" w:color="0070C0"/>
+              <w:bottom w:val="nil"/>
+              <w:right w:val="single" w:sz="6" w:space="0" w:color="000000"/>
+            </w:tcBorders>
+          </w:tcPr>
+          <w:p>
+            <w:pPr>
+              <w:rPr>
+                <w:rFonts w:asciiTheme="minorHAnsi" w:hAnsiTheme="minorHAnsi" w:cstheme="minorHAnsi"/>
+              </w:rPr>
+            </w:pPr>
+          </w:p>
+        </w:tc>
+        <w:tc>
+          <w:tcPr>
+            <w:tcW w:w="2575" w:type="dxa"/>
+            <w:tcBorders>
+              <w:top w:val="single" w:sz="6" w:space="0" w:color="000000"/>
+              <w:left w:val="single" w:sz="6" w:space="0" w:color="000000"/>
+              <w:bottom w:val="single" w:sz="6" w:space="0" w:color="000000"/>
+              <w:right w:val="single" w:sz="6" w:space="0" w:color="000000"/>
+            </w:tcBorders>
+          </w:tcPr>
+          <w:p>
+            <w:pPr>
+              <w:rPr>
+                <w:rFonts w:asciiTheme="minorHAnsi" w:hAnsiTheme="minorHAnsi" w:cstheme="minorHAnsi"/>
+              </w:rPr>
+            </w:pPr>
+            <w:r>
+              <w:rPr>
+                <w:rFonts w:ascii="Calibri" w:hAnsi="Calibri" w:cs="Calibri"/>
+                <w:color w:val="000000"/>
+                <w:lang w:eastAsia="en-US"/>
+              </w:rPr>
+              <w:t>The text description</w:t>
+            </w:r>
+            <w:r>
+              <w:rPr>
+                <w:rFonts w:ascii="Calibri" w:hAnsi="Calibri" w:cs="Calibri"/>
+                <w:color w:val="000000"/>
+                <w:lang w:eastAsia="en-US"/>
+              </w:rPr>
+              <w:t>s</w:t>
+            </w:r>
+            <w:r>
+              <w:rPr>
+                <w:rFonts w:ascii="Calibri" w:hAnsi="Calibri" w:cs="Calibri"/>
+                <w:color w:val="000000"/>
+                <w:lang w:eastAsia="en-US"/>
+              </w:rPr>
+              <w:t xml:space="preserve"> provided with the figures helped me understand the state of the repositories depicted in the figure</w:t>
+            </w:r>
+            <w:r>
+              <w:rPr>
+                <w:rFonts w:ascii="Calibri" w:hAnsi="Calibri" w:cs="Calibri"/>
+                <w:color w:val="000000"/>
+                <w:lang w:eastAsia="en-US"/>
+              </w:rPr>
+              <w:t>s</w:t>
+            </w:r>
+            <w:r>
+              <w:rPr>
+                <w:rFonts w:ascii="Calibri" w:hAnsi="Calibri" w:cs="Calibri"/>
+                <w:color w:val="000000"/>
+                <w:lang w:eastAsia="en-US"/>
+              </w:rPr>
+              <w:t>.</w:t>
+            </w:r>
+          </w:p>
+        </w:tc>
+        <w:tc>
+          <w:tcPr>
+            <w:tcW w:w="1134" w:type="dxa"/>
+            <w:tcBorders>
+              <w:top w:val="single" w:sz="6" w:space="0" w:color="000000"/>
+              <w:left w:val="single" w:sz="6" w:space="0" w:color="000000"/>
+              <w:bottom w:val="single" w:sz="6" w:space="0" w:color="000000"/>
+              <w:right w:val="single" w:sz="6" w:space="0" w:color="000000"/>
+            </w:tcBorders>
+          </w:tcPr>
+          <w:p>
+            <w:pPr>
+              <w:rPr>
+                <w:rFonts w:ascii="Courier" w:hAnsi="Courier" w:cstheme="minorHAnsi"/>
+              </w:rPr>
+            </w:pPr>
+          </w:p>
+        </w:tc>
+        <w:tc>
+          <w:tcPr>
+            <w:tcW w:w="1134" w:type="dxa"/>
+            <w:tcBorders>
+              <w:top w:val="single" w:sz="6" w:space="0" w:color="000000"/>
+              <w:left w:val="single" w:sz="6" w:space="0" w:color="000000"/>
+              <w:bottom w:val="single" w:sz="6" w:space="0" w:color="000000"/>
+              <w:right w:val="single" w:sz="6" w:space="0" w:color="000000"/>
+            </w:tcBorders>
+          </w:tcPr>
+          <w:p>
+            <w:pPr>
+              <w:rPr>
+                <w:rFonts w:ascii="Courier" w:hAnsi="Courier" w:cstheme="minorHAnsi"/>
+              </w:rPr>
+            </w:pPr>
+          </w:p>
+        </w:tc>
+        <w:tc>
+          <w:tcPr>
+            <w:tcW w:w="1134" w:type="dxa"/>
+            <w:tcBorders>
+              <w:top w:val="single" w:sz="6" w:space="0" w:color="000000"/>
+              <w:left w:val="single" w:sz="6" w:space="0" w:color="000000"/>
+              <w:bottom w:val="single" w:sz="6" w:space="0" w:color="000000"/>
+              <w:right w:val="single" w:sz="6" w:space="0" w:color="000000"/>
+            </w:tcBorders>
+          </w:tcPr>
+          <w:p>
+            <w:pPr>
+              <w:rPr>
+                <w:rFonts w:ascii="Courier" w:hAnsi="Courier" w:cstheme="minorHAnsi"/>
+              </w:rPr>
+            </w:pPr>
+          </w:p>
+        </w:tc>
+        <w:tc>
+          <w:tcPr>
+            <w:tcW w:w="1134" w:type="dxa"/>
+            <w:tcBorders>
+              <w:top w:val="single" w:sz="6" w:space="0" w:color="000000"/>
+              <w:left w:val="single" w:sz="6" w:space="0" w:color="000000"/>
+              <w:bottom w:val="single" w:sz="6" w:space="0" w:color="000000"/>
+              <w:right w:val="single" w:sz="6" w:space="0" w:color="000000"/>
+            </w:tcBorders>
+          </w:tcPr>
+          <w:p>
+            <w:pPr>
+              <w:rPr>
+                <w:rFonts w:ascii="Courier" w:hAnsi="Courier" w:cstheme="minorHAnsi"/>
+              </w:rPr>
+            </w:pPr>
+          </w:p>
+        </w:tc>
+        <w:tc>
+          <w:tcPr>
+            <w:tcW w:w="1134" w:type="dxa"/>
+            <w:tcBorders>
+              <w:top w:val="single" w:sz="6" w:space="0" w:color="000000"/>
+              <w:left w:val="single" w:sz="6" w:space="0" w:color="000000"/>
+              <w:bottom w:val="single" w:sz="6" w:space="0" w:color="000000"/>
+              <w:right w:val="single" w:sz="6" w:space="0" w:color="000000"/>
+            </w:tcBorders>
+          </w:tcPr>
+          <w:p>
+            <w:pPr>
+              <w:rPr>
+                <w:rFonts w:ascii="Courier" w:hAnsi="Courier" w:cstheme="minorHAnsi"/>
+              </w:rPr>
+            </w:pPr>
+          </w:p>
+        </w:tc>
+        <w:tc>
+          <w:tcPr>
+            <w:tcW w:w="440" w:type="dxa"/>
+            <w:tcBorders>
+              <w:top w:val="nil"/>
+              <w:left w:val="single" w:sz="6" w:space="0" w:color="000000"/>
+              <w:bottom w:val="nil"/>
+              <w:right w:val="thickThinSmallGap" w:sz="24" w:space="0" w:color="0070C0"/>
+            </w:tcBorders>
+          </w:tcPr>
+          <w:p>
+            <w:pPr>
+              <w:rPr>
+                <w:rFonts w:asciiTheme="minorHAnsi" w:hAnsiTheme="minorHAnsi" w:cstheme="minorHAnsi"/>
+              </w:rPr>
+            </w:pPr>
+          </w:p>
+        </w:tc>
+      </w:tr>
+      <w:tr>
+        <w:tc>
+          <w:tcPr>
+            <w:tcW w:w="530" w:type="dxa"/>
+            <w:tcBorders>
+              <w:top w:val="nil"/>
+              <w:left w:val="thickThinSmallGap" w:sz="24" w:space="0" w:color="0070C0"/>
+              <w:bottom w:val="nil"/>
+              <w:right w:val="single" w:sz="6" w:space="0" w:color="000000"/>
+            </w:tcBorders>
+          </w:tcPr>
+          <w:p>
+            <w:pPr>
+              <w:rPr>
+                <w:rFonts w:asciiTheme="minorHAnsi" w:hAnsiTheme="minorHAnsi" w:cstheme="minorHAnsi"/>
+              </w:rPr>
+            </w:pPr>
+          </w:p>
+        </w:tc>
+        <w:tc>
+          <w:tcPr>
+            <w:tcW w:w="2575" w:type="dxa"/>
+            <w:tcBorders>
+              <w:top w:val="single" w:sz="6" w:space="0" w:color="000000"/>
+              <w:left w:val="single" w:sz="6" w:space="0" w:color="000000"/>
+              <w:bottom w:val="single" w:sz="6" w:space="0" w:color="000000"/>
+              <w:right w:val="single" w:sz="6" w:space="0" w:color="000000"/>
+            </w:tcBorders>
+          </w:tcPr>
+          <w:p>
+            <w:pPr>
+              <w:rPr>
+                <w:rFonts w:asciiTheme="minorHAnsi" w:hAnsiTheme="minorHAnsi" w:cstheme="minorHAnsi"/>
+              </w:rPr>
+            </w:pPr>
+            <w:r>
+              <w:rPr>
+                <w:rFonts w:ascii="Calibri" w:hAnsi="Calibri" w:cs="Calibri"/>
+                <w:color w:val="000000"/>
+                <w:lang w:eastAsia="en-US"/>
+              </w:rPr>
+              <w:t>The questions I answered helped me pause and think about what the commands I was typing did.</w:t>
+            </w:r>
+          </w:p>
+        </w:tc>
+        <w:tc>
+          <w:tcPr>
+            <w:tcW w:w="1134" w:type="dxa"/>
+            <w:tcBorders>
+              <w:top w:val="single" w:sz="6" w:space="0" w:color="000000"/>
+              <w:left w:val="single" w:sz="6" w:space="0" w:color="000000"/>
+              <w:bottom w:val="single" w:sz="6" w:space="0" w:color="000000"/>
+              <w:right w:val="single" w:sz="6" w:space="0" w:color="000000"/>
+            </w:tcBorders>
+          </w:tcPr>
+          <w:p>
+            <w:pPr>
+              <w:rPr>
+                <w:rFonts w:ascii="Courier" w:hAnsi="Courier" w:cstheme="minorHAnsi"/>
+              </w:rPr>
+            </w:pPr>
+          </w:p>
+        </w:tc>
+        <w:tc>
+          <w:tcPr>
+            <w:tcW w:w="1134" w:type="dxa"/>
+            <w:tcBorders>
+              <w:top w:val="single" w:sz="6" w:space="0" w:color="000000"/>
+              <w:left w:val="single" w:sz="6" w:space="0" w:color="000000"/>
+              <w:bottom w:val="single" w:sz="6" w:space="0" w:color="000000"/>
+              <w:right w:val="single" w:sz="6" w:space="0" w:color="000000"/>
+            </w:tcBorders>
+          </w:tcPr>
+          <w:p>
+            <w:pPr>
+              <w:rPr>
+                <w:rFonts w:ascii="Courier" w:hAnsi="Courier" w:cstheme="minorHAnsi"/>
+              </w:rPr>
+            </w:pPr>
+          </w:p>
+        </w:tc>
+        <w:tc>
+          <w:tcPr>
+            <w:tcW w:w="1134" w:type="dxa"/>
+            <w:tcBorders>
+              <w:top w:val="single" w:sz="6" w:space="0" w:color="000000"/>
+              <w:left w:val="single" w:sz="6" w:space="0" w:color="000000"/>
+              <w:bottom w:val="single" w:sz="6" w:space="0" w:color="000000"/>
+              <w:right w:val="single" w:sz="6" w:space="0" w:color="000000"/>
+            </w:tcBorders>
+          </w:tcPr>
+          <w:p>
+            <w:pPr>
+              <w:rPr>
+                <w:rFonts w:ascii="Courier" w:hAnsi="Courier" w:cstheme="minorHAnsi"/>
+              </w:rPr>
+            </w:pPr>
+          </w:p>
+        </w:tc>
+        <w:tc>
+          <w:tcPr>
+            <w:tcW w:w="1134" w:type="dxa"/>
+            <w:tcBorders>
+              <w:top w:val="single" w:sz="6" w:space="0" w:color="000000"/>
+              <w:left w:val="single" w:sz="6" w:space="0" w:color="000000"/>
+              <w:bottom w:val="single" w:sz="6" w:space="0" w:color="000000"/>
+              <w:right w:val="single" w:sz="6" w:space="0" w:color="000000"/>
+            </w:tcBorders>
+          </w:tcPr>
+          <w:p>
+            <w:pPr>
+              <w:rPr>
+                <w:rFonts w:ascii="Courier" w:hAnsi="Courier" w:cstheme="minorHAnsi"/>
+              </w:rPr>
+            </w:pPr>
+          </w:p>
+        </w:tc>
+        <w:tc>
+          <w:tcPr>
+            <w:tcW w:w="1134" w:type="dxa"/>
+            <w:tcBorders>
+              <w:top w:val="single" w:sz="6" w:space="0" w:color="000000"/>
+              <w:left w:val="single" w:sz="6" w:space="0" w:color="000000"/>
+              <w:bottom w:val="single" w:sz="6" w:space="0" w:color="000000"/>
+              <w:right w:val="single" w:sz="6" w:space="0" w:color="000000"/>
+            </w:tcBorders>
+          </w:tcPr>
+          <w:p>
+            <w:pPr>
+              <w:rPr>
+                <w:rFonts w:ascii="Courier" w:hAnsi="Courier" w:cstheme="minorHAnsi"/>
+              </w:rPr>
+            </w:pPr>
+          </w:p>
+        </w:tc>
+        <w:tc>
+          <w:tcPr>
+            <w:tcW w:w="440" w:type="dxa"/>
+            <w:tcBorders>
+              <w:top w:val="nil"/>
+              <w:left w:val="single" w:sz="6" w:space="0" w:color="000000"/>
+              <w:bottom w:val="nil"/>
+              <w:right w:val="thickThinSmallGap" w:sz="24" w:space="0" w:color="0070C0"/>
+            </w:tcBorders>
+          </w:tcPr>
+          <w:p>
+            <w:pPr>
+              <w:rPr>
+                <w:rFonts w:asciiTheme="minorHAnsi" w:hAnsiTheme="minorHAnsi" w:cstheme="minorHAnsi"/>
+              </w:rPr>
+            </w:pPr>
+          </w:p>
+        </w:tc>
+      </w:tr>
+      <w:tr>
+        <w:tc>
+          <w:tcPr>
+            <w:tcW w:w="530" w:type="dxa"/>
+            <w:tcBorders>
+              <w:top w:val="nil"/>
+              <w:left w:val="thickThinSmallGap" w:sz="24" w:space="0" w:color="0070C0"/>
+              <w:bottom w:val="nil"/>
+              <w:right w:val="single" w:sz="6" w:space="0" w:color="000000"/>
+            </w:tcBorders>
+          </w:tcPr>
+          <w:p>
+            <w:pPr>
+              <w:rPr>
+                <w:rFonts w:asciiTheme="minorHAnsi" w:hAnsiTheme="minorHAnsi" w:cstheme="minorHAnsi"/>
+              </w:rPr>
+            </w:pPr>
+          </w:p>
+        </w:tc>
+        <w:tc>
+          <w:tcPr>
+            <w:tcW w:w="2575" w:type="dxa"/>
+            <w:tcBorders>
+              <w:top w:val="single" w:sz="6" w:space="0" w:color="000000"/>
+              <w:left w:val="single" w:sz="6" w:space="0" w:color="000000"/>
+              <w:bottom w:val="single" w:sz="6" w:space="0" w:color="000000"/>
+              <w:right w:val="single" w:sz="6" w:space="0" w:color="000000"/>
+            </w:tcBorders>
+          </w:tcPr>
+          <w:p>
+            <w:pPr>
+              <w:rPr>
+                <w:rFonts w:asciiTheme="minorHAnsi" w:hAnsiTheme="minorHAnsi" w:cstheme="minorHAnsi"/>
+              </w:rPr>
+            </w:pPr>
+            <w:r>
+              <w:rPr>
+                <w:rFonts w:ascii="Calibri" w:hAnsi="Calibri" w:cs="Calibri"/>
+                <w:color w:val="000000"/>
+                <w:lang w:eastAsia="en-US"/>
+              </w:rPr>
+              <w:t>Examples of the git commands in addition to the syntax would help me understand what I should be typing.</w:t>
+            </w:r>
+          </w:p>
+        </w:tc>
+        <w:tc>
+          <w:tcPr>
+            <w:tcW w:w="1134" w:type="dxa"/>
+            <w:tcBorders>
+              <w:top w:val="single" w:sz="6" w:space="0" w:color="000000"/>
+              <w:left w:val="single" w:sz="6" w:space="0" w:color="000000"/>
+              <w:bottom w:val="single" w:sz="6" w:space="0" w:color="000000"/>
+              <w:right w:val="single" w:sz="6" w:space="0" w:color="000000"/>
+            </w:tcBorders>
+          </w:tcPr>
+          <w:p>
+            <w:pPr>
+              <w:rPr>
+                <w:rFonts w:ascii="Courier" w:hAnsi="Courier" w:cstheme="minorHAnsi"/>
+              </w:rPr>
+            </w:pPr>
+          </w:p>
+        </w:tc>
+        <w:tc>
+          <w:tcPr>
+            <w:tcW w:w="1134" w:type="dxa"/>
+            <w:tcBorders>
+              <w:top w:val="single" w:sz="6" w:space="0" w:color="000000"/>
+              <w:left w:val="single" w:sz="6" w:space="0" w:color="000000"/>
+              <w:bottom w:val="single" w:sz="6" w:space="0" w:color="000000"/>
+              <w:right w:val="single" w:sz="6" w:space="0" w:color="000000"/>
+            </w:tcBorders>
+          </w:tcPr>
+          <w:p>
+            <w:pPr>
+              <w:rPr>
+                <w:rFonts w:ascii="Courier" w:hAnsi="Courier" w:cstheme="minorHAnsi"/>
+              </w:rPr>
+            </w:pPr>
+          </w:p>
+        </w:tc>
+        <w:tc>
+          <w:tcPr>
+            <w:tcW w:w="1134" w:type="dxa"/>
+            <w:tcBorders>
+              <w:top w:val="single" w:sz="6" w:space="0" w:color="000000"/>
+              <w:left w:val="single" w:sz="6" w:space="0" w:color="000000"/>
+              <w:bottom w:val="single" w:sz="6" w:space="0" w:color="000000"/>
+              <w:right w:val="single" w:sz="6" w:space="0" w:color="000000"/>
+            </w:tcBorders>
+          </w:tcPr>
+          <w:p>
+            <w:pPr>
+              <w:rPr>
+                <w:rFonts w:ascii="Courier" w:hAnsi="Courier" w:cstheme="minorHAnsi"/>
+              </w:rPr>
+            </w:pPr>
+          </w:p>
+        </w:tc>
+        <w:tc>
+          <w:tcPr>
+            <w:tcW w:w="1134" w:type="dxa"/>
+            <w:tcBorders>
+              <w:top w:val="single" w:sz="6" w:space="0" w:color="000000"/>
+              <w:left w:val="single" w:sz="6" w:space="0" w:color="000000"/>
+              <w:bottom w:val="single" w:sz="6" w:space="0" w:color="000000"/>
+              <w:right w:val="single" w:sz="6" w:space="0" w:color="000000"/>
+            </w:tcBorders>
+          </w:tcPr>
+          <w:p>
+            <w:pPr>
+              <w:rPr>
+                <w:rFonts w:ascii="Courier" w:hAnsi="Courier" w:cstheme="minorHAnsi"/>
+              </w:rPr>
+            </w:pPr>
+          </w:p>
+        </w:tc>
+        <w:tc>
+          <w:tcPr>
+            <w:tcW w:w="1134" w:type="dxa"/>
+            <w:tcBorders>
+              <w:top w:val="single" w:sz="6" w:space="0" w:color="000000"/>
+              <w:left w:val="single" w:sz="6" w:space="0" w:color="000000"/>
+              <w:bottom w:val="single" w:sz="6" w:space="0" w:color="000000"/>
+              <w:right w:val="single" w:sz="6" w:space="0" w:color="000000"/>
+            </w:tcBorders>
+          </w:tcPr>
+          <w:p>
+            <w:pPr>
+              <w:rPr>
+                <w:rFonts w:ascii="Courier" w:hAnsi="Courier" w:cstheme="minorHAnsi"/>
+              </w:rPr>
+            </w:pPr>
+          </w:p>
+        </w:tc>
+        <w:tc>
+          <w:tcPr>
+            <w:tcW w:w="440" w:type="dxa"/>
+            <w:tcBorders>
+              <w:top w:val="nil"/>
+              <w:left w:val="single" w:sz="6" w:space="0" w:color="000000"/>
+              <w:bottom w:val="nil"/>
+              <w:right w:val="thickThinSmallGap" w:sz="24" w:space="0" w:color="0070C0"/>
+            </w:tcBorders>
+          </w:tcPr>
+          <w:p>
+            <w:pPr>
+              <w:rPr>
+                <w:rFonts w:asciiTheme="minorHAnsi" w:hAnsiTheme="minorHAnsi" w:cstheme="minorHAnsi"/>
+              </w:rPr>
+            </w:pPr>
+          </w:p>
+        </w:tc>
+      </w:tr>
+      <w:tr>
+        <w:tc>
+          <w:tcPr>
+            <w:tcW w:w="530" w:type="dxa"/>
+            <w:tcBorders>
+              <w:top w:val="nil"/>
+              <w:left w:val="thickThinSmallGap" w:sz="24" w:space="0" w:color="0070C0"/>
+              <w:bottom w:val="nil"/>
+              <w:right w:val="single" w:sz="6" w:space="0" w:color="000000"/>
+            </w:tcBorders>
+          </w:tcPr>
+          <w:p>
+            <w:pPr>
+              <w:rPr>
+                <w:rFonts w:asciiTheme="minorHAnsi" w:hAnsiTheme="minorHAnsi" w:cstheme="minorHAnsi"/>
+              </w:rPr>
+            </w:pPr>
+          </w:p>
+        </w:tc>
+        <w:tc>
+          <w:tcPr>
+            <w:tcW w:w="2575" w:type="dxa"/>
+            <w:tcBorders>
+              <w:top w:val="single" w:sz="6" w:space="0" w:color="000000"/>
+              <w:left w:val="single" w:sz="6" w:space="0" w:color="000000"/>
+              <w:bottom w:val="single" w:sz="6" w:space="0" w:color="000000"/>
+              <w:right w:val="single" w:sz="6" w:space="0" w:color="000000"/>
+            </w:tcBorders>
+          </w:tcPr>
+          <w:p>
+            <w:pPr>
+              <w:rPr>
+                <w:rFonts w:asciiTheme="minorHAnsi" w:hAnsiTheme="minorHAnsi" w:cstheme="minorHAnsi"/>
+              </w:rPr>
+            </w:pPr>
+            <w:r>
+              <w:rPr>
+                <w:rFonts w:ascii="Calibri" w:hAnsi="Calibri" w:cs="Calibri"/>
+                <w:color w:val="000000"/>
+                <w:lang w:eastAsia="en-US"/>
+              </w:rPr>
+              <w:t>There were too many questions in this activity.</w:t>
+            </w:r>
+          </w:p>
+        </w:tc>
+        <w:tc>
+          <w:tcPr>
+            <w:tcW w:w="1134" w:type="dxa"/>
+            <w:tcBorders>
+              <w:top w:val="single" w:sz="6" w:space="0" w:color="000000"/>
+              <w:left w:val="single" w:sz="6" w:space="0" w:color="000000"/>
+              <w:bottom w:val="single" w:sz="6" w:space="0" w:color="000000"/>
+              <w:right w:val="single" w:sz="6" w:space="0" w:color="000000"/>
+            </w:tcBorders>
+          </w:tcPr>
+          <w:p>
+            <w:pPr>
+              <w:rPr>
+                <w:rFonts w:ascii="Courier" w:hAnsi="Courier" w:cstheme="minorHAnsi"/>
+              </w:rPr>
+            </w:pPr>
+          </w:p>
+        </w:tc>
+        <w:tc>
+          <w:tcPr>
+            <w:tcW w:w="1134" w:type="dxa"/>
+            <w:tcBorders>
+              <w:top w:val="single" w:sz="6" w:space="0" w:color="000000"/>
+              <w:left w:val="single" w:sz="6" w:space="0" w:color="000000"/>
+              <w:bottom w:val="single" w:sz="6" w:space="0" w:color="000000"/>
+              <w:right w:val="single" w:sz="6" w:space="0" w:color="000000"/>
+            </w:tcBorders>
+          </w:tcPr>
+          <w:p>
+            <w:pPr>
+              <w:rPr>
+                <w:rFonts w:ascii="Courier" w:hAnsi="Courier" w:cstheme="minorHAnsi"/>
+              </w:rPr>
+            </w:pPr>
+          </w:p>
+        </w:tc>
+        <w:tc>
+          <w:tcPr>
+            <w:tcW w:w="1134" w:type="dxa"/>
+            <w:tcBorders>
+              <w:top w:val="single" w:sz="6" w:space="0" w:color="000000"/>
+              <w:left w:val="single" w:sz="6" w:space="0" w:color="000000"/>
+              <w:bottom w:val="single" w:sz="6" w:space="0" w:color="000000"/>
+              <w:right w:val="single" w:sz="6" w:space="0" w:color="000000"/>
+            </w:tcBorders>
+          </w:tcPr>
+          <w:p>
+            <w:pPr>
+              <w:rPr>
+                <w:rFonts w:ascii="Courier" w:hAnsi="Courier" w:cstheme="minorHAnsi"/>
+              </w:rPr>
+            </w:pPr>
+          </w:p>
+        </w:tc>
+        <w:tc>
+          <w:tcPr>
+            <w:tcW w:w="1134" w:type="dxa"/>
+            <w:tcBorders>
+              <w:top w:val="single" w:sz="6" w:space="0" w:color="000000"/>
+              <w:left w:val="single" w:sz="6" w:space="0" w:color="000000"/>
+              <w:bottom w:val="single" w:sz="6" w:space="0" w:color="000000"/>
+              <w:right w:val="single" w:sz="6" w:space="0" w:color="000000"/>
+            </w:tcBorders>
+          </w:tcPr>
+          <w:p>
+            <w:pPr>
+              <w:rPr>
+                <w:rFonts w:ascii="Courier" w:hAnsi="Courier" w:cstheme="minorHAnsi"/>
+              </w:rPr>
+            </w:pPr>
+          </w:p>
+        </w:tc>
+        <w:tc>
+          <w:tcPr>
+            <w:tcW w:w="1134" w:type="dxa"/>
+            <w:tcBorders>
+              <w:top w:val="single" w:sz="6" w:space="0" w:color="000000"/>
+              <w:left w:val="single" w:sz="6" w:space="0" w:color="000000"/>
+              <w:bottom w:val="single" w:sz="6" w:space="0" w:color="000000"/>
+              <w:right w:val="single" w:sz="6" w:space="0" w:color="000000"/>
+            </w:tcBorders>
+          </w:tcPr>
+          <w:p>
+            <w:pPr>
+              <w:rPr>
+                <w:rFonts w:ascii="Courier" w:hAnsi="Courier" w:cstheme="minorHAnsi"/>
+              </w:rPr>
+            </w:pPr>
+          </w:p>
+        </w:tc>
+        <w:tc>
+          <w:tcPr>
+            <w:tcW w:w="440" w:type="dxa"/>
+            <w:tcBorders>
+              <w:top w:val="nil"/>
+              <w:left w:val="single" w:sz="6" w:space="0" w:color="000000"/>
+              <w:bottom w:val="nil"/>
+              <w:right w:val="thickThinSmallGap" w:sz="24" w:space="0" w:color="0070C0"/>
+            </w:tcBorders>
+          </w:tcPr>
+          <w:p>
+            <w:pPr>
+              <w:rPr>
+                <w:rFonts w:asciiTheme="minorHAnsi" w:hAnsiTheme="minorHAnsi" w:cstheme="minorHAnsi"/>
+              </w:rPr>
+            </w:pPr>
+          </w:p>
+        </w:tc>
+      </w:tr>
+      <w:tr>
+        <w:tc>
+          <w:tcPr>
+            <w:tcW w:w="530" w:type="dxa"/>
+            <w:tcBorders>
+              <w:top w:val="nil"/>
+              <w:left w:val="thickThinSmallGap" w:sz="24" w:space="0" w:color="0070C0"/>
+              <w:bottom w:val="nil"/>
+              <w:right w:val="single" w:sz="6" w:space="0" w:color="000000"/>
+            </w:tcBorders>
+          </w:tcPr>
+          <w:p>
+            <w:pPr>
+              <w:rPr>
+                <w:rFonts w:asciiTheme="minorHAnsi" w:hAnsiTheme="minorHAnsi" w:cstheme="minorHAnsi"/>
+              </w:rPr>
+            </w:pPr>
+          </w:p>
+        </w:tc>
+        <w:tc>
+          <w:tcPr>
+            <w:tcW w:w="2575" w:type="dxa"/>
+            <w:tcBorders>
+              <w:top w:val="single" w:sz="6" w:space="0" w:color="000000"/>
+              <w:left w:val="single" w:sz="6" w:space="0" w:color="000000"/>
+              <w:bottom w:val="single" w:sz="6" w:space="0" w:color="000000"/>
+              <w:right w:val="single" w:sz="6" w:space="0" w:color="000000"/>
+            </w:tcBorders>
+          </w:tcPr>
+          <w:p>
+            <w:pPr>
+              <w:rPr>
+                <w:rFonts w:asciiTheme="minorHAnsi" w:hAnsiTheme="minorHAnsi" w:cstheme="minorHAnsi"/>
+              </w:rPr>
+            </w:pPr>
+            <w:r>
+              <w:rPr>
+                <w:rFonts w:ascii="Calibri" w:hAnsi="Calibri" w:cs="Calibri"/>
+                <w:color w:val="000000"/>
+                <w:lang w:eastAsia="en-US"/>
+              </w:rPr>
+              <w:t xml:space="preserve">I am looking forward to doing the next activity in the </w:t>
+            </w:r>
+            <w:proofErr w:type="spellStart"/>
+            <w:r>
+              <w:rPr>
+                <w:rFonts w:ascii="Calibri" w:hAnsi="Calibri" w:cs="Calibri"/>
+                <w:color w:val="000000"/>
+                <w:lang w:eastAsia="en-US"/>
+              </w:rPr>
+              <w:t>GitKit</w:t>
+            </w:r>
+            <w:proofErr w:type="spellEnd"/>
+            <w:r>
+              <w:rPr>
+                <w:rFonts w:ascii="Calibri" w:hAnsi="Calibri" w:cs="Calibri"/>
+                <w:color w:val="000000"/>
+                <w:lang w:eastAsia="en-US"/>
+              </w:rPr>
+              <w:t>.</w:t>
+            </w:r>
+          </w:p>
+        </w:tc>
+        <w:tc>
+          <w:tcPr>
+            <w:tcW w:w="1134" w:type="dxa"/>
+            <w:tcBorders>
+              <w:top w:val="single" w:sz="6" w:space="0" w:color="000000"/>
+              <w:left w:val="single" w:sz="6" w:space="0" w:color="000000"/>
+              <w:bottom w:val="single" w:sz="6" w:space="0" w:color="000000"/>
+              <w:right w:val="single" w:sz="6" w:space="0" w:color="000000"/>
+            </w:tcBorders>
+          </w:tcPr>
+          <w:p>
+            <w:pPr>
+              <w:rPr>
+                <w:rFonts w:ascii="Courier" w:hAnsi="Courier" w:cstheme="minorHAnsi"/>
+              </w:rPr>
+            </w:pPr>
+          </w:p>
+        </w:tc>
+        <w:tc>
+          <w:tcPr>
+            <w:tcW w:w="1134" w:type="dxa"/>
+            <w:tcBorders>
+              <w:top w:val="single" w:sz="6" w:space="0" w:color="000000"/>
+              <w:left w:val="single" w:sz="6" w:space="0" w:color="000000"/>
+              <w:bottom w:val="single" w:sz="6" w:space="0" w:color="000000"/>
+              <w:right w:val="single" w:sz="6" w:space="0" w:color="000000"/>
+            </w:tcBorders>
+          </w:tcPr>
+          <w:p>
+            <w:pPr>
+              <w:rPr>
+                <w:rFonts w:ascii="Courier" w:hAnsi="Courier" w:cstheme="minorHAnsi"/>
+              </w:rPr>
+            </w:pPr>
+          </w:p>
+        </w:tc>
+        <w:tc>
+          <w:tcPr>
+            <w:tcW w:w="1134" w:type="dxa"/>
+            <w:tcBorders>
+              <w:top w:val="single" w:sz="6" w:space="0" w:color="000000"/>
+              <w:left w:val="single" w:sz="6" w:space="0" w:color="000000"/>
+              <w:bottom w:val="single" w:sz="6" w:space="0" w:color="000000"/>
+              <w:right w:val="single" w:sz="6" w:space="0" w:color="000000"/>
+            </w:tcBorders>
+          </w:tcPr>
+          <w:p>
+            <w:pPr>
+              <w:rPr>
+                <w:rFonts w:ascii="Courier" w:hAnsi="Courier" w:cstheme="minorHAnsi"/>
+              </w:rPr>
+            </w:pPr>
+          </w:p>
+        </w:tc>
+        <w:tc>
+          <w:tcPr>
+            <w:tcW w:w="1134" w:type="dxa"/>
+            <w:tcBorders>
+              <w:top w:val="single" w:sz="6" w:space="0" w:color="000000"/>
+              <w:left w:val="single" w:sz="6" w:space="0" w:color="000000"/>
+              <w:bottom w:val="single" w:sz="6" w:space="0" w:color="000000"/>
+              <w:right w:val="single" w:sz="6" w:space="0" w:color="000000"/>
+            </w:tcBorders>
+          </w:tcPr>
+          <w:p>
+            <w:pPr>
+              <w:rPr>
+                <w:rFonts w:ascii="Courier" w:hAnsi="Courier" w:cstheme="minorHAnsi"/>
+              </w:rPr>
+            </w:pPr>
+          </w:p>
+        </w:tc>
+        <w:tc>
+          <w:tcPr>
+            <w:tcW w:w="1134" w:type="dxa"/>
+            <w:tcBorders>
+              <w:top w:val="single" w:sz="6" w:space="0" w:color="000000"/>
+              <w:left w:val="single" w:sz="6" w:space="0" w:color="000000"/>
+              <w:bottom w:val="single" w:sz="6" w:space="0" w:color="000000"/>
+              <w:right w:val="single" w:sz="6" w:space="0" w:color="000000"/>
+            </w:tcBorders>
+          </w:tcPr>
+          <w:p>
+            <w:pPr>
+              <w:rPr>
+                <w:rFonts w:ascii="Courier" w:hAnsi="Courier" w:cstheme="minorHAnsi"/>
+              </w:rPr>
+            </w:pPr>
+          </w:p>
+        </w:tc>
+        <w:tc>
+          <w:tcPr>
+            <w:tcW w:w="440" w:type="dxa"/>
+            <w:tcBorders>
+              <w:top w:val="nil"/>
+              <w:left w:val="single" w:sz="6" w:space="0" w:color="000000"/>
+              <w:bottom w:val="nil"/>
+              <w:right w:val="thickThinSmallGap" w:sz="24" w:space="0" w:color="0070C0"/>
+            </w:tcBorders>
+          </w:tcPr>
+          <w:p>
+            <w:pPr>
+              <w:rPr>
+                <w:rFonts w:asciiTheme="minorHAnsi" w:hAnsiTheme="minorHAnsi" w:cstheme="minorHAnsi"/>
+              </w:rPr>
+            </w:pPr>
+          </w:p>
+        </w:tc>
+      </w:tr>
+      <w:tr>
+        <w:tc>
+          <w:tcPr>
+            <w:tcW w:w="530" w:type="dxa"/>
+            <w:tcBorders>
+              <w:top w:val="nil"/>
+              <w:left w:val="thickThinSmallGap" w:sz="24" w:space="0" w:color="0070C0"/>
+              <w:bottom w:val="thickThinSmallGap" w:sz="24" w:space="0" w:color="0070C0"/>
+              <w:right w:val="nil"/>
+            </w:tcBorders>
+          </w:tcPr>
+          <w:p>
+            <w:pPr>
+              <w:rPr>
+                <w:rFonts w:asciiTheme="minorHAnsi" w:hAnsiTheme="minorHAnsi" w:cstheme="minorHAnsi"/>
+              </w:rPr>
+            </w:pPr>
+          </w:p>
+        </w:tc>
+        <w:tc>
+          <w:tcPr>
+            <w:tcW w:w="2575" w:type="dxa"/>
+            <w:tcBorders>
+              <w:top w:val="single" w:sz="6" w:space="0" w:color="000000"/>
+              <w:left w:val="nil"/>
+              <w:bottom w:val="thickThinSmallGap" w:sz="24" w:space="0" w:color="0070C0"/>
+              <w:right w:val="nil"/>
+            </w:tcBorders>
+          </w:tcPr>
+          <w:p>
+            <w:pPr>
+              <w:rPr>
+                <w:rFonts w:asciiTheme="minorHAnsi" w:hAnsiTheme="minorHAnsi" w:cstheme="minorHAnsi"/>
+              </w:rPr>
+            </w:pPr>
+          </w:p>
+        </w:tc>
+        <w:tc>
+          <w:tcPr>
+            <w:tcW w:w="1134" w:type="dxa"/>
+            <w:tcBorders>
+              <w:top w:val="single" w:sz="6" w:space="0" w:color="000000"/>
+              <w:left w:val="nil"/>
+              <w:bottom w:val="thickThinSmallGap" w:sz="24" w:space="0" w:color="0070C0"/>
+              <w:right w:val="nil"/>
+            </w:tcBorders>
+          </w:tcPr>
+          <w:p>
+            <w:pPr>
+              <w:rPr>
+                <w:rFonts w:asciiTheme="minorHAnsi" w:hAnsiTheme="minorHAnsi" w:cstheme="minorHAnsi"/>
+              </w:rPr>
+            </w:pPr>
+          </w:p>
+        </w:tc>
+        <w:tc>
+          <w:tcPr>
+            <w:tcW w:w="1134" w:type="dxa"/>
+            <w:tcBorders>
+              <w:top w:val="single" w:sz="6" w:space="0" w:color="000000"/>
+              <w:left w:val="nil"/>
+              <w:bottom w:val="thickThinSmallGap" w:sz="24" w:space="0" w:color="0070C0"/>
+              <w:right w:val="nil"/>
+            </w:tcBorders>
+          </w:tcPr>
+          <w:p>
+            <w:pPr>
+              <w:rPr>
+                <w:rFonts w:asciiTheme="minorHAnsi" w:hAnsiTheme="minorHAnsi" w:cstheme="minorHAnsi"/>
+              </w:rPr>
+            </w:pPr>
+          </w:p>
+        </w:tc>
+        <w:tc>
+          <w:tcPr>
+            <w:tcW w:w="1134" w:type="dxa"/>
+            <w:tcBorders>
+              <w:top w:val="single" w:sz="6" w:space="0" w:color="000000"/>
+              <w:left w:val="nil"/>
+              <w:bottom w:val="thickThinSmallGap" w:sz="24" w:space="0" w:color="0070C0"/>
+              <w:right w:val="nil"/>
+            </w:tcBorders>
+          </w:tcPr>
+          <w:p>
+            <w:pPr>
+              <w:rPr>
+                <w:rFonts w:asciiTheme="minorHAnsi" w:hAnsiTheme="minorHAnsi" w:cstheme="minorHAnsi"/>
+              </w:rPr>
+            </w:pPr>
+          </w:p>
+        </w:tc>
+        <w:tc>
+          <w:tcPr>
+            <w:tcW w:w="1134" w:type="dxa"/>
+            <w:tcBorders>
+              <w:top w:val="single" w:sz="6" w:space="0" w:color="000000"/>
+              <w:left w:val="nil"/>
+              <w:bottom w:val="thickThinSmallGap" w:sz="24" w:space="0" w:color="0070C0"/>
+              <w:right w:val="nil"/>
+            </w:tcBorders>
+          </w:tcPr>
+          <w:p>
+            <w:pPr>
+              <w:rPr>
+                <w:rFonts w:asciiTheme="minorHAnsi" w:hAnsiTheme="minorHAnsi" w:cstheme="minorHAnsi"/>
+              </w:rPr>
+            </w:pPr>
+          </w:p>
+        </w:tc>
+        <w:tc>
+          <w:tcPr>
+            <w:tcW w:w="1134" w:type="dxa"/>
+            <w:tcBorders>
+              <w:top w:val="single" w:sz="6" w:space="0" w:color="000000"/>
+              <w:left w:val="nil"/>
+              <w:bottom w:val="thickThinSmallGap" w:sz="24" w:space="0" w:color="0070C0"/>
+              <w:right w:val="nil"/>
+            </w:tcBorders>
+          </w:tcPr>
+          <w:p>
+            <w:pPr>
+              <w:rPr>
+                <w:rFonts w:asciiTheme="minorHAnsi" w:hAnsiTheme="minorHAnsi" w:cstheme="minorHAnsi"/>
+              </w:rPr>
+            </w:pPr>
+          </w:p>
+        </w:tc>
+        <w:tc>
+          <w:tcPr>
+            <w:tcW w:w="440" w:type="dxa"/>
+            <w:tcBorders>
+              <w:top w:val="nil"/>
+              <w:left w:val="nil"/>
+              <w:bottom w:val="thickThinSmallGap" w:sz="24" w:space="0" w:color="0070C0"/>
+              <w:right w:val="thickThinSmallGap" w:sz="24" w:space="0" w:color="0070C0"/>
+            </w:tcBorders>
+          </w:tcPr>
+          <w:p>
+            <w:pPr>
+              <w:rPr>
+                <w:rFonts w:asciiTheme="minorHAnsi" w:hAnsiTheme="minorHAnsi" w:cstheme="minorHAnsi"/>
+              </w:rPr>
+            </w:pPr>
+          </w:p>
+        </w:tc>
+      </w:tr>
+    </w:tbl>
+    <w:p>
+      <w:pPr>
+        <w:suppressAutoHyphens w:val="0"/>
+        <w:ind w:left="720"/>
+        <w:rPr>
+          <w:lang w:eastAsia="en-US"/>
+        </w:rPr>
+      </w:pPr>
+    </w:p>
+    <w:p>
+      <w:pPr>
+        <w:pStyle w:val="ListParagraph"/>
+        <w:numPr>
+          <w:ilvl w:val="0"/>
+          <w:numId w:val="6"/>
+        </w:numPr>
+        <w:suppressAutoHyphens w:val="0"/>
+        <w:rPr>
+          <w:rFonts w:ascii="Arial" w:hAnsi="Arial" w:cs="Arial"/>
+          <w:color w:val="000000"/>
+          <w:lang w:eastAsia="en-US"/>
+        </w:rPr>
+      </w:pPr>
+      <w:r>
+        <w:rPr>
+          <w:rFonts w:ascii="Calibri" w:hAnsi="Calibri" w:cs="Calibri"/>
+          <w:color w:val="000000"/>
+          <w:lang w:eastAsia="en-US"/>
+        </w:rPr>
+        <w:t>Rate how each of the following words describes how you felt while completing the activity.</w:t>
+      </w:r>
+      <w:r>
+        <w:rPr>
+          <w:rFonts w:ascii="Calibri" w:hAnsi="Calibri" w:cs="Calibri"/>
+          <w:color w:val="000000"/>
+          <w:lang w:eastAsia="en-US"/>
+        </w:rPr>
+        <w:t> </w:t>
+      </w:r>
+    </w:p>
+    <w:p>
+      <w:pPr>
+        <w:pStyle w:val="ListParagraph"/>
+        <w:suppressAutoHyphens w:val="0"/>
+        <w:ind w:left="648"/>
+        <w:rPr>
+          <w:rFonts w:ascii="Arial" w:hAnsi="Arial" w:cs="Arial"/>
+          <w:color w:val="000000"/>
+          <w:lang w:eastAsia="en-US"/>
+        </w:rPr>
+      </w:pPr>
+    </w:p>
+    <w:tbl>
+      <w:tblPr>
+        <w:tblStyle w:val="TableGrid"/>
+        <w:tblW w:w="9215" w:type="dxa"/>
+        <w:tblLayout w:type="fixed"/>
+        <w:tblLook w:val="04A0" w:firstRow="1" w:lastRow="0" w:firstColumn="1" w:lastColumn="0" w:noHBand="0" w:noVBand="1"/>
+      </w:tblPr>
+      <w:tblGrid>
+        <w:gridCol w:w="530"/>
+        <w:gridCol w:w="2575"/>
+        <w:gridCol w:w="1134"/>
+        <w:gridCol w:w="756"/>
+        <w:gridCol w:w="378"/>
+        <w:gridCol w:w="1134"/>
+        <w:gridCol w:w="378"/>
+        <w:gridCol w:w="756"/>
+        <w:gridCol w:w="1134"/>
+        <w:gridCol w:w="440"/>
+      </w:tblGrid>
+      <w:tr>
+        <w:tc>
+          <w:tcPr>
+            <w:tcW w:w="530" w:type="dxa"/>
+            <w:tcBorders>
+              <w:top w:val="thickThinSmallGap" w:sz="24" w:space="0" w:color="0070C0"/>
+              <w:left w:val="thickThinSmallGap" w:sz="24" w:space="0" w:color="0070C0"/>
+              <w:bottom w:val="nil"/>
+              <w:right w:val="nil"/>
+            </w:tcBorders>
+          </w:tcPr>
+          <w:p>
+            <w:pPr>
+              <w:rPr>
+                <w:rFonts w:asciiTheme="minorHAnsi" w:hAnsiTheme="minorHAnsi" w:cstheme="minorHAnsi"/>
+              </w:rPr>
+            </w:pPr>
+          </w:p>
+        </w:tc>
+        <w:tc>
+          <w:tcPr>
+            <w:tcW w:w="2575" w:type="dxa"/>
+            <w:tcBorders>
+              <w:top w:val="thickThinSmallGap" w:sz="24" w:space="0" w:color="0070C0"/>
+              <w:left w:val="nil"/>
+              <w:bottom w:val="single" w:sz="6" w:space="0" w:color="000000"/>
+              <w:right w:val="nil"/>
+            </w:tcBorders>
+          </w:tcPr>
+          <w:p>
+            <w:pPr>
+              <w:rPr>
+                <w:rFonts w:asciiTheme="minorHAnsi" w:hAnsiTheme="minorHAnsi" w:cstheme="minorHAnsi"/>
+              </w:rPr>
+            </w:pPr>
+          </w:p>
+        </w:tc>
+        <w:tc>
+          <w:tcPr>
+            <w:tcW w:w="1890" w:type="dxa"/>
+            <w:gridSpan w:val="2"/>
+            <w:tcBorders>
+              <w:top w:val="thickThinSmallGap" w:sz="24" w:space="0" w:color="0070C0"/>
+              <w:left w:val="nil"/>
+              <w:bottom w:val="single" w:sz="6" w:space="0" w:color="000000"/>
+              <w:right w:val="nil"/>
+            </w:tcBorders>
+          </w:tcPr>
+          <w:p>
+            <w:pPr>
+              <w:rPr>
+                <w:rFonts w:asciiTheme="minorHAnsi" w:hAnsiTheme="minorHAnsi" w:cstheme="minorHAnsi"/>
+              </w:rPr>
+            </w:pPr>
+          </w:p>
+        </w:tc>
+        <w:tc>
+          <w:tcPr>
+            <w:tcW w:w="1890" w:type="dxa"/>
+            <w:gridSpan w:val="3"/>
+            <w:tcBorders>
+              <w:top w:val="thickThinSmallGap" w:sz="24" w:space="0" w:color="0070C0"/>
+              <w:left w:val="nil"/>
+              <w:bottom w:val="single" w:sz="6" w:space="0" w:color="000000"/>
+              <w:right w:val="nil"/>
+            </w:tcBorders>
+          </w:tcPr>
+          <w:p>
+            <w:pPr>
+              <w:rPr>
+                <w:rFonts w:asciiTheme="minorHAnsi" w:hAnsiTheme="minorHAnsi" w:cstheme="minorHAnsi"/>
+              </w:rPr>
+            </w:pPr>
+          </w:p>
+        </w:tc>
+        <w:tc>
+          <w:tcPr>
+            <w:tcW w:w="1890" w:type="dxa"/>
+            <w:gridSpan w:val="2"/>
+            <w:tcBorders>
+              <w:top w:val="thickThinSmallGap" w:sz="24" w:space="0" w:color="0070C0"/>
+              <w:left w:val="nil"/>
+              <w:bottom w:val="single" w:sz="6" w:space="0" w:color="000000"/>
+              <w:right w:val="nil"/>
+            </w:tcBorders>
+          </w:tcPr>
+          <w:p>
+            <w:pPr>
+              <w:rPr>
+                <w:rFonts w:asciiTheme="minorHAnsi" w:hAnsiTheme="minorHAnsi" w:cstheme="minorHAnsi"/>
+              </w:rPr>
+            </w:pPr>
+          </w:p>
+        </w:tc>
+        <w:tc>
+          <w:tcPr>
+            <w:tcW w:w="440" w:type="dxa"/>
+            <w:tcBorders>
+              <w:top w:val="thickThinSmallGap" w:sz="24" w:space="0" w:color="0070C0"/>
+              <w:left w:val="nil"/>
+              <w:bottom w:val="nil"/>
+              <w:right w:val="thickThinSmallGap" w:sz="24" w:space="0" w:color="0070C0"/>
+            </w:tcBorders>
+          </w:tcPr>
+          <w:p>
+            <w:pPr>
+              <w:rPr>
+                <w:rFonts w:asciiTheme="minorHAnsi" w:hAnsiTheme="minorHAnsi" w:cstheme="minorHAnsi"/>
+              </w:rPr>
+            </w:pPr>
+          </w:p>
+        </w:tc>
+      </w:tr>
+      <w:tr>
+        <w:tc>
+          <w:tcPr>
+            <w:tcW w:w="530" w:type="dxa"/>
+            <w:tcBorders>
+              <w:top w:val="nil"/>
+              <w:left w:val="thickThinSmallGap" w:sz="24" w:space="0" w:color="0070C0"/>
+              <w:bottom w:val="nil"/>
+              <w:right w:val="single" w:sz="6" w:space="0" w:color="000000"/>
+            </w:tcBorders>
+          </w:tcPr>
+          <w:p>
+            <w:pPr>
+              <w:rPr>
+                <w:rFonts w:asciiTheme="minorHAnsi" w:hAnsiTheme="minorHAnsi" w:cstheme="minorHAnsi"/>
+              </w:rPr>
+            </w:pPr>
+          </w:p>
+        </w:tc>
+        <w:tc>
+          <w:tcPr>
+            <w:tcW w:w="2575" w:type="dxa"/>
+            <w:tcBorders>
+              <w:top w:val="single" w:sz="6" w:space="0" w:color="000000"/>
+              <w:left w:val="single" w:sz="6" w:space="0" w:color="000000"/>
+              <w:bottom w:val="single" w:sz="6" w:space="0" w:color="000000"/>
+              <w:right w:val="single" w:sz="6" w:space="0" w:color="000000"/>
+            </w:tcBorders>
+          </w:tcPr>
+          <w:p>
+            <w:pPr>
+              <w:rPr>
+                <w:rFonts w:asciiTheme="minorHAnsi" w:hAnsiTheme="minorHAnsi" w:cstheme="minorHAnsi"/>
+                <w:b/>
+                <w:bCs/>
+              </w:rPr>
+            </w:pPr>
+          </w:p>
+        </w:tc>
+        <w:tc>
+          <w:tcPr>
+            <w:tcW w:w="1890" w:type="dxa"/>
+            <w:gridSpan w:val="2"/>
+            <w:tcBorders>
+              <w:top w:val="single" w:sz="6" w:space="0" w:color="000000"/>
+              <w:left w:val="single" w:sz="6" w:space="0" w:color="000000"/>
+              <w:bottom w:val="single" w:sz="6" w:space="0" w:color="000000"/>
+              <w:right w:val="single" w:sz="6" w:space="0" w:color="000000"/>
+            </w:tcBorders>
+          </w:tcPr>
+          <w:p>
+            <w:pPr>
+              <w:rPr>
+                <w:rFonts w:asciiTheme="minorHAnsi" w:hAnsiTheme="minorHAnsi" w:cstheme="minorHAnsi"/>
+                <w:b/>
+                <w:bCs/>
+              </w:rPr>
+            </w:pPr>
+            <w:r>
+              <w:rPr>
+                <w:rFonts w:asciiTheme="minorHAnsi" w:hAnsiTheme="minorHAnsi" w:cstheme="minorHAnsi"/>
+                <w:b/>
+                <w:bCs/>
+              </w:rPr>
+              <w:t>Not at all</w:t>
+            </w:r>
+          </w:p>
+        </w:tc>
+        <w:tc>
+          <w:tcPr>
+            <w:tcW w:w="1890" w:type="dxa"/>
+            <w:gridSpan w:val="3"/>
+            <w:tcBorders>
+              <w:top w:val="single" w:sz="6" w:space="0" w:color="000000"/>
+              <w:left w:val="single" w:sz="6" w:space="0" w:color="000000"/>
+              <w:bottom w:val="single" w:sz="6" w:space="0" w:color="000000"/>
+              <w:right w:val="single" w:sz="6" w:space="0" w:color="000000"/>
+            </w:tcBorders>
+          </w:tcPr>
+          <w:p>
+            <w:pPr>
+              <w:rPr>
+                <w:rFonts w:asciiTheme="minorHAnsi" w:hAnsiTheme="minorHAnsi" w:cstheme="minorHAnsi"/>
+                <w:b/>
+                <w:bCs/>
+              </w:rPr>
+            </w:pPr>
+            <w:r>
+              <w:rPr>
+                <w:rFonts w:asciiTheme="minorHAnsi" w:hAnsiTheme="minorHAnsi" w:cstheme="minorHAnsi"/>
+                <w:b/>
+                <w:bCs/>
+              </w:rPr>
+              <w:t>Somewhat</w:t>
+            </w:r>
+          </w:p>
+        </w:tc>
+        <w:tc>
+          <w:tcPr>
+            <w:tcW w:w="1890" w:type="dxa"/>
+            <w:gridSpan w:val="2"/>
+            <w:tcBorders>
+              <w:top w:val="single" w:sz="6" w:space="0" w:color="000000"/>
+              <w:left w:val="single" w:sz="6" w:space="0" w:color="000000"/>
+              <w:bottom w:val="single" w:sz="6" w:space="0" w:color="000000"/>
+              <w:right w:val="single" w:sz="6" w:space="0" w:color="000000"/>
+            </w:tcBorders>
+          </w:tcPr>
+          <w:p>
+            <w:pPr>
+              <w:rPr>
+                <w:rFonts w:asciiTheme="minorHAnsi" w:hAnsiTheme="minorHAnsi" w:cstheme="minorHAnsi"/>
+                <w:b/>
+                <w:bCs/>
+              </w:rPr>
+            </w:pPr>
+            <w:r>
+              <w:rPr>
+                <w:rFonts w:asciiTheme="minorHAnsi" w:hAnsiTheme="minorHAnsi" w:cstheme="minorHAnsi"/>
+                <w:b/>
+                <w:bCs/>
+              </w:rPr>
+              <w:t>Quite a bit</w:t>
+            </w:r>
+          </w:p>
+        </w:tc>
+        <w:tc>
+          <w:tcPr>
+            <w:tcW w:w="440" w:type="dxa"/>
+            <w:tcBorders>
+              <w:top w:val="nil"/>
+              <w:left w:val="single" w:sz="6" w:space="0" w:color="000000"/>
+              <w:bottom w:val="nil"/>
+              <w:right w:val="thickThinSmallGap" w:sz="24" w:space="0" w:color="0070C0"/>
+            </w:tcBorders>
+          </w:tcPr>
+          <w:p>
+            <w:pPr>
+              <w:rPr>
+                <w:rFonts w:asciiTheme="minorHAnsi" w:hAnsiTheme="minorHAnsi" w:cstheme="minorHAnsi"/>
+              </w:rPr>
+            </w:pPr>
+          </w:p>
+        </w:tc>
+      </w:tr>
+      <w:tr>
+        <w:tc>
+          <w:tcPr>
+            <w:tcW w:w="530" w:type="dxa"/>
+            <w:tcBorders>
+              <w:top w:val="nil"/>
+              <w:left w:val="thickThinSmallGap" w:sz="24" w:space="0" w:color="0070C0"/>
+              <w:bottom w:val="nil"/>
+              <w:right w:val="single" w:sz="6" w:space="0" w:color="000000"/>
+            </w:tcBorders>
+          </w:tcPr>
+          <w:p>
+            <w:pPr>
+              <w:rPr>
+                <w:rFonts w:asciiTheme="minorHAnsi" w:hAnsiTheme="minorHAnsi" w:cstheme="minorHAnsi"/>
+              </w:rPr>
+            </w:pPr>
+          </w:p>
+        </w:tc>
+        <w:tc>
+          <w:tcPr>
+            <w:tcW w:w="2575" w:type="dxa"/>
+            <w:tcBorders>
+              <w:top w:val="single" w:sz="6" w:space="0" w:color="000000"/>
+              <w:left w:val="single" w:sz="6" w:space="0" w:color="000000"/>
+              <w:bottom w:val="single" w:sz="6" w:space="0" w:color="000000"/>
+              <w:right w:val="single" w:sz="6" w:space="0" w:color="000000"/>
+            </w:tcBorders>
+          </w:tcPr>
+          <w:p>
+            <w:pPr>
+              <w:rPr>
+                <w:rFonts w:asciiTheme="minorHAnsi" w:hAnsiTheme="minorHAnsi" w:cstheme="minorHAnsi"/>
+              </w:rPr>
+            </w:pPr>
+            <w:r>
+              <w:rPr>
+                <w:rFonts w:ascii="Calibri" w:hAnsi="Calibri" w:cs="Calibri"/>
+                <w:color w:val="000000"/>
+                <w:lang w:eastAsia="en-US"/>
+              </w:rPr>
+              <w:t>bored</w:t>
+            </w:r>
+          </w:p>
+        </w:tc>
+        <w:tc>
+          <w:tcPr>
+            <w:tcW w:w="1890" w:type="dxa"/>
+            <w:gridSpan w:val="2"/>
+            <w:tcBorders>
+              <w:top w:val="single" w:sz="6" w:space="0" w:color="000000"/>
+              <w:left w:val="single" w:sz="6" w:space="0" w:color="000000"/>
+              <w:bottom w:val="single" w:sz="6" w:space="0" w:color="000000"/>
+              <w:right w:val="single" w:sz="6" w:space="0" w:color="000000"/>
+            </w:tcBorders>
+          </w:tcPr>
+          <w:p>
+            <w:pPr>
+              <w:rPr>
+                <w:rFonts w:ascii="Courier" w:hAnsi="Courier" w:cstheme="minorHAnsi"/>
+              </w:rPr>
+            </w:pPr>
+          </w:p>
+        </w:tc>
+        <w:tc>
+          <w:tcPr>
+            <w:tcW w:w="1890" w:type="dxa"/>
+            <w:gridSpan w:val="3"/>
+            <w:tcBorders>
+              <w:top w:val="single" w:sz="6" w:space="0" w:color="000000"/>
+              <w:left w:val="single" w:sz="6" w:space="0" w:color="000000"/>
+              <w:bottom w:val="single" w:sz="6" w:space="0" w:color="000000"/>
+              <w:right w:val="single" w:sz="6" w:space="0" w:color="000000"/>
+            </w:tcBorders>
+          </w:tcPr>
+          <w:p>
+            <w:pPr>
+              <w:rPr>
+                <w:rFonts w:ascii="Courier" w:hAnsi="Courier" w:cstheme="minorHAnsi"/>
+              </w:rPr>
+            </w:pPr>
+          </w:p>
+        </w:tc>
+        <w:tc>
+          <w:tcPr>
+            <w:tcW w:w="1890" w:type="dxa"/>
+            <w:gridSpan w:val="2"/>
+            <w:tcBorders>
+              <w:top w:val="single" w:sz="6" w:space="0" w:color="000000"/>
+              <w:left w:val="single" w:sz="6" w:space="0" w:color="000000"/>
+              <w:bottom w:val="single" w:sz="6" w:space="0" w:color="000000"/>
+              <w:right w:val="single" w:sz="6" w:space="0" w:color="000000"/>
+            </w:tcBorders>
+          </w:tcPr>
+          <w:p>
+            <w:pPr>
+              <w:rPr>
+                <w:rFonts w:ascii="Courier" w:hAnsi="Courier" w:cstheme="minorHAnsi"/>
+              </w:rPr>
+            </w:pPr>
+          </w:p>
+        </w:tc>
+        <w:tc>
+          <w:tcPr>
+            <w:tcW w:w="440" w:type="dxa"/>
+            <w:tcBorders>
+              <w:top w:val="nil"/>
+              <w:left w:val="single" w:sz="6" w:space="0" w:color="000000"/>
+              <w:bottom w:val="nil"/>
+              <w:right w:val="thickThinSmallGap" w:sz="24" w:space="0" w:color="0070C0"/>
+            </w:tcBorders>
+          </w:tcPr>
+          <w:p>
+            <w:pPr>
+              <w:rPr>
+                <w:rFonts w:asciiTheme="minorHAnsi" w:hAnsiTheme="minorHAnsi" w:cstheme="minorHAnsi"/>
+              </w:rPr>
+            </w:pPr>
+          </w:p>
+        </w:tc>
+      </w:tr>
+      <w:tr>
+        <w:tc>
+          <w:tcPr>
+            <w:tcW w:w="530" w:type="dxa"/>
+            <w:tcBorders>
+              <w:top w:val="nil"/>
+              <w:left w:val="thickThinSmallGap" w:sz="24" w:space="0" w:color="0070C0"/>
+              <w:bottom w:val="nil"/>
+              <w:right w:val="single" w:sz="6" w:space="0" w:color="000000"/>
+            </w:tcBorders>
+          </w:tcPr>
+          <w:p>
+            <w:pPr>
+              <w:rPr>
+                <w:rFonts w:asciiTheme="minorHAnsi" w:hAnsiTheme="minorHAnsi" w:cstheme="minorHAnsi"/>
+              </w:rPr>
+            </w:pPr>
+          </w:p>
+        </w:tc>
+        <w:tc>
+          <w:tcPr>
+            <w:tcW w:w="2575" w:type="dxa"/>
+            <w:tcBorders>
+              <w:top w:val="single" w:sz="6" w:space="0" w:color="000000"/>
+              <w:left w:val="single" w:sz="6" w:space="0" w:color="000000"/>
+              <w:bottom w:val="single" w:sz="6" w:space="0" w:color="000000"/>
+              <w:right w:val="single" w:sz="6" w:space="0" w:color="000000"/>
+            </w:tcBorders>
+          </w:tcPr>
+          <w:p>
+            <w:pPr>
+              <w:rPr>
+                <w:rFonts w:asciiTheme="minorHAnsi" w:hAnsiTheme="minorHAnsi" w:cstheme="minorHAnsi"/>
+              </w:rPr>
+            </w:pPr>
+            <w:r>
+              <w:rPr>
+                <w:rFonts w:ascii="Calibri" w:hAnsi="Calibri" w:cs="Calibri"/>
+                <w:color w:val="000000"/>
+                <w:lang w:eastAsia="en-US"/>
+              </w:rPr>
+              <w:t>confident</w:t>
+            </w:r>
+          </w:p>
+        </w:tc>
+        <w:tc>
+          <w:tcPr>
+            <w:tcW w:w="1890" w:type="dxa"/>
+            <w:gridSpan w:val="2"/>
+            <w:tcBorders>
+              <w:top w:val="single" w:sz="6" w:space="0" w:color="000000"/>
+              <w:left w:val="single" w:sz="6" w:space="0" w:color="000000"/>
+              <w:bottom w:val="single" w:sz="6" w:space="0" w:color="000000"/>
+              <w:right w:val="single" w:sz="6" w:space="0" w:color="000000"/>
+            </w:tcBorders>
+          </w:tcPr>
+          <w:p>
+            <w:pPr>
+              <w:rPr>
+                <w:rFonts w:ascii="Courier" w:hAnsi="Courier" w:cstheme="minorHAnsi"/>
+              </w:rPr>
+            </w:pPr>
+          </w:p>
+        </w:tc>
+        <w:tc>
+          <w:tcPr>
+            <w:tcW w:w="1890" w:type="dxa"/>
+            <w:gridSpan w:val="3"/>
+            <w:tcBorders>
+              <w:top w:val="single" w:sz="6" w:space="0" w:color="000000"/>
+              <w:left w:val="single" w:sz="6" w:space="0" w:color="000000"/>
+              <w:bottom w:val="single" w:sz="6" w:space="0" w:color="000000"/>
+              <w:right w:val="single" w:sz="6" w:space="0" w:color="000000"/>
+            </w:tcBorders>
+          </w:tcPr>
+          <w:p>
+            <w:pPr>
+              <w:rPr>
+                <w:rFonts w:ascii="Courier" w:hAnsi="Courier" w:cstheme="minorHAnsi"/>
+              </w:rPr>
+            </w:pPr>
+          </w:p>
+        </w:tc>
+        <w:tc>
+          <w:tcPr>
+            <w:tcW w:w="1890" w:type="dxa"/>
+            <w:gridSpan w:val="2"/>
+            <w:tcBorders>
+              <w:top w:val="single" w:sz="6" w:space="0" w:color="000000"/>
+              <w:left w:val="single" w:sz="6" w:space="0" w:color="000000"/>
+              <w:bottom w:val="single" w:sz="6" w:space="0" w:color="000000"/>
+              <w:right w:val="single" w:sz="6" w:space="0" w:color="000000"/>
+            </w:tcBorders>
+          </w:tcPr>
+          <w:p>
+            <w:pPr>
+              <w:rPr>
+                <w:rFonts w:ascii="Courier" w:hAnsi="Courier" w:cstheme="minorHAnsi"/>
+              </w:rPr>
+            </w:pPr>
+          </w:p>
+        </w:tc>
+        <w:tc>
+          <w:tcPr>
+            <w:tcW w:w="440" w:type="dxa"/>
+            <w:tcBorders>
+              <w:top w:val="nil"/>
+              <w:left w:val="single" w:sz="6" w:space="0" w:color="000000"/>
+              <w:bottom w:val="nil"/>
+              <w:right w:val="thickThinSmallGap" w:sz="24" w:space="0" w:color="0070C0"/>
+            </w:tcBorders>
+          </w:tcPr>
+          <w:p>
+            <w:pPr>
+              <w:rPr>
+                <w:rFonts w:asciiTheme="minorHAnsi" w:hAnsiTheme="minorHAnsi" w:cstheme="minorHAnsi"/>
+              </w:rPr>
+            </w:pPr>
+          </w:p>
+        </w:tc>
+      </w:tr>
+      <w:tr>
+        <w:tc>
+          <w:tcPr>
+            <w:tcW w:w="530" w:type="dxa"/>
+            <w:tcBorders>
+              <w:top w:val="nil"/>
+              <w:left w:val="thickThinSmallGap" w:sz="24" w:space="0" w:color="0070C0"/>
+              <w:bottom w:val="nil"/>
+              <w:right w:val="single" w:sz="6" w:space="0" w:color="000000"/>
+            </w:tcBorders>
+          </w:tcPr>
+          <w:p>
+            <w:pPr>
+              <w:rPr>
+                <w:rFonts w:asciiTheme="minorHAnsi" w:hAnsiTheme="minorHAnsi" w:cstheme="minorHAnsi"/>
+              </w:rPr>
+            </w:pPr>
+          </w:p>
+        </w:tc>
+        <w:tc>
+          <w:tcPr>
+            <w:tcW w:w="2575" w:type="dxa"/>
+            <w:tcBorders>
+              <w:top w:val="single" w:sz="6" w:space="0" w:color="000000"/>
+              <w:left w:val="single" w:sz="6" w:space="0" w:color="000000"/>
+              <w:bottom w:val="single" w:sz="6" w:space="0" w:color="000000"/>
+              <w:right w:val="single" w:sz="6" w:space="0" w:color="000000"/>
+            </w:tcBorders>
+          </w:tcPr>
+          <w:p>
+            <w:pPr>
+              <w:rPr>
+                <w:rFonts w:asciiTheme="minorHAnsi" w:hAnsiTheme="minorHAnsi" w:cstheme="minorHAnsi"/>
+              </w:rPr>
+            </w:pPr>
+            <w:r>
+              <w:rPr>
+                <w:rFonts w:ascii="Calibri" w:hAnsi="Calibri" w:cs="Calibri"/>
+                <w:color w:val="000000"/>
+                <w:lang w:eastAsia="en-US"/>
+              </w:rPr>
+              <w:t>confused</w:t>
+            </w:r>
+          </w:p>
+        </w:tc>
+        <w:tc>
+          <w:tcPr>
+            <w:tcW w:w="1890" w:type="dxa"/>
+            <w:gridSpan w:val="2"/>
+            <w:tcBorders>
+              <w:top w:val="single" w:sz="6" w:space="0" w:color="000000"/>
+              <w:left w:val="single" w:sz="6" w:space="0" w:color="000000"/>
+              <w:bottom w:val="single" w:sz="6" w:space="0" w:color="000000"/>
+              <w:right w:val="single" w:sz="6" w:space="0" w:color="000000"/>
+            </w:tcBorders>
+          </w:tcPr>
+          <w:p>
+            <w:pPr>
+              <w:rPr>
+                <w:rFonts w:ascii="Courier" w:hAnsi="Courier" w:cstheme="minorHAnsi"/>
+              </w:rPr>
+            </w:pPr>
+          </w:p>
+        </w:tc>
+        <w:tc>
+          <w:tcPr>
+            <w:tcW w:w="1890" w:type="dxa"/>
+            <w:gridSpan w:val="3"/>
+            <w:tcBorders>
+              <w:top w:val="single" w:sz="6" w:space="0" w:color="000000"/>
+              <w:left w:val="single" w:sz="6" w:space="0" w:color="000000"/>
+              <w:bottom w:val="single" w:sz="6" w:space="0" w:color="000000"/>
+              <w:right w:val="single" w:sz="6" w:space="0" w:color="000000"/>
+            </w:tcBorders>
+          </w:tcPr>
+          <w:p>
+            <w:pPr>
+              <w:rPr>
+                <w:rFonts w:ascii="Courier" w:hAnsi="Courier" w:cstheme="minorHAnsi"/>
+              </w:rPr>
+            </w:pPr>
+          </w:p>
+        </w:tc>
+        <w:tc>
+          <w:tcPr>
+            <w:tcW w:w="1890" w:type="dxa"/>
+            <w:gridSpan w:val="2"/>
+            <w:tcBorders>
+              <w:top w:val="single" w:sz="6" w:space="0" w:color="000000"/>
+              <w:left w:val="single" w:sz="6" w:space="0" w:color="000000"/>
+              <w:bottom w:val="single" w:sz="6" w:space="0" w:color="000000"/>
+              <w:right w:val="single" w:sz="6" w:space="0" w:color="000000"/>
+            </w:tcBorders>
+          </w:tcPr>
+          <w:p>
+            <w:pPr>
+              <w:rPr>
+                <w:rFonts w:ascii="Courier" w:hAnsi="Courier" w:cstheme="minorHAnsi"/>
+              </w:rPr>
+            </w:pPr>
+          </w:p>
+        </w:tc>
+        <w:tc>
+          <w:tcPr>
+            <w:tcW w:w="440" w:type="dxa"/>
+            <w:tcBorders>
+              <w:top w:val="nil"/>
+              <w:left w:val="single" w:sz="6" w:space="0" w:color="000000"/>
+              <w:bottom w:val="nil"/>
+              <w:right w:val="thickThinSmallGap" w:sz="24" w:space="0" w:color="0070C0"/>
+            </w:tcBorders>
+          </w:tcPr>
+          <w:p>
+            <w:pPr>
+              <w:rPr>
+                <w:rFonts w:asciiTheme="minorHAnsi" w:hAnsiTheme="minorHAnsi" w:cstheme="minorHAnsi"/>
+              </w:rPr>
+            </w:pPr>
+          </w:p>
+        </w:tc>
+      </w:tr>
+      <w:tr>
+        <w:tc>
+          <w:tcPr>
+            <w:tcW w:w="530" w:type="dxa"/>
+            <w:tcBorders>
+              <w:top w:val="nil"/>
+              <w:left w:val="thickThinSmallGap" w:sz="24" w:space="0" w:color="0070C0"/>
+              <w:bottom w:val="nil"/>
+              <w:right w:val="single" w:sz="6" w:space="0" w:color="000000"/>
+            </w:tcBorders>
+          </w:tcPr>
+          <w:p>
+            <w:pPr>
+              <w:rPr>
+                <w:rFonts w:asciiTheme="minorHAnsi" w:hAnsiTheme="minorHAnsi" w:cstheme="minorHAnsi"/>
+              </w:rPr>
+            </w:pPr>
+          </w:p>
+        </w:tc>
+        <w:tc>
+          <w:tcPr>
+            <w:tcW w:w="2575" w:type="dxa"/>
+            <w:tcBorders>
+              <w:top w:val="single" w:sz="6" w:space="0" w:color="000000"/>
+              <w:left w:val="single" w:sz="6" w:space="0" w:color="000000"/>
+              <w:bottom w:val="single" w:sz="6" w:space="0" w:color="000000"/>
+              <w:right w:val="single" w:sz="6" w:space="0" w:color="000000"/>
+            </w:tcBorders>
+          </w:tcPr>
+          <w:p>
+            <w:pPr>
+              <w:rPr>
+                <w:rFonts w:asciiTheme="minorHAnsi" w:hAnsiTheme="minorHAnsi" w:cstheme="minorHAnsi"/>
+              </w:rPr>
+            </w:pPr>
+            <w:r>
+              <w:rPr>
+                <w:rFonts w:ascii="Calibri" w:hAnsi="Calibri" w:cs="Calibri"/>
+                <w:color w:val="000000"/>
+                <w:lang w:eastAsia="en-US"/>
+              </w:rPr>
+              <w:t>engaged</w:t>
+            </w:r>
+          </w:p>
+        </w:tc>
+        <w:tc>
+          <w:tcPr>
+            <w:tcW w:w="1890" w:type="dxa"/>
+            <w:gridSpan w:val="2"/>
+            <w:tcBorders>
+              <w:top w:val="single" w:sz="6" w:space="0" w:color="000000"/>
+              <w:left w:val="single" w:sz="6" w:space="0" w:color="000000"/>
+              <w:bottom w:val="single" w:sz="6" w:space="0" w:color="000000"/>
+              <w:right w:val="single" w:sz="6" w:space="0" w:color="000000"/>
+            </w:tcBorders>
+          </w:tcPr>
+          <w:p>
+            <w:pPr>
+              <w:rPr>
+                <w:rFonts w:ascii="Courier" w:hAnsi="Courier" w:cstheme="minorHAnsi"/>
+              </w:rPr>
+            </w:pPr>
+          </w:p>
+        </w:tc>
+        <w:tc>
+          <w:tcPr>
+            <w:tcW w:w="1890" w:type="dxa"/>
+            <w:gridSpan w:val="3"/>
+            <w:tcBorders>
+              <w:top w:val="single" w:sz="6" w:space="0" w:color="000000"/>
+              <w:left w:val="single" w:sz="6" w:space="0" w:color="000000"/>
+              <w:bottom w:val="single" w:sz="6" w:space="0" w:color="000000"/>
+              <w:right w:val="single" w:sz="6" w:space="0" w:color="000000"/>
+            </w:tcBorders>
+          </w:tcPr>
+          <w:p>
+            <w:pPr>
+              <w:rPr>
+                <w:rFonts w:ascii="Courier" w:hAnsi="Courier" w:cstheme="minorHAnsi"/>
+              </w:rPr>
+            </w:pPr>
+          </w:p>
+        </w:tc>
+        <w:tc>
+          <w:tcPr>
+            <w:tcW w:w="1890" w:type="dxa"/>
+            <w:gridSpan w:val="2"/>
+            <w:tcBorders>
+              <w:top w:val="single" w:sz="6" w:space="0" w:color="000000"/>
+              <w:left w:val="single" w:sz="6" w:space="0" w:color="000000"/>
+              <w:bottom w:val="single" w:sz="6" w:space="0" w:color="000000"/>
+              <w:right w:val="single" w:sz="6" w:space="0" w:color="000000"/>
+            </w:tcBorders>
+          </w:tcPr>
+          <w:p>
+            <w:pPr>
+              <w:rPr>
+                <w:rFonts w:ascii="Courier" w:hAnsi="Courier" w:cstheme="minorHAnsi"/>
+              </w:rPr>
+            </w:pPr>
+          </w:p>
+        </w:tc>
+        <w:tc>
+          <w:tcPr>
+            <w:tcW w:w="440" w:type="dxa"/>
+            <w:tcBorders>
+              <w:top w:val="nil"/>
+              <w:left w:val="single" w:sz="6" w:space="0" w:color="000000"/>
+              <w:bottom w:val="nil"/>
+              <w:right w:val="thickThinSmallGap" w:sz="24" w:space="0" w:color="0070C0"/>
+            </w:tcBorders>
+          </w:tcPr>
+          <w:p>
+            <w:pPr>
+              <w:rPr>
+                <w:rFonts w:asciiTheme="minorHAnsi" w:hAnsiTheme="minorHAnsi" w:cstheme="minorHAnsi"/>
+              </w:rPr>
+            </w:pPr>
+          </w:p>
+        </w:tc>
+      </w:tr>
+      <w:tr>
+        <w:tc>
+          <w:tcPr>
+            <w:tcW w:w="530" w:type="dxa"/>
+            <w:tcBorders>
+              <w:top w:val="nil"/>
+              <w:left w:val="thickThinSmallGap" w:sz="24" w:space="0" w:color="0070C0"/>
+              <w:bottom w:val="nil"/>
+              <w:right w:val="single" w:sz="6" w:space="0" w:color="000000"/>
+            </w:tcBorders>
+          </w:tcPr>
+          <w:p>
+            <w:pPr>
+              <w:rPr>
+                <w:rFonts w:asciiTheme="minorHAnsi" w:hAnsiTheme="minorHAnsi" w:cstheme="minorHAnsi"/>
+              </w:rPr>
+            </w:pPr>
+          </w:p>
+        </w:tc>
+        <w:tc>
+          <w:tcPr>
+            <w:tcW w:w="2575" w:type="dxa"/>
+            <w:tcBorders>
+              <w:top w:val="single" w:sz="6" w:space="0" w:color="000000"/>
+              <w:left w:val="single" w:sz="6" w:space="0" w:color="000000"/>
+              <w:bottom w:val="single" w:sz="6" w:space="0" w:color="000000"/>
+              <w:right w:val="single" w:sz="6" w:space="0" w:color="000000"/>
+            </w:tcBorders>
+          </w:tcPr>
+          <w:p>
+            <w:pPr>
+              <w:rPr>
+                <w:rFonts w:asciiTheme="minorHAnsi" w:hAnsiTheme="minorHAnsi" w:cstheme="minorHAnsi"/>
+              </w:rPr>
+            </w:pPr>
+            <w:r>
+              <w:rPr>
+                <w:rFonts w:ascii="Calibri" w:hAnsi="Calibri" w:cs="Calibri"/>
+                <w:color w:val="000000"/>
+                <w:lang w:eastAsia="en-US"/>
+              </w:rPr>
+              <w:t>frustrated</w:t>
+            </w:r>
+          </w:p>
+        </w:tc>
+        <w:tc>
+          <w:tcPr>
+            <w:tcW w:w="1890" w:type="dxa"/>
+            <w:gridSpan w:val="2"/>
+            <w:tcBorders>
+              <w:top w:val="single" w:sz="6" w:space="0" w:color="000000"/>
+              <w:left w:val="single" w:sz="6" w:space="0" w:color="000000"/>
+              <w:bottom w:val="single" w:sz="6" w:space="0" w:color="000000"/>
+              <w:right w:val="single" w:sz="6" w:space="0" w:color="000000"/>
+            </w:tcBorders>
+          </w:tcPr>
+          <w:p>
+            <w:pPr>
+              <w:rPr>
+                <w:rFonts w:ascii="Courier" w:hAnsi="Courier" w:cstheme="minorHAnsi"/>
+              </w:rPr>
+            </w:pPr>
+          </w:p>
+        </w:tc>
+        <w:tc>
+          <w:tcPr>
+            <w:tcW w:w="1890" w:type="dxa"/>
+            <w:gridSpan w:val="3"/>
+            <w:tcBorders>
+              <w:top w:val="single" w:sz="6" w:space="0" w:color="000000"/>
+              <w:left w:val="single" w:sz="6" w:space="0" w:color="000000"/>
+              <w:bottom w:val="single" w:sz="6" w:space="0" w:color="000000"/>
+              <w:right w:val="single" w:sz="6" w:space="0" w:color="000000"/>
+            </w:tcBorders>
+          </w:tcPr>
+          <w:p>
+            <w:pPr>
+              <w:rPr>
+                <w:rFonts w:ascii="Courier" w:hAnsi="Courier" w:cstheme="minorHAnsi"/>
+              </w:rPr>
+            </w:pPr>
+          </w:p>
+        </w:tc>
+        <w:tc>
+          <w:tcPr>
+            <w:tcW w:w="1890" w:type="dxa"/>
+            <w:gridSpan w:val="2"/>
+            <w:tcBorders>
+              <w:top w:val="single" w:sz="6" w:space="0" w:color="000000"/>
+              <w:left w:val="single" w:sz="6" w:space="0" w:color="000000"/>
+              <w:bottom w:val="single" w:sz="6" w:space="0" w:color="000000"/>
+              <w:right w:val="single" w:sz="6" w:space="0" w:color="000000"/>
+            </w:tcBorders>
+          </w:tcPr>
+          <w:p>
+            <w:pPr>
+              <w:rPr>
+                <w:rFonts w:ascii="Courier" w:hAnsi="Courier" w:cstheme="minorHAnsi"/>
+              </w:rPr>
+            </w:pPr>
+          </w:p>
+        </w:tc>
+        <w:tc>
+          <w:tcPr>
+            <w:tcW w:w="440" w:type="dxa"/>
+            <w:tcBorders>
+              <w:top w:val="nil"/>
+              <w:left w:val="single" w:sz="6" w:space="0" w:color="000000"/>
+              <w:bottom w:val="nil"/>
+              <w:right w:val="thickThinSmallGap" w:sz="24" w:space="0" w:color="0070C0"/>
+            </w:tcBorders>
+          </w:tcPr>
+          <w:p>
+            <w:pPr>
+              <w:rPr>
+                <w:rFonts w:asciiTheme="minorHAnsi" w:hAnsiTheme="minorHAnsi" w:cstheme="minorHAnsi"/>
+              </w:rPr>
+            </w:pPr>
+          </w:p>
+        </w:tc>
+      </w:tr>
+      <w:tr>
+        <w:tc>
+          <w:tcPr>
+            <w:tcW w:w="530" w:type="dxa"/>
+            <w:tcBorders>
+              <w:top w:val="nil"/>
+              <w:left w:val="thickThinSmallGap" w:sz="24" w:space="0" w:color="0070C0"/>
+              <w:bottom w:val="nil"/>
+              <w:right w:val="single" w:sz="6" w:space="0" w:color="000000"/>
+            </w:tcBorders>
+          </w:tcPr>
+          <w:p>
+            <w:pPr>
+              <w:rPr>
+                <w:rFonts w:asciiTheme="minorHAnsi" w:hAnsiTheme="minorHAnsi" w:cstheme="minorHAnsi"/>
+              </w:rPr>
+            </w:pPr>
+          </w:p>
+        </w:tc>
+        <w:tc>
+          <w:tcPr>
+            <w:tcW w:w="2575" w:type="dxa"/>
+            <w:tcBorders>
+              <w:top w:val="single" w:sz="6" w:space="0" w:color="000000"/>
+              <w:left w:val="single" w:sz="6" w:space="0" w:color="000000"/>
+              <w:bottom w:val="single" w:sz="6" w:space="0" w:color="000000"/>
+              <w:right w:val="single" w:sz="6" w:space="0" w:color="000000"/>
+            </w:tcBorders>
+          </w:tcPr>
+          <w:p>
+            <w:pPr>
+              <w:rPr>
+                <w:rFonts w:ascii="Calibri" w:hAnsi="Calibri" w:cs="Calibri"/>
+                <w:color w:val="000000"/>
+                <w:lang w:eastAsia="en-US"/>
+              </w:rPr>
+            </w:pPr>
+            <w:r>
+              <w:rPr>
+                <w:rFonts w:ascii="Calibri" w:hAnsi="Calibri" w:cs="Calibri"/>
+                <w:color w:val="000000"/>
+                <w:lang w:eastAsia="en-US"/>
+              </w:rPr>
+              <w:t>interested</w:t>
+            </w:r>
+          </w:p>
+        </w:tc>
+        <w:tc>
+          <w:tcPr>
+            <w:tcW w:w="1890" w:type="dxa"/>
+            <w:gridSpan w:val="2"/>
+            <w:tcBorders>
+              <w:top w:val="single" w:sz="6" w:space="0" w:color="000000"/>
+              <w:left w:val="single" w:sz="6" w:space="0" w:color="000000"/>
+              <w:bottom w:val="single" w:sz="6" w:space="0" w:color="000000"/>
+              <w:right w:val="single" w:sz="6" w:space="0" w:color="000000"/>
+            </w:tcBorders>
+          </w:tcPr>
+          <w:p>
+            <w:pPr>
+              <w:rPr>
+                <w:rFonts w:ascii="Courier" w:hAnsi="Courier" w:cstheme="minorHAnsi"/>
+              </w:rPr>
+            </w:pPr>
+          </w:p>
+        </w:tc>
+        <w:tc>
+          <w:tcPr>
+            <w:tcW w:w="1890" w:type="dxa"/>
+            <w:gridSpan w:val="3"/>
+            <w:tcBorders>
+              <w:top w:val="single" w:sz="6" w:space="0" w:color="000000"/>
+              <w:left w:val="single" w:sz="6" w:space="0" w:color="000000"/>
+              <w:bottom w:val="single" w:sz="6" w:space="0" w:color="000000"/>
+              <w:right w:val="single" w:sz="6" w:space="0" w:color="000000"/>
+            </w:tcBorders>
+          </w:tcPr>
+          <w:p>
+            <w:pPr>
+              <w:rPr>
+                <w:rFonts w:ascii="Courier" w:hAnsi="Courier" w:cstheme="minorHAnsi"/>
+              </w:rPr>
+            </w:pPr>
+          </w:p>
+        </w:tc>
+        <w:tc>
+          <w:tcPr>
+            <w:tcW w:w="1890" w:type="dxa"/>
+            <w:gridSpan w:val="2"/>
+            <w:tcBorders>
+              <w:top w:val="single" w:sz="6" w:space="0" w:color="000000"/>
+              <w:left w:val="single" w:sz="6" w:space="0" w:color="000000"/>
+              <w:bottom w:val="single" w:sz="6" w:space="0" w:color="000000"/>
+              <w:right w:val="single" w:sz="6" w:space="0" w:color="000000"/>
+            </w:tcBorders>
+          </w:tcPr>
+          <w:p>
+            <w:pPr>
+              <w:rPr>
+                <w:rFonts w:ascii="Courier" w:hAnsi="Courier" w:cstheme="minorHAnsi"/>
+              </w:rPr>
+            </w:pPr>
+          </w:p>
+        </w:tc>
+        <w:tc>
+          <w:tcPr>
+            <w:tcW w:w="440" w:type="dxa"/>
+            <w:tcBorders>
+              <w:top w:val="nil"/>
+              <w:left w:val="single" w:sz="6" w:space="0" w:color="000000"/>
+              <w:bottom w:val="nil"/>
+              <w:right w:val="thickThinSmallGap" w:sz="24" w:space="0" w:color="0070C0"/>
+            </w:tcBorders>
+          </w:tcPr>
+          <w:p>
+            <w:pPr>
+              <w:rPr>
+                <w:rFonts w:asciiTheme="minorHAnsi" w:hAnsiTheme="minorHAnsi" w:cstheme="minorHAnsi"/>
+              </w:rPr>
+            </w:pPr>
+          </w:p>
+        </w:tc>
+      </w:tr>
+      <w:tr>
+        <w:tc>
+          <w:tcPr>
+            <w:tcW w:w="530" w:type="dxa"/>
+            <w:tcBorders>
+              <w:top w:val="nil"/>
+              <w:left w:val="thickThinSmallGap" w:sz="24" w:space="0" w:color="0070C0"/>
+              <w:bottom w:val="nil"/>
+              <w:right w:val="single" w:sz="6" w:space="0" w:color="000000"/>
+            </w:tcBorders>
+          </w:tcPr>
+          <w:p>
+            <w:pPr>
+              <w:rPr>
+                <w:rFonts w:asciiTheme="minorHAnsi" w:hAnsiTheme="minorHAnsi" w:cstheme="minorHAnsi"/>
+              </w:rPr>
+            </w:pPr>
+          </w:p>
+        </w:tc>
+        <w:tc>
+          <w:tcPr>
+            <w:tcW w:w="2575" w:type="dxa"/>
+            <w:tcBorders>
+              <w:top w:val="single" w:sz="6" w:space="0" w:color="000000"/>
+              <w:left w:val="single" w:sz="6" w:space="0" w:color="000000"/>
+              <w:bottom w:val="single" w:sz="6" w:space="0" w:color="000000"/>
+              <w:right w:val="single" w:sz="6" w:space="0" w:color="000000"/>
+            </w:tcBorders>
+          </w:tcPr>
+          <w:p>
+            <w:pPr>
+              <w:rPr>
+                <w:rFonts w:asciiTheme="minorHAnsi" w:hAnsiTheme="minorHAnsi" w:cstheme="minorHAnsi"/>
+              </w:rPr>
+            </w:pPr>
+            <w:r>
+              <w:rPr>
+                <w:rFonts w:asciiTheme="minorHAnsi" w:hAnsiTheme="minorHAnsi" w:cstheme="minorHAnsi"/>
+              </w:rPr>
+              <w:t>lost</w:t>
+            </w:r>
+          </w:p>
+        </w:tc>
+        <w:tc>
+          <w:tcPr>
+            <w:tcW w:w="1890" w:type="dxa"/>
+            <w:gridSpan w:val="2"/>
+            <w:tcBorders>
+              <w:top w:val="single" w:sz="6" w:space="0" w:color="000000"/>
+              <w:left w:val="single" w:sz="6" w:space="0" w:color="000000"/>
+              <w:bottom w:val="single" w:sz="6" w:space="0" w:color="000000"/>
+              <w:right w:val="single" w:sz="6" w:space="0" w:color="000000"/>
+            </w:tcBorders>
+          </w:tcPr>
+          <w:p>
+            <w:pPr>
+              <w:rPr>
+                <w:rFonts w:ascii="Courier" w:hAnsi="Courier" w:cstheme="minorHAnsi"/>
+              </w:rPr>
+            </w:pPr>
+          </w:p>
+        </w:tc>
+        <w:tc>
+          <w:tcPr>
+            <w:tcW w:w="1890" w:type="dxa"/>
+            <w:gridSpan w:val="3"/>
+            <w:tcBorders>
+              <w:top w:val="single" w:sz="6" w:space="0" w:color="000000"/>
+              <w:left w:val="single" w:sz="6" w:space="0" w:color="000000"/>
+              <w:bottom w:val="single" w:sz="6" w:space="0" w:color="000000"/>
+              <w:right w:val="single" w:sz="6" w:space="0" w:color="000000"/>
+            </w:tcBorders>
+          </w:tcPr>
+          <w:p>
+            <w:pPr>
+              <w:rPr>
+                <w:rFonts w:ascii="Courier" w:hAnsi="Courier" w:cstheme="minorHAnsi"/>
+              </w:rPr>
+            </w:pPr>
+          </w:p>
+        </w:tc>
+        <w:tc>
+          <w:tcPr>
+            <w:tcW w:w="1890" w:type="dxa"/>
+            <w:gridSpan w:val="2"/>
+            <w:tcBorders>
+              <w:top w:val="single" w:sz="6" w:space="0" w:color="000000"/>
+              <w:left w:val="single" w:sz="6" w:space="0" w:color="000000"/>
+              <w:bottom w:val="single" w:sz="6" w:space="0" w:color="000000"/>
+              <w:right w:val="single" w:sz="6" w:space="0" w:color="000000"/>
+            </w:tcBorders>
+          </w:tcPr>
+          <w:p>
+            <w:pPr>
+              <w:rPr>
+                <w:rFonts w:ascii="Courier" w:hAnsi="Courier" w:cstheme="minorHAnsi"/>
+              </w:rPr>
+            </w:pPr>
+          </w:p>
+        </w:tc>
+        <w:tc>
+          <w:tcPr>
+            <w:tcW w:w="440" w:type="dxa"/>
+            <w:tcBorders>
+              <w:top w:val="nil"/>
+              <w:left w:val="single" w:sz="6" w:space="0" w:color="000000"/>
+              <w:bottom w:val="nil"/>
+              <w:right w:val="thickThinSmallGap" w:sz="24" w:space="0" w:color="0070C0"/>
+            </w:tcBorders>
+          </w:tcPr>
+          <w:p>
+            <w:pPr>
+              <w:rPr>
+                <w:rFonts w:asciiTheme="minorHAnsi" w:hAnsiTheme="minorHAnsi" w:cstheme="minorHAnsi"/>
+              </w:rPr>
+            </w:pPr>
+          </w:p>
+        </w:tc>
+      </w:tr>
+      <w:tr>
+        <w:tc>
+          <w:tcPr>
+            <w:tcW w:w="530" w:type="dxa"/>
+            <w:tcBorders>
+              <w:top w:val="nil"/>
+              <w:left w:val="thickThinSmallGap" w:sz="24" w:space="0" w:color="0070C0"/>
+              <w:bottom w:val="nil"/>
+              <w:right w:val="single" w:sz="6" w:space="0" w:color="000000"/>
+            </w:tcBorders>
+          </w:tcPr>
+          <w:p>
+            <w:pPr>
+              <w:rPr>
+                <w:rFonts w:asciiTheme="minorHAnsi" w:hAnsiTheme="minorHAnsi" w:cstheme="minorHAnsi"/>
+              </w:rPr>
+            </w:pPr>
+          </w:p>
+        </w:tc>
+        <w:tc>
+          <w:tcPr>
+            <w:tcW w:w="2575" w:type="dxa"/>
+            <w:tcBorders>
+              <w:top w:val="single" w:sz="6" w:space="0" w:color="000000"/>
+              <w:left w:val="single" w:sz="6" w:space="0" w:color="000000"/>
+              <w:bottom w:val="single" w:sz="6" w:space="0" w:color="000000"/>
+              <w:right w:val="single" w:sz="6" w:space="0" w:color="000000"/>
+            </w:tcBorders>
+          </w:tcPr>
+          <w:p>
+            <w:pPr>
+              <w:rPr>
+                <w:rFonts w:asciiTheme="minorHAnsi" w:hAnsiTheme="minorHAnsi" w:cstheme="minorHAnsi"/>
+              </w:rPr>
+            </w:pPr>
+            <w:r>
+              <w:rPr>
+                <w:rFonts w:ascii="Calibri" w:hAnsi="Calibri" w:cs="Calibri"/>
+                <w:color w:val="000000"/>
+                <w:lang w:eastAsia="en-US"/>
+              </w:rPr>
+              <w:t>overwhelmed</w:t>
+            </w:r>
+          </w:p>
+        </w:tc>
+        <w:tc>
+          <w:tcPr>
+            <w:tcW w:w="1890" w:type="dxa"/>
+            <w:gridSpan w:val="2"/>
+            <w:tcBorders>
+              <w:top w:val="single" w:sz="6" w:space="0" w:color="000000"/>
+              <w:left w:val="single" w:sz="6" w:space="0" w:color="000000"/>
+              <w:bottom w:val="single" w:sz="6" w:space="0" w:color="000000"/>
+              <w:right w:val="single" w:sz="6" w:space="0" w:color="000000"/>
+            </w:tcBorders>
+          </w:tcPr>
+          <w:p>
+            <w:pPr>
+              <w:rPr>
+                <w:rFonts w:ascii="Courier" w:hAnsi="Courier" w:cstheme="minorHAnsi"/>
+              </w:rPr>
+            </w:pPr>
+          </w:p>
+        </w:tc>
+        <w:tc>
+          <w:tcPr>
+            <w:tcW w:w="1890" w:type="dxa"/>
+            <w:gridSpan w:val="3"/>
+            <w:tcBorders>
+              <w:top w:val="single" w:sz="6" w:space="0" w:color="000000"/>
+              <w:left w:val="single" w:sz="6" w:space="0" w:color="000000"/>
+              <w:bottom w:val="single" w:sz="6" w:space="0" w:color="000000"/>
+              <w:right w:val="single" w:sz="6" w:space="0" w:color="000000"/>
+            </w:tcBorders>
+          </w:tcPr>
+          <w:p>
+            <w:pPr>
+              <w:rPr>
+                <w:rFonts w:ascii="Courier" w:hAnsi="Courier" w:cstheme="minorHAnsi"/>
+              </w:rPr>
+            </w:pPr>
+          </w:p>
+        </w:tc>
+        <w:tc>
+          <w:tcPr>
+            <w:tcW w:w="1890" w:type="dxa"/>
+            <w:gridSpan w:val="2"/>
+            <w:tcBorders>
+              <w:top w:val="single" w:sz="6" w:space="0" w:color="000000"/>
+              <w:left w:val="single" w:sz="6" w:space="0" w:color="000000"/>
+              <w:bottom w:val="single" w:sz="6" w:space="0" w:color="000000"/>
+              <w:right w:val="single" w:sz="6" w:space="0" w:color="000000"/>
+            </w:tcBorders>
+          </w:tcPr>
+          <w:p>
+            <w:pPr>
+              <w:rPr>
+                <w:rFonts w:ascii="Courier" w:hAnsi="Courier" w:cstheme="minorHAnsi"/>
+              </w:rPr>
+            </w:pPr>
+          </w:p>
+        </w:tc>
+        <w:tc>
+          <w:tcPr>
+            <w:tcW w:w="440" w:type="dxa"/>
+            <w:tcBorders>
+              <w:top w:val="nil"/>
+              <w:left w:val="single" w:sz="6" w:space="0" w:color="000000"/>
+              <w:bottom w:val="nil"/>
+              <w:right w:val="thickThinSmallGap" w:sz="24" w:space="0" w:color="0070C0"/>
+            </w:tcBorders>
+          </w:tcPr>
+          <w:p>
+            <w:pPr>
+              <w:rPr>
+                <w:rFonts w:asciiTheme="minorHAnsi" w:hAnsiTheme="minorHAnsi" w:cstheme="minorHAnsi"/>
+              </w:rPr>
+            </w:pPr>
+          </w:p>
+        </w:tc>
+      </w:tr>
+      <w:tr>
+        <w:tc>
+          <w:tcPr>
+            <w:tcW w:w="530" w:type="dxa"/>
+            <w:tcBorders>
+              <w:top w:val="nil"/>
+              <w:left w:val="thickThinSmallGap" w:sz="24" w:space="0" w:color="0070C0"/>
+              <w:bottom w:val="thickThinSmallGap" w:sz="24" w:space="0" w:color="0070C0"/>
+              <w:right w:val="nil"/>
+            </w:tcBorders>
+          </w:tcPr>
+          <w:p>
+            <w:pPr>
+              <w:rPr>
+                <w:rFonts w:asciiTheme="minorHAnsi" w:hAnsiTheme="minorHAnsi" w:cstheme="minorHAnsi"/>
+              </w:rPr>
+            </w:pPr>
+          </w:p>
+        </w:tc>
+        <w:tc>
+          <w:tcPr>
+            <w:tcW w:w="2575" w:type="dxa"/>
+            <w:tcBorders>
+              <w:top w:val="single" w:sz="6" w:space="0" w:color="000000"/>
+              <w:left w:val="nil"/>
+              <w:bottom w:val="thickThinSmallGap" w:sz="24" w:space="0" w:color="0070C0"/>
+              <w:right w:val="nil"/>
+            </w:tcBorders>
+          </w:tcPr>
+          <w:p>
+            <w:pPr>
+              <w:rPr>
+                <w:rFonts w:asciiTheme="minorHAnsi" w:hAnsiTheme="minorHAnsi" w:cstheme="minorHAnsi"/>
+              </w:rPr>
+            </w:pPr>
+          </w:p>
+        </w:tc>
+        <w:tc>
+          <w:tcPr>
+            <w:tcW w:w="1134" w:type="dxa"/>
+            <w:tcBorders>
+              <w:top w:val="single" w:sz="6" w:space="0" w:color="000000"/>
+              <w:left w:val="nil"/>
+              <w:bottom w:val="thickThinSmallGap" w:sz="24" w:space="0" w:color="0070C0"/>
+              <w:right w:val="nil"/>
+            </w:tcBorders>
+          </w:tcPr>
+          <w:p>
+            <w:pPr>
+              <w:rPr>
+                <w:rFonts w:asciiTheme="minorHAnsi" w:hAnsiTheme="minorHAnsi" w:cstheme="minorHAnsi"/>
+              </w:rPr>
+            </w:pPr>
+          </w:p>
+        </w:tc>
+        <w:tc>
+          <w:tcPr>
+            <w:tcW w:w="1134" w:type="dxa"/>
+            <w:gridSpan w:val="2"/>
+            <w:tcBorders>
+              <w:top w:val="single" w:sz="6" w:space="0" w:color="000000"/>
+              <w:left w:val="nil"/>
+              <w:bottom w:val="thickThinSmallGap" w:sz="24" w:space="0" w:color="0070C0"/>
+              <w:right w:val="nil"/>
+            </w:tcBorders>
+          </w:tcPr>
+          <w:p>
+            <w:pPr>
+              <w:rPr>
+                <w:rFonts w:asciiTheme="minorHAnsi" w:hAnsiTheme="minorHAnsi" w:cstheme="minorHAnsi"/>
+              </w:rPr>
+            </w:pPr>
+          </w:p>
+        </w:tc>
+        <w:tc>
+          <w:tcPr>
+            <w:tcW w:w="1134" w:type="dxa"/>
+            <w:tcBorders>
+              <w:top w:val="single" w:sz="6" w:space="0" w:color="000000"/>
+              <w:left w:val="nil"/>
+              <w:bottom w:val="thickThinSmallGap" w:sz="24" w:space="0" w:color="0070C0"/>
+              <w:right w:val="nil"/>
+            </w:tcBorders>
+          </w:tcPr>
+          <w:p>
+            <w:pPr>
+              <w:rPr>
+                <w:rFonts w:asciiTheme="minorHAnsi" w:hAnsiTheme="minorHAnsi" w:cstheme="minorHAnsi"/>
+              </w:rPr>
+            </w:pPr>
+          </w:p>
+        </w:tc>
+        <w:tc>
+          <w:tcPr>
+            <w:tcW w:w="1134" w:type="dxa"/>
+            <w:gridSpan w:val="2"/>
+            <w:tcBorders>
+              <w:top w:val="single" w:sz="6" w:space="0" w:color="000000"/>
+              <w:left w:val="nil"/>
+              <w:bottom w:val="thickThinSmallGap" w:sz="24" w:space="0" w:color="0070C0"/>
+              <w:right w:val="nil"/>
+            </w:tcBorders>
+          </w:tcPr>
+          <w:p>
+            <w:pPr>
+              <w:rPr>
+                <w:rFonts w:asciiTheme="minorHAnsi" w:hAnsiTheme="minorHAnsi" w:cstheme="minorHAnsi"/>
+              </w:rPr>
+            </w:pPr>
+          </w:p>
+        </w:tc>
+        <w:tc>
+          <w:tcPr>
+            <w:tcW w:w="1134" w:type="dxa"/>
+            <w:tcBorders>
+              <w:top w:val="single" w:sz="6" w:space="0" w:color="000000"/>
+              <w:left w:val="nil"/>
+              <w:bottom w:val="thickThinSmallGap" w:sz="24" w:space="0" w:color="0070C0"/>
+              <w:right w:val="nil"/>
+            </w:tcBorders>
+          </w:tcPr>
+          <w:p>
+            <w:pPr>
+              <w:rPr>
+                <w:rFonts w:asciiTheme="minorHAnsi" w:hAnsiTheme="minorHAnsi" w:cstheme="minorHAnsi"/>
+              </w:rPr>
+            </w:pPr>
+          </w:p>
+        </w:tc>
+        <w:tc>
+          <w:tcPr>
+            <w:tcW w:w="440" w:type="dxa"/>
+            <w:tcBorders>
+              <w:top w:val="nil"/>
+              <w:left w:val="nil"/>
+              <w:bottom w:val="thickThinSmallGap" w:sz="24" w:space="0" w:color="0070C0"/>
+              <w:right w:val="thickThinSmallGap" w:sz="24" w:space="0" w:color="0070C0"/>
+            </w:tcBorders>
+          </w:tcPr>
+          <w:p>
+            <w:pPr>
+              <w:rPr>
+                <w:rFonts w:asciiTheme="minorHAnsi" w:hAnsiTheme="minorHAnsi" w:cstheme="minorHAnsi"/>
+              </w:rPr>
+            </w:pPr>
+          </w:p>
+        </w:tc>
+      </w:tr>
+    </w:tbl>
     <w:p>
       <w:pPr>
         <w:rPr>
@@ -11071,7 +14190,13 @@
         <w:rPr>
           <w:rFonts w:asciiTheme="minorHAnsi" w:hAnsiTheme="minorHAnsi" w:cstheme="minorHAnsi"/>
         </w:rPr>
-        <w:t xml:space="preserve">a. Approximately how much time did you spend on this activity outside of class time?  </w:t>
+        <w:t>c</w:t>
+      </w:r>
+      <w:r>
+        <w:rPr>
+          <w:rFonts w:asciiTheme="minorHAnsi" w:hAnsiTheme="minorHAnsi" w:cstheme="minorHAnsi"/>
+        </w:rPr>
+        <w:t xml:space="preserve">. Approximately how much time did you spend on this activity outside of class time?  </w:t>
       </w:r>
     </w:p>
     <w:p>
@@ -11116,7 +14241,13 @@
         <w:rPr>
           <w:rFonts w:asciiTheme="minorHAnsi" w:hAnsiTheme="minorHAnsi" w:cstheme="minorHAnsi"/>
         </w:rPr>
-        <w:t xml:space="preserve">b. Please comment on any </w:t>
+        <w:t>d</w:t>
+      </w:r>
+      <w:r>
+        <w:rPr>
+          <w:rFonts w:asciiTheme="minorHAnsi" w:hAnsiTheme="minorHAnsi" w:cstheme="minorHAnsi"/>
+        </w:rPr>
+        <w:t xml:space="preserve">. Please comment on any </w:t>
       </w:r>
       <w:proofErr w:type="gramStart"/>
       <w:r>
@@ -11544,6 +14675,95 @@
 <file path=word/numbering.xml><?xml version="1.0" encoding="utf-8"?>
 <w:numbering xmlns:wpc="http://schemas.microsoft.com/office/word/2010/wordprocessingCanvas" xmlns:cx="http://schemas.microsoft.com/office/drawing/2014/chartex" xmlns:cx1="http://schemas.microsoft.com/office/drawing/2015/9/8/chartex" xmlns:cx2="http://schemas.microsoft.com/office/drawing/2015/10/21/chartex" xmlns:cx3="http://schemas.microsoft.com/office/drawing/2016/5/9/chartex" xmlns:cx4="http://schemas.microsoft.com/office/drawing/2016/5/10/chartex" xmlns:cx5="http://schemas.microsoft.com/office/drawing/2016/5/11/chartex" xmlns:cx6="http://schemas.microsoft.com/office/drawing/2016/5/12/chartex" xmlns:cx7="http://schemas.microsoft.com/office/drawing/2016/5/13/chartex" xmlns:cx8="http://schemas.microsoft.com/office/drawing/2016/5/14/chartex" xmlns:mc="http://schemas.openxmlformats.org/markup-compatibility/2006" xmlns:aink="http://schemas.microsoft.com/office/drawing/2016/ink" xmlns:am3d="http://schemas.microsoft.com/office/drawing/2017/model3d" xmlns:o="urn:schemas-microsoft-com:office:office" xmlns:oel="http://schemas.microsoft.com/office/2019/extlst" xmlns:r="http://schemas.openxmlformats.org/officeDocument/2006/relationships" xmlns:m="http://schemas.openxmlformats.org/officeDocument/2006/math" xmlns:v="urn:schemas-microsoft-com:vml" xmlns:wp14="http://schemas.microsoft.com/office/word/2010/wordprocessingDrawing" xmlns:wp="http://schemas.openxmlformats.org/drawingml/2006/wordprocessingDrawing" xmlns:w10="urn:schemas-microsoft-com:office:word" xmlns:w="http://schemas.openxmlformats.org/wordprocessingml/2006/main" xmlns:w14="http://schemas.microsoft.com/office/word/2010/wordml" xmlns:w15="http://schemas.microsoft.com/office/word/2012/wordml" xmlns:w16cex="http://schemas.microsoft.com/office/word/2018/wordml/cex" xmlns:w16cid="http://schemas.microsoft.com/office/word/2016/wordml/cid" xmlns:w16="http://schemas.microsoft.com/office/word/2018/wordml" xmlns:w16sdtdh="http://schemas.microsoft.com/office/word/2020/wordml/sdtdatahash" xmlns:w16se="http://schemas.microsoft.com/office/word/2015/wordml/symex" xmlns:wpg="http://schemas.microsoft.com/office/word/2010/wordprocessingGroup" xmlns:wpi="http://schemas.microsoft.com/office/word/2010/wordprocessingInk" xmlns:wne="http://schemas.microsoft.com/office/word/2006/wordml" xmlns:wps="http://schemas.microsoft.com/office/word/2010/wordprocessingShape" mc:Ignorable="w14 w15 w16se w16cid w16 w16cex w16sdtdh wp14">
   <w:abstractNum w:abstractNumId="0" w15:restartNumberingAfterBreak="0">
+    <w:nsid w:val="00E90CF0"/>
+    <w:multiLevelType w:val="hybridMultilevel"/>
+    <w:tmpl w:val="851C0D38"/>
+    <w:lvl w:ilvl="0" w:tplc="9FE21E30">
+      <w:start w:val="1"/>
+      <w:numFmt w:val="lowerLetter"/>
+      <w:lvlText w:val="%1."/>
+      <w:lvlJc w:val="left"/>
+      <w:pPr>
+        <w:ind w:left="648" w:hanging="360"/>
+      </w:pPr>
+      <w:rPr>
+        <w:rFonts w:ascii="Calibri" w:hAnsi="Calibri" w:cs="Calibri" w:hint="default"/>
+      </w:rPr>
+    </w:lvl>
+    <w:lvl w:ilvl="1" w:tplc="04090019" w:tentative="1">
+      <w:start w:val="1"/>
+      <w:numFmt w:val="lowerLetter"/>
+      <w:lvlText w:val="%2."/>
+      <w:lvlJc w:val="left"/>
+      <w:pPr>
+        <w:ind w:left="1368" w:hanging="360"/>
+      </w:pPr>
+    </w:lvl>
+    <w:lvl w:ilvl="2" w:tplc="0409001B" w:tentative="1">
+      <w:start w:val="1"/>
+      <w:numFmt w:val="lowerRoman"/>
+      <w:lvlText w:val="%3."/>
+      <w:lvlJc w:val="right"/>
+      <w:pPr>
+        <w:ind w:left="2088" w:hanging="180"/>
+      </w:pPr>
+    </w:lvl>
+    <w:lvl w:ilvl="3" w:tplc="0409000F" w:tentative="1">
+      <w:start w:val="1"/>
+      <w:numFmt w:val="decimal"/>
+      <w:lvlText w:val="%4."/>
+      <w:lvlJc w:val="left"/>
+      <w:pPr>
+        <w:ind w:left="2808" w:hanging="360"/>
+      </w:pPr>
+    </w:lvl>
+    <w:lvl w:ilvl="4" w:tplc="04090019" w:tentative="1">
+      <w:start w:val="1"/>
+      <w:numFmt w:val="lowerLetter"/>
+      <w:lvlText w:val="%5."/>
+      <w:lvlJc w:val="left"/>
+      <w:pPr>
+        <w:ind w:left="3528" w:hanging="360"/>
+      </w:pPr>
+    </w:lvl>
+    <w:lvl w:ilvl="5" w:tplc="0409001B" w:tentative="1">
+      <w:start w:val="1"/>
+      <w:numFmt w:val="lowerRoman"/>
+      <w:lvlText w:val="%6."/>
+      <w:lvlJc w:val="right"/>
+      <w:pPr>
+        <w:ind w:left="4248" w:hanging="180"/>
+      </w:pPr>
+    </w:lvl>
+    <w:lvl w:ilvl="6" w:tplc="0409000F" w:tentative="1">
+      <w:start w:val="1"/>
+      <w:numFmt w:val="decimal"/>
+      <w:lvlText w:val="%7."/>
+      <w:lvlJc w:val="left"/>
+      <w:pPr>
+        <w:ind w:left="4968" w:hanging="360"/>
+      </w:pPr>
+    </w:lvl>
+    <w:lvl w:ilvl="7" w:tplc="04090019" w:tentative="1">
+      <w:start w:val="1"/>
+      <w:numFmt w:val="lowerLetter"/>
+      <w:lvlText w:val="%8."/>
+      <w:lvlJc w:val="left"/>
+      <w:pPr>
+        <w:ind w:left="5688" w:hanging="360"/>
+      </w:pPr>
+    </w:lvl>
+    <w:lvl w:ilvl="8" w:tplc="0409001B" w:tentative="1">
+      <w:start w:val="1"/>
+      <w:numFmt w:val="lowerRoman"/>
+      <w:lvlText w:val="%9."/>
+      <w:lvlJc w:val="right"/>
+      <w:pPr>
+        <w:ind w:left="6408" w:hanging="180"/>
+      </w:pPr>
+    </w:lvl>
+  </w:abstractNum>
+  <w:abstractNum w:abstractNumId="1" w15:restartNumberingAfterBreak="0">
     <w:nsid w:val="35507523"/>
     <w:multiLevelType w:val="multilevel"/>
     <w:tmpl w:val="28989746"/>
@@ -11665,7 +14885,7 @@
       </w:pPr>
     </w:lvl>
   </w:abstractNum>
-  <w:abstractNum w:abstractNumId="1" w15:restartNumberingAfterBreak="0">
+  <w:abstractNum w:abstractNumId="2" w15:restartNumberingAfterBreak="0">
     <w:nsid w:val="38224242"/>
     <w:multiLevelType w:val="multilevel"/>
     <w:tmpl w:val="295C2514"/>
@@ -11805,7 +15025,7 @@
       </w:rPr>
     </w:lvl>
   </w:abstractNum>
-  <w:abstractNum w:abstractNumId="2" w15:restartNumberingAfterBreak="0">
+  <w:abstractNum w:abstractNumId="3" w15:restartNumberingAfterBreak="0">
     <w:nsid w:val="418D0F99"/>
     <w:multiLevelType w:val="multilevel"/>
     <w:tmpl w:val="15E2EF4A"/>
@@ -11945,7 +15165,7 @@
       </w:rPr>
     </w:lvl>
   </w:abstractNum>
-  <w:abstractNum w:abstractNumId="3" w15:restartNumberingAfterBreak="0">
+  <w:abstractNum w:abstractNumId="4" w15:restartNumberingAfterBreak="0">
     <w:nsid w:val="446A523F"/>
     <w:multiLevelType w:val="multilevel"/>
     <w:tmpl w:val="0CCC31EC"/>
@@ -12085,7 +15305,7 @@
       </w:rPr>
     </w:lvl>
   </w:abstractNum>
-  <w:abstractNum w:abstractNumId="4" w15:restartNumberingAfterBreak="0">
+  <w:abstractNum w:abstractNumId="5" w15:restartNumberingAfterBreak="0">
     <w:nsid w:val="6DD1348B"/>
     <w:multiLevelType w:val="multilevel"/>
     <w:tmpl w:val="C8F8727E"/>
@@ -12226,18 +15446,21 @@
     </w:lvl>
   </w:abstractNum>
   <w:num w:numId="1" w16cid:durableId="939684375">
+    <w:abstractNumId w:val="2"/>
+  </w:num>
+  <w:num w:numId="2" w16cid:durableId="2083139732">
+    <w:abstractNumId w:val="4"/>
+  </w:num>
+  <w:num w:numId="3" w16cid:durableId="176819181">
+    <w:abstractNumId w:val="5"/>
+  </w:num>
+  <w:num w:numId="4" w16cid:durableId="421298122">
+    <w:abstractNumId w:val="3"/>
+  </w:num>
+  <w:num w:numId="5" w16cid:durableId="212810811">
     <w:abstractNumId w:val="1"/>
   </w:num>
-  <w:num w:numId="2" w16cid:durableId="2083139732">
-    <w:abstractNumId w:val="3"/>
-  </w:num>
-  <w:num w:numId="3" w16cid:durableId="176819181">
-    <w:abstractNumId w:val="4"/>
-  </w:num>
-  <w:num w:numId="4" w16cid:durableId="421298122">
-    <w:abstractNumId w:val="2"/>
-  </w:num>
-  <w:num w:numId="5" w16cid:durableId="212810811">
+  <w:num w:numId="6" w16cid:durableId="2023703658">
     <w:abstractNumId w:val="0"/>
   </w:num>
 </w:numbering>
@@ -12649,6 +15872,7 @@
   <w:style w:type="character" w:default="1" w:styleId="DefaultParagraphFont">
     <w:name w:val="Default Paragraph Font"/>
     <w:uiPriority w:val="1"/>
+    <w:semiHidden/>
     <w:unhideWhenUsed/>
   </w:style>
   <w:style w:type="table" w:default="1" w:styleId="TableNormal">

</xml_diff>

<commit_message>
fix: updated wording for feedback questions
</commit_message>
<xml_diff>
--- a/materials/activities/2-A-WorkingLocallyAndUpstreaming.docx
+++ b/materials/activities/2-A-WorkingLocallyAndUpstreaming.docx
@@ -11066,7 +11066,23 @@
           <w:color w:val="000000"/>
           <w:lang w:eastAsia="en-US"/>
         </w:rPr>
-        <w:t>For each of the following statements, please rate your agreement/disagreement. Refer to the activity as needed. </w:t>
+        <w:t xml:space="preserve">For each of the following statements, please </w:t>
+      </w:r>
+      <w:r>
+        <w:rPr>
+          <w:rFonts w:ascii="Calibri" w:hAnsi="Calibri" w:cs="Calibri"/>
+          <w:color w:val="000000"/>
+          <w:lang w:eastAsia="en-US"/>
+        </w:rPr>
+        <w:t xml:space="preserve">place an X in each row to </w:t>
+      </w:r>
+      <w:r>
+        <w:rPr>
+          <w:rFonts w:ascii="Calibri" w:hAnsi="Calibri" w:cs="Calibri"/>
+          <w:color w:val="000000"/>
+          <w:lang w:eastAsia="en-US"/>
+        </w:rPr>
+        <w:t>rate your agreement/disagreement. Refer to the activity as needed. </w:t>
       </w:r>
     </w:p>
     <w:p>

</xml_diff>

<commit_message>
fix: removed blank page at end of activity
</commit_message>
<xml_diff>
--- a/materials/activities/2-A-WorkingLocallyAndUpstreaming.docx
+++ b/materials/activities/2-A-WorkingLocallyAndUpstreaming.docx
@@ -14486,13 +14486,6 @@
         </w:rPr>
         <w:t xml:space="preserve"> </w:t>
       </w:r>
-    </w:p>
-    <w:p>
-      <w:pPr>
-        <w:rPr>
-          <w:rFonts w:asciiTheme="minorHAnsi" w:hAnsiTheme="minorHAnsi" w:cstheme="minorHAnsi"/>
-        </w:rPr>
-      </w:pPr>
     </w:p>
     <w:sectPr>
       <w:footerReference w:type="default" r:id="rId27"/>

</xml_diff>

<commit_message>
fix: updates authentication instructions for VSCode client
</commit_message>
<xml_diff>
--- a/materials/activities/2-A-WorkingLocallyAndUpstreaming.docx
+++ b/materials/activities/2-A-WorkingLocallyAndUpstreaming.docx
@@ -705,6 +705,24 @@
         </w:rPr>
         <w:t xml:space="preserve"> command to display the information about the 3 most recent commits.  </w:t>
       </w:r>
+      <w:r>
+        <w:rPr>
+          <w:rFonts w:asciiTheme="minorHAnsi" w:hAnsiTheme="minorHAnsi" w:cstheme="minorHAnsi"/>
+        </w:rPr>
+        <w:t>(If you don't see more than two</w:t>
+      </w:r>
+      <w:r>
+        <w:rPr>
+          <w:rFonts w:asciiTheme="minorHAnsi" w:hAnsiTheme="minorHAnsi" w:cstheme="minorHAnsi"/>
+        </w:rPr>
+        <w:t xml:space="preserve"> recent commits</w:t>
+      </w:r>
+      <w:r>
+        <w:rPr>
+          <w:rFonts w:asciiTheme="minorHAnsi" w:hAnsiTheme="minorHAnsi" w:cstheme="minorHAnsi"/>
+        </w:rPr>
+        <w:t>, press "return" or "spacebar" to see more; when you are done, press "q" to quit.)</w:t>
+      </w:r>
     </w:p>
     <w:p>
       <w:pPr>
@@ -1607,9 +1625,11 @@
                             <w:r>
                               <w:t xml:space="preserve">- Create feature branch and </w:t>
                             </w:r>
+                            <w:proofErr w:type="gramStart"/>
                             <w:r>
                               <w:t>switch</w:t>
                             </w:r>
+                            <w:proofErr w:type="gramEnd"/>
                           </w:p>
                         </w:txbxContent>
                       </wps:txbx>
@@ -1670,9 +1690,11 @@
                       <w:r>
                         <w:t xml:space="preserve">- Create feature branch and </w:t>
                       </w:r>
+                      <w:proofErr w:type="gramStart"/>
                       <w:r>
                         <w:t>switch</w:t>
                       </w:r>
+                      <w:proofErr w:type="gramEnd"/>
                     </w:p>
                   </w:txbxContent>
                 </v:textbox>
@@ -6335,6 +6357,7 @@
           <w:rFonts w:asciiTheme="minorHAnsi" w:hAnsiTheme="minorHAnsi" w:cstheme="minorHAnsi"/>
           <w:i/>
           <w:iCs/>
+          <w:highlight w:val="green"/>
           <w:u w:val="single"/>
         </w:rPr>
       </w:pPr>
@@ -6343,6 +6366,7 @@
           <w:rFonts w:asciiTheme="minorHAnsi" w:hAnsiTheme="minorHAnsi" w:cstheme="minorHAnsi"/>
           <w:i/>
           <w:iCs/>
+          <w:highlight w:val="green"/>
           <w:u w:val="single"/>
         </w:rPr>
         <w:t>Getting a Personal Access Token:</w:t>
@@ -6352,18 +6376,21 @@
       <w:pPr>
         <w:rPr>
           <w:rFonts w:asciiTheme="minorHAnsi" w:hAnsiTheme="minorHAnsi" w:cstheme="minorHAnsi"/>
-        </w:rPr>
-      </w:pPr>
-    </w:p>
-    <w:p>
-      <w:pPr>
-        <w:rPr>
-          <w:rFonts w:asciiTheme="minorHAnsi" w:hAnsiTheme="minorHAnsi" w:cstheme="minorHAnsi"/>
-        </w:rPr>
-      </w:pPr>
-      <w:r>
-        <w:rPr>
-          <w:rFonts w:asciiTheme="minorHAnsi" w:hAnsiTheme="minorHAnsi" w:cstheme="minorHAnsi"/>
+          <w:highlight w:val="green"/>
+        </w:rPr>
+      </w:pPr>
+    </w:p>
+    <w:p>
+      <w:pPr>
+        <w:rPr>
+          <w:rFonts w:asciiTheme="minorHAnsi" w:hAnsiTheme="minorHAnsi" w:cstheme="minorHAnsi"/>
+          <w:highlight w:val="green"/>
+        </w:rPr>
+      </w:pPr>
+      <w:r>
+        <w:rPr>
+          <w:rFonts w:asciiTheme="minorHAnsi" w:hAnsiTheme="minorHAnsi" w:cstheme="minorHAnsi"/>
+          <w:highlight w:val="green"/>
         </w:rPr>
         <w:t xml:space="preserve">Before you will be able to push your feature branch to GitHub you will have to get a </w:t>
       </w:r>
@@ -6372,12 +6399,14 @@
           <w:rFonts w:asciiTheme="minorHAnsi" w:hAnsiTheme="minorHAnsi" w:cstheme="minorHAnsi"/>
           <w:i/>
           <w:iCs/>
+          <w:highlight w:val="green"/>
         </w:rPr>
         <w:t>Personal Access Token (PAT)</w:t>
       </w:r>
       <w:r>
         <w:rPr>
           <w:rFonts w:asciiTheme="minorHAnsi" w:hAnsiTheme="minorHAnsi" w:cstheme="minorHAnsi"/>
+          <w:highlight w:val="green"/>
         </w:rPr>
         <w:t xml:space="preserve"> from GitHub. A PAT is like a password but has some security benefits.  </w:t>
       </w:r>
@@ -6385,18 +6414,21 @@
       <w:r>
         <w:rPr>
           <w:rFonts w:asciiTheme="minorHAnsi" w:hAnsiTheme="minorHAnsi" w:cstheme="minorHAnsi"/>
+          <w:highlight w:val="green"/>
         </w:rPr>
         <w:t>In particular</w:t>
       </w:r>
       <w:r>
         <w:rPr>
           <w:rFonts w:asciiTheme="minorHAnsi" w:hAnsiTheme="minorHAnsi" w:cstheme="minorHAnsi"/>
+          <w:highlight w:val="green"/>
         </w:rPr>
         <w:t>,</w:t>
       </w:r>
       <w:r>
         <w:rPr>
           <w:rFonts w:asciiTheme="minorHAnsi" w:hAnsiTheme="minorHAnsi" w:cstheme="minorHAnsi"/>
+          <w:highlight w:val="green"/>
         </w:rPr>
         <w:t xml:space="preserve"> you</w:t>
       </w:r>
@@ -6404,6 +6436,7 @@
       <w:r>
         <w:rPr>
           <w:rFonts w:asciiTheme="minorHAnsi" w:hAnsiTheme="minorHAnsi" w:cstheme="minorHAnsi"/>
+          <w:highlight w:val="green"/>
         </w:rPr>
         <w:t xml:space="preserve"> can have multiple different </w:t>
       </w:r>
@@ -6411,6 +6444,7 @@
       <w:r>
         <w:rPr>
           <w:rFonts w:asciiTheme="minorHAnsi" w:hAnsiTheme="minorHAnsi" w:cstheme="minorHAnsi"/>
+          <w:highlight w:val="green"/>
         </w:rPr>
         <w:t>PATs.</w:t>
       </w:r>
@@ -6418,18 +6452,21 @@
       <w:r>
         <w:rPr>
           <w:rFonts w:asciiTheme="minorHAnsi" w:hAnsiTheme="minorHAnsi" w:cstheme="minorHAnsi"/>
+          <w:highlight w:val="green"/>
         </w:rPr>
         <w:t xml:space="preserve"> Each one can have different limits on what can be done with it and each one can be revoked </w:t>
       </w:r>
       <w:r>
         <w:rPr>
           <w:rFonts w:asciiTheme="minorHAnsi" w:hAnsiTheme="minorHAnsi" w:cstheme="minorHAnsi"/>
+          <w:highlight w:val="green"/>
         </w:rPr>
         <w:t xml:space="preserve">individually </w:t>
       </w:r>
       <w:r>
         <w:rPr>
           <w:rFonts w:asciiTheme="minorHAnsi" w:hAnsiTheme="minorHAnsi" w:cstheme="minorHAnsi"/>
+          <w:highlight w:val="green"/>
         </w:rPr>
         <w:t>without affecting the others.</w:t>
       </w:r>
@@ -6438,6 +6475,7 @@
       <w:pPr>
         <w:rPr>
           <w:rFonts w:asciiTheme="minorHAnsi" w:hAnsiTheme="minorHAnsi" w:cstheme="minorHAnsi"/>
+          <w:highlight w:val="green"/>
         </w:rPr>
       </w:pPr>
     </w:p>
@@ -6447,6 +6485,7 @@
           <w:rFonts w:asciiTheme="minorHAnsi" w:hAnsiTheme="minorHAnsi" w:cstheme="minorHAnsi"/>
           <w:b/>
           <w:bCs/>
+          <w:highlight w:val="green"/>
         </w:rPr>
       </w:pPr>
       <w:r>
@@ -6454,6 +6493,7 @@
           <w:rFonts w:asciiTheme="minorHAnsi" w:hAnsiTheme="minorHAnsi" w:cstheme="minorHAnsi"/>
           <w:b/>
           <w:bCs/>
+          <w:highlight w:val="green"/>
         </w:rPr>
         <w:t xml:space="preserve">When interacting with GitHub using the git CLI </w:t>
       </w:r>
@@ -6462,6 +6502,7 @@
           <w:rFonts w:asciiTheme="minorHAnsi" w:hAnsiTheme="minorHAnsi" w:cstheme="minorHAnsi"/>
           <w:b/>
           <w:bCs/>
+          <w:highlight w:val="green"/>
         </w:rPr>
         <w:t>(e.g. when pushing a branch), GitHub requires that you</w:t>
       </w:r>
@@ -6470,6 +6511,7 @@
           <w:rFonts w:asciiTheme="minorHAnsi" w:hAnsiTheme="minorHAnsi" w:cstheme="minorHAnsi"/>
           <w:b/>
           <w:bCs/>
+          <w:highlight w:val="green"/>
         </w:rPr>
         <w:t xml:space="preserve"> use a PAT</w:t>
       </w:r>
@@ -6478,6 +6520,7 @@
           <w:rFonts w:asciiTheme="minorHAnsi" w:hAnsiTheme="minorHAnsi" w:cstheme="minorHAnsi"/>
           <w:b/>
           <w:bCs/>
+          <w:highlight w:val="green"/>
         </w:rPr>
         <w:t xml:space="preserve"> for authentication</w:t>
       </w:r>
@@ -6486,6 +6529,7 @@
           <w:rFonts w:asciiTheme="minorHAnsi" w:hAnsiTheme="minorHAnsi" w:cstheme="minorHAnsi"/>
           <w:b/>
           <w:bCs/>
+          <w:highlight w:val="green"/>
         </w:rPr>
         <w:t xml:space="preserve"> instead of your password.  </w:t>
       </w:r>
@@ -6494,18 +6538,21 @@
       <w:pPr>
         <w:rPr>
           <w:rFonts w:asciiTheme="minorHAnsi" w:hAnsiTheme="minorHAnsi" w:cstheme="minorHAnsi"/>
-        </w:rPr>
-      </w:pPr>
-    </w:p>
-    <w:p>
-      <w:pPr>
-        <w:rPr>
-          <w:rFonts w:asciiTheme="minorHAnsi" w:hAnsiTheme="minorHAnsi" w:cstheme="minorHAnsi"/>
-        </w:rPr>
-      </w:pPr>
-      <w:r>
-        <w:rPr>
-          <w:rFonts w:asciiTheme="minorHAnsi" w:hAnsiTheme="minorHAnsi" w:cstheme="minorHAnsi"/>
+          <w:highlight w:val="green"/>
+        </w:rPr>
+      </w:pPr>
+    </w:p>
+    <w:p>
+      <w:pPr>
+        <w:rPr>
+          <w:rFonts w:asciiTheme="minorHAnsi" w:hAnsiTheme="minorHAnsi" w:cstheme="minorHAnsi"/>
+          <w:highlight w:val="green"/>
+        </w:rPr>
+      </w:pPr>
+      <w:r>
+        <w:rPr>
+          <w:rFonts w:asciiTheme="minorHAnsi" w:hAnsiTheme="minorHAnsi" w:cstheme="minorHAnsi"/>
+          <w:highlight w:val="green"/>
         </w:rPr>
         <w:t>20. Follow GitHub's instructions for creating a (classic) personal access token: (</w:t>
       </w:r>
@@ -6514,6 +6561,7 @@
           <w:rPr>
             <w:rStyle w:val="Hyperlink"/>
             <w:rFonts w:asciiTheme="minorHAnsi" w:hAnsiTheme="minorHAnsi" w:cstheme="minorHAnsi"/>
+            <w:highlight w:val="green"/>
           </w:rPr>
           <w:t>https://docs.github.com/en/authentication/keeping-your-account-and-data-secure/creating-a-personal-access-token#creating-a-personal-access-token-classic</w:t>
         </w:r>
@@ -6521,6 +6569,7 @@
       <w:r>
         <w:rPr>
           <w:rFonts w:asciiTheme="minorHAnsi" w:hAnsiTheme="minorHAnsi" w:cstheme="minorHAnsi"/>
+          <w:highlight w:val="green"/>
         </w:rPr>
         <w:t xml:space="preserve">).  </w:t>
       </w:r>
@@ -6529,18 +6578,21 @@
       <w:pPr>
         <w:rPr>
           <w:rFonts w:asciiTheme="minorHAnsi" w:hAnsiTheme="minorHAnsi" w:cstheme="minorHAnsi"/>
-        </w:rPr>
-      </w:pPr>
-    </w:p>
-    <w:p>
-      <w:pPr>
-        <w:rPr>
-          <w:rFonts w:asciiTheme="minorHAnsi" w:hAnsiTheme="minorHAnsi" w:cstheme="minorHAnsi"/>
-        </w:rPr>
-      </w:pPr>
-      <w:r>
-        <w:rPr>
-          <w:rFonts w:asciiTheme="minorHAnsi" w:hAnsiTheme="minorHAnsi" w:cstheme="minorHAnsi"/>
+          <w:highlight w:val="green"/>
+        </w:rPr>
+      </w:pPr>
+    </w:p>
+    <w:p>
+      <w:pPr>
+        <w:rPr>
+          <w:rFonts w:asciiTheme="minorHAnsi" w:hAnsiTheme="minorHAnsi" w:cstheme="minorHAnsi"/>
+          <w:highlight w:val="green"/>
+        </w:rPr>
+      </w:pPr>
+      <w:r>
+        <w:rPr>
+          <w:rFonts w:asciiTheme="minorHAnsi" w:hAnsiTheme="minorHAnsi" w:cstheme="minorHAnsi"/>
+          <w:highlight w:val="green"/>
         </w:rPr>
         <w:t>When doing so be sure to:</w:t>
       </w:r>
@@ -6554,11 +6606,13 @@
         </w:numPr>
         <w:rPr>
           <w:rFonts w:asciiTheme="minorHAnsi" w:hAnsiTheme="minorHAnsi" w:cstheme="minorHAnsi"/>
-        </w:rPr>
-      </w:pPr>
-      <w:r>
-        <w:rPr>
-          <w:rFonts w:asciiTheme="minorHAnsi" w:hAnsiTheme="minorHAnsi" w:cstheme="minorHAnsi"/>
+          <w:highlight w:val="green"/>
+        </w:rPr>
+      </w:pPr>
+      <w:r>
+        <w:rPr>
+          <w:rFonts w:asciiTheme="minorHAnsi" w:hAnsiTheme="minorHAnsi" w:cstheme="minorHAnsi"/>
+          <w:highlight w:val="green"/>
         </w:rPr>
         <w:t>Set an expiration date that is after the end of the semester.</w:t>
       </w:r>
@@ -6572,11 +6626,13 @@
         </w:numPr>
         <w:rPr>
           <w:rFonts w:asciiTheme="minorHAnsi" w:hAnsiTheme="minorHAnsi" w:cstheme="minorHAnsi"/>
-        </w:rPr>
-      </w:pPr>
-      <w:r>
-        <w:rPr>
-          <w:rFonts w:asciiTheme="minorHAnsi" w:hAnsiTheme="minorHAnsi" w:cstheme="minorHAnsi"/>
+          <w:highlight w:val="green"/>
+        </w:rPr>
+      </w:pPr>
+      <w:r>
+        <w:rPr>
+          <w:rFonts w:asciiTheme="minorHAnsi" w:hAnsiTheme="minorHAnsi" w:cstheme="minorHAnsi"/>
+          <w:highlight w:val="green"/>
         </w:rPr>
         <w:t xml:space="preserve">Choose “repo” for the “scopes and permissions.” </w:t>
       </w:r>
@@ -6590,11 +6646,13 @@
         </w:numPr>
         <w:rPr>
           <w:rFonts w:asciiTheme="minorHAnsi" w:hAnsiTheme="minorHAnsi" w:cstheme="minorHAnsi"/>
-        </w:rPr>
-      </w:pPr>
-      <w:r>
-        <w:rPr>
-          <w:rFonts w:asciiTheme="minorHAnsi" w:hAnsiTheme="minorHAnsi" w:cstheme="minorHAnsi"/>
+          <w:highlight w:val="green"/>
+        </w:rPr>
+      </w:pPr>
+      <w:r>
+        <w:rPr>
+          <w:rFonts w:asciiTheme="minorHAnsi" w:hAnsiTheme="minorHAnsi" w:cstheme="minorHAnsi"/>
+          <w:highlight w:val="green"/>
         </w:rPr>
         <w:t>Be sure to copy and paste your PAT somewhere safe – maybe e-mail it to yourself.  You will not be able to retrieve it again after you leave the page.</w:t>
       </w:r>
@@ -6605,6 +6663,7 @@
           <w:rFonts w:asciiTheme="minorHAnsi" w:hAnsiTheme="minorHAnsi" w:cstheme="minorHAnsi"/>
           <w:b/>
           <w:bCs/>
+          <w:highlight w:val="green"/>
           <w:u w:val="single"/>
         </w:rPr>
       </w:pPr>
@@ -6619,11 +6678,13 @@
         </w:pBdr>
         <w:rPr>
           <w:rFonts w:asciiTheme="minorHAnsi" w:hAnsiTheme="minorHAnsi" w:cstheme="minorHAnsi"/>
-        </w:rPr>
-      </w:pPr>
-      <w:r>
-        <w:rPr>
-          <w:rFonts w:asciiTheme="minorHAnsi" w:hAnsiTheme="minorHAnsi" w:cstheme="minorHAnsi"/>
+          <w:highlight w:val="green"/>
+        </w:rPr>
+      </w:pPr>
+      <w:r>
+        <w:rPr>
+          <w:rFonts w:asciiTheme="minorHAnsi" w:hAnsiTheme="minorHAnsi" w:cstheme="minorHAnsi"/>
+          <w:highlight w:val="green"/>
         </w:rPr>
         <w:t>Nothing is required here.  You just need to be sure to have created a PAT.</w:t>
       </w:r>
@@ -6632,18 +6693,21 @@
       <w:pPr>
         <w:rPr>
           <w:rFonts w:asciiTheme="minorHAnsi" w:hAnsiTheme="minorHAnsi" w:cstheme="minorHAnsi"/>
-        </w:rPr>
-      </w:pPr>
-    </w:p>
-    <w:p>
-      <w:pPr>
-        <w:rPr>
-          <w:rFonts w:asciiTheme="minorHAnsi" w:hAnsiTheme="minorHAnsi" w:cstheme="minorHAnsi"/>
-        </w:rPr>
-      </w:pPr>
-      <w:r>
-        <w:rPr>
-          <w:rFonts w:asciiTheme="minorHAnsi" w:hAnsiTheme="minorHAnsi" w:cstheme="minorHAnsi"/>
+          <w:highlight w:val="green"/>
+        </w:rPr>
+      </w:pPr>
+    </w:p>
+    <w:p>
+      <w:pPr>
+        <w:rPr>
+          <w:rFonts w:asciiTheme="minorHAnsi" w:hAnsiTheme="minorHAnsi" w:cstheme="minorHAnsi"/>
+          <w:highlight w:val="green"/>
+        </w:rPr>
+      </w:pPr>
+      <w:r>
+        <w:rPr>
+          <w:rFonts w:asciiTheme="minorHAnsi" w:hAnsiTheme="minorHAnsi" w:cstheme="minorHAnsi"/>
+          <w:highlight w:val="green"/>
         </w:rPr>
         <w:t xml:space="preserve">Note: Typing or even copy and pasting your PAT every time it is needed can be a hassle.  To help, the git CLI provides what is known as the </w:t>
       </w:r>
@@ -6652,12 +6716,14 @@
           <w:rFonts w:asciiTheme="minorHAnsi" w:hAnsiTheme="minorHAnsi" w:cstheme="minorHAnsi"/>
           <w:i/>
           <w:iCs/>
+          <w:highlight w:val="green"/>
         </w:rPr>
         <w:t>credential helper</w:t>
       </w:r>
       <w:r>
         <w:rPr>
           <w:rFonts w:asciiTheme="minorHAnsi" w:hAnsiTheme="minorHAnsi" w:cstheme="minorHAnsi"/>
+          <w:highlight w:val="green"/>
         </w:rPr>
         <w:t xml:space="preserve">.  The git CLI in the </w:t>
       </w:r>
@@ -6665,6 +6731,7 @@
       <w:r>
         <w:rPr>
           <w:rFonts w:asciiTheme="minorHAnsi" w:hAnsiTheme="minorHAnsi" w:cstheme="minorHAnsi"/>
+          <w:highlight w:val="green"/>
         </w:rPr>
         <w:t>KitClient</w:t>
       </w:r>
@@ -6672,6 +6739,7 @@
       <w:r>
         <w:rPr>
           <w:rFonts w:asciiTheme="minorHAnsi" w:hAnsiTheme="minorHAnsi" w:cstheme="minorHAnsi"/>
+          <w:highlight w:val="green"/>
         </w:rPr>
         <w:t xml:space="preserve"> has configured the credential helper so that your PAT will be stored when you enter it the first time. It will then be used automatically for future commands.  If you are curious, you can learn more about the credential helper here: </w:t>
       </w:r>
@@ -6685,6 +6753,7 @@
         </w:numPr>
         <w:rPr>
           <w:rFonts w:asciiTheme="minorHAnsi" w:hAnsiTheme="minorHAnsi" w:cstheme="minorHAnsi"/>
+          <w:highlight w:val="green"/>
         </w:rPr>
       </w:pPr>
       <w:hyperlink r:id="rId14">
@@ -6692,6 +6761,7 @@
           <w:rPr>
             <w:rStyle w:val="Hyperlink"/>
             <w:rFonts w:asciiTheme="minorHAnsi" w:hAnsiTheme="minorHAnsi" w:cstheme="minorHAnsi"/>
+            <w:highlight w:val="green"/>
           </w:rPr>
           <w:t>https://techexpertise.medium.com/storing-git-credentials-with-git-credential-helper-33d22a6b5ce7</w:t>
         </w:r>
@@ -6699,6 +6769,7 @@
       <w:r>
         <w:rPr>
           <w:rFonts w:asciiTheme="minorHAnsi" w:hAnsiTheme="minorHAnsi" w:cstheme="minorHAnsi"/>
+          <w:highlight w:val="green"/>
         </w:rPr>
         <w:t xml:space="preserve"> </w:t>
       </w:r>
@@ -6707,6 +6778,7 @@
       <w:pPr>
         <w:rPr>
           <w:rFonts w:asciiTheme="minorHAnsi" w:hAnsiTheme="minorHAnsi" w:cstheme="minorHAnsi"/>
+          <w:highlight w:val="green"/>
         </w:rPr>
       </w:pPr>
     </w:p>
@@ -6716,6 +6788,7 @@
           <w:rFonts w:asciiTheme="minorHAnsi" w:hAnsiTheme="minorHAnsi" w:cstheme="minorHAnsi"/>
           <w:i/>
           <w:iCs/>
+          <w:highlight w:val="green"/>
           <w:u w:val="single"/>
         </w:rPr>
       </w:pPr>
@@ -6724,6 +6797,7 @@
           <w:rFonts w:asciiTheme="minorHAnsi" w:hAnsiTheme="minorHAnsi" w:cstheme="minorHAnsi"/>
           <w:i/>
           <w:iCs/>
+          <w:highlight w:val="green"/>
           <w:u w:val="single"/>
         </w:rPr>
         <w:t>Pushing your Feature Branch:</w:t>
@@ -6733,18 +6807,21 @@
       <w:pPr>
         <w:rPr>
           <w:rFonts w:asciiTheme="minorHAnsi" w:hAnsiTheme="minorHAnsi" w:cstheme="minorHAnsi"/>
-        </w:rPr>
-      </w:pPr>
-    </w:p>
-    <w:p>
-      <w:pPr>
-        <w:rPr>
-          <w:rFonts w:asciiTheme="minorHAnsi" w:hAnsiTheme="minorHAnsi" w:cstheme="minorHAnsi"/>
-        </w:rPr>
-      </w:pPr>
-      <w:r>
-        <w:rPr>
-          <w:rFonts w:asciiTheme="minorHAnsi" w:hAnsiTheme="minorHAnsi" w:cstheme="minorHAnsi"/>
+          <w:highlight w:val="green"/>
+        </w:rPr>
+      </w:pPr>
+    </w:p>
+    <w:p>
+      <w:pPr>
+        <w:rPr>
+          <w:rFonts w:asciiTheme="minorHAnsi" w:hAnsiTheme="minorHAnsi" w:cstheme="minorHAnsi"/>
+          <w:highlight w:val="green"/>
+        </w:rPr>
+      </w:pPr>
+      <w:r>
+        <w:rPr>
+          <w:rFonts w:asciiTheme="minorHAnsi" w:hAnsiTheme="minorHAnsi" w:cstheme="minorHAnsi"/>
+          <w:highlight w:val="green"/>
         </w:rPr>
         <w:t>21.</w:t>
       </w:r>
@@ -6753,24 +6830,28 @@
           <w:rFonts w:asciiTheme="minorHAnsi" w:hAnsiTheme="minorHAnsi" w:cstheme="minorHAnsi"/>
           <w:i/>
           <w:iCs/>
+          <w:highlight w:val="green"/>
         </w:rPr>
         <w:t xml:space="preserve"> </w:t>
       </w:r>
       <w:r>
         <w:rPr>
           <w:rFonts w:asciiTheme="minorHAnsi" w:hAnsiTheme="minorHAnsi" w:cstheme="minorHAnsi"/>
+          <w:highlight w:val="green"/>
         </w:rPr>
         <w:t xml:space="preserve">The </w:t>
       </w:r>
       <w:r>
         <w:rPr>
           <w:rFonts w:ascii="Courier" w:hAnsi="Courier" w:cstheme="minorHAnsi"/>
+          <w:highlight w:val="green"/>
         </w:rPr>
         <w:t>git push &lt;remote repo name&gt; &lt;branch&gt;</w:t>
       </w:r>
       <w:r>
         <w:rPr>
           <w:rFonts w:asciiTheme="minorHAnsi" w:hAnsiTheme="minorHAnsi" w:cstheme="minorHAnsi"/>
+          <w:highlight w:val="green"/>
         </w:rPr>
         <w:t xml:space="preserve"> command will push the specified branch of your local repo to the specified remote repo (i.e. on GitHub).  </w:t>
       </w:r>
@@ -6779,6 +6860,7 @@
       <w:pPr>
         <w:rPr>
           <w:rFonts w:asciiTheme="minorHAnsi" w:hAnsiTheme="minorHAnsi" w:cstheme="minorHAnsi"/>
+          <w:highlight w:val="green"/>
         </w:rPr>
       </w:pPr>
     </w:p>
@@ -6789,11 +6871,13 @@
           <w:rFonts w:asciiTheme="minorHAnsi" w:hAnsiTheme="minorHAnsi" w:cstheme="minorHAnsi"/>
           <w:b/>
           <w:bCs/>
-        </w:rPr>
-      </w:pPr>
-      <w:r>
-        <w:rPr>
-          <w:rFonts w:asciiTheme="minorHAnsi" w:hAnsiTheme="minorHAnsi" w:cstheme="minorHAnsi"/>
+          <w:highlight w:val="green"/>
+        </w:rPr>
+      </w:pPr>
+      <w:r>
+        <w:rPr>
+          <w:rFonts w:asciiTheme="minorHAnsi" w:hAnsiTheme="minorHAnsi" w:cstheme="minorHAnsi"/>
+          <w:highlight w:val="green"/>
         </w:rPr>
         <w:t xml:space="preserve">a. Use a command that will push </w:t>
       </w:r>
@@ -6802,12 +6886,14 @@
           <w:rFonts w:asciiTheme="minorHAnsi" w:hAnsiTheme="minorHAnsi" w:cstheme="minorHAnsi"/>
           <w:i/>
           <w:iCs/>
+          <w:highlight w:val="green"/>
         </w:rPr>
         <w:t>your feature branch</w:t>
       </w:r>
       <w:r>
         <w:rPr>
           <w:rFonts w:asciiTheme="minorHAnsi" w:hAnsiTheme="minorHAnsi" w:cstheme="minorHAnsi"/>
+          <w:highlight w:val="green"/>
         </w:rPr>
         <w:t xml:space="preserve"> from your local repo to your </w:t>
       </w:r>
@@ -6816,12 +6902,14 @@
           <w:rFonts w:asciiTheme="minorHAnsi" w:hAnsiTheme="minorHAnsi" w:cstheme="minorHAnsi"/>
           <w:i/>
           <w:iCs/>
+          <w:highlight w:val="green"/>
         </w:rPr>
         <w:t>origin</w:t>
       </w:r>
       <w:r>
         <w:rPr>
           <w:rFonts w:asciiTheme="minorHAnsi" w:hAnsiTheme="minorHAnsi" w:cstheme="minorHAnsi"/>
+          <w:highlight w:val="green"/>
         </w:rPr>
         <w:t xml:space="preserve"> repo on GitHub. Notes: You can use the name of the remote repo, so you do not need to use the full URL.  You will also need to paste your PAT as the password when it is requested.  </w:t>
       </w:r>
@@ -6831,6 +6919,7 @@
         <w:ind w:left="288"/>
         <w:rPr>
           <w:rFonts w:asciiTheme="minorHAnsi" w:hAnsiTheme="minorHAnsi" w:cstheme="minorHAnsi"/>
+          <w:highlight w:val="green"/>
         </w:rPr>
       </w:pPr>
     </w:p>
@@ -6839,11 +6928,13 @@
         <w:ind w:left="288"/>
         <w:rPr>
           <w:rFonts w:asciiTheme="minorHAnsi" w:hAnsiTheme="minorHAnsi" w:cstheme="minorHAnsi"/>
-        </w:rPr>
-      </w:pPr>
-      <w:r>
-        <w:rPr>
-          <w:rFonts w:asciiTheme="minorHAnsi" w:hAnsiTheme="minorHAnsi" w:cstheme="minorHAnsi"/>
+          <w:highlight w:val="green"/>
+        </w:rPr>
+      </w:pPr>
+      <w:r>
+        <w:rPr>
+          <w:rFonts w:asciiTheme="minorHAnsi" w:hAnsiTheme="minorHAnsi" w:cstheme="minorHAnsi"/>
+          <w:highlight w:val="green"/>
         </w:rPr>
         <w:t>Give a screenshot of your command the output it generates.</w:t>
       </w:r>
@@ -6854,6 +6945,7 @@
           <w:rFonts w:asciiTheme="minorHAnsi" w:hAnsiTheme="minorHAnsi" w:cstheme="minorHAnsi"/>
           <w:b/>
           <w:bCs/>
+          <w:highlight w:val="green"/>
           <w:u w:val="single"/>
         </w:rPr>
       </w:pPr>
@@ -6869,6 +6961,7 @@
         <w:ind w:left="288"/>
         <w:rPr>
           <w:rFonts w:asciiTheme="minorHAnsi" w:hAnsiTheme="minorHAnsi" w:cstheme="minorHAnsi"/>
+          <w:highlight w:val="green"/>
         </w:rPr>
       </w:pPr>
     </w:p>
@@ -6877,6 +6970,7 @@
         <w:ind w:left="288"/>
         <w:rPr>
           <w:rFonts w:asciiTheme="minorHAnsi" w:hAnsiTheme="minorHAnsi" w:cstheme="minorHAnsi"/>
+          <w:highlight w:val="green"/>
         </w:rPr>
       </w:pPr>
     </w:p>
@@ -6885,11 +6979,13 @@
         <w:ind w:left="288"/>
         <w:rPr>
           <w:rFonts w:asciiTheme="minorHAnsi" w:hAnsiTheme="minorHAnsi" w:cstheme="minorHAnsi"/>
-        </w:rPr>
-      </w:pPr>
-      <w:r>
-        <w:rPr>
-          <w:rFonts w:asciiTheme="minorHAnsi" w:hAnsiTheme="minorHAnsi" w:cstheme="minorHAnsi"/>
+          <w:highlight w:val="green"/>
+        </w:rPr>
+      </w:pPr>
+      <w:r>
+        <w:rPr>
+          <w:rFonts w:asciiTheme="minorHAnsi" w:hAnsiTheme="minorHAnsi" w:cstheme="minorHAnsi"/>
+          <w:highlight w:val="green"/>
         </w:rPr>
         <w:t>b. The output from part a should not contain any error messages.  The last few lines should also give you some indication that that your push was successful.  Visit your origin repository on GitHub and check that the branch was pushed.</w:t>
       </w:r>
@@ -6899,6 +6995,7 @@
         <w:ind w:left="288"/>
         <w:rPr>
           <w:rFonts w:asciiTheme="minorHAnsi" w:hAnsiTheme="minorHAnsi" w:cstheme="minorHAnsi"/>
+          <w:highlight w:val="green"/>
         </w:rPr>
       </w:pPr>
     </w:p>
@@ -6912,6 +7009,7 @@
       <w:r>
         <w:rPr>
           <w:rFonts w:asciiTheme="minorHAnsi" w:hAnsiTheme="minorHAnsi" w:cstheme="minorHAnsi"/>
+          <w:highlight w:val="green"/>
         </w:rPr>
         <w:t>Give a screenshot showing that your branch is now in your origin repository.</w:t>
       </w:r>
@@ -6948,6 +7046,344 @@
       <w:pPr>
         <w:rPr>
           <w:rFonts w:asciiTheme="minorHAnsi" w:hAnsiTheme="minorHAnsi" w:cstheme="minorHAnsi"/>
+          <w:i/>
+          <w:iCs/>
+          <w:highlight w:val="magenta"/>
+          <w:u w:val="single"/>
+        </w:rPr>
+      </w:pPr>
+      <w:r>
+        <w:rPr>
+          <w:rFonts w:asciiTheme="minorHAnsi" w:hAnsiTheme="minorHAnsi" w:cstheme="minorHAnsi"/>
+          <w:i/>
+          <w:iCs/>
+          <w:highlight w:val="magenta"/>
+          <w:u w:val="single"/>
+        </w:rPr>
+        <w:t>Pushing your Feature Branch:</w:t>
+      </w:r>
+    </w:p>
+    <w:p>
+      <w:pPr>
+        <w:rPr>
+          <w:rFonts w:asciiTheme="minorHAnsi" w:hAnsiTheme="minorHAnsi" w:cstheme="minorHAnsi"/>
+          <w:highlight w:val="magenta"/>
+        </w:rPr>
+      </w:pPr>
+    </w:p>
+    <w:p>
+      <w:pPr>
+        <w:rPr>
+          <w:rFonts w:asciiTheme="minorHAnsi" w:hAnsiTheme="minorHAnsi" w:cstheme="minorHAnsi"/>
+          <w:highlight w:val="magenta"/>
+        </w:rPr>
+      </w:pPr>
+      <w:r>
+        <w:rPr>
+          <w:rFonts w:asciiTheme="minorHAnsi" w:hAnsiTheme="minorHAnsi" w:cstheme="minorHAnsi"/>
+          <w:highlight w:val="magenta"/>
+        </w:rPr>
+        <w:t>2</w:t>
+      </w:r>
+      <w:r>
+        <w:rPr>
+          <w:rFonts w:asciiTheme="minorHAnsi" w:hAnsiTheme="minorHAnsi" w:cstheme="minorHAnsi"/>
+          <w:highlight w:val="magenta"/>
+        </w:rPr>
+        <w:t>0</w:t>
+      </w:r>
+      <w:r>
+        <w:rPr>
+          <w:rFonts w:asciiTheme="minorHAnsi" w:hAnsiTheme="minorHAnsi" w:cstheme="minorHAnsi"/>
+          <w:highlight w:val="magenta"/>
+        </w:rPr>
+        <w:t>.</w:t>
+      </w:r>
+      <w:r>
+        <w:rPr>
+          <w:rFonts w:asciiTheme="minorHAnsi" w:hAnsiTheme="minorHAnsi" w:cstheme="minorHAnsi"/>
+          <w:i/>
+          <w:iCs/>
+          <w:highlight w:val="magenta"/>
+        </w:rPr>
+        <w:t xml:space="preserve"> </w:t>
+      </w:r>
+      <w:r>
+        <w:rPr>
+          <w:rFonts w:asciiTheme="minorHAnsi" w:hAnsiTheme="minorHAnsi" w:cstheme="minorHAnsi"/>
+          <w:highlight w:val="magenta"/>
+        </w:rPr>
+        <w:t xml:space="preserve">The </w:t>
+      </w:r>
+      <w:r>
+        <w:rPr>
+          <w:rFonts w:ascii="Courier" w:hAnsi="Courier" w:cstheme="minorHAnsi"/>
+          <w:highlight w:val="magenta"/>
+        </w:rPr>
+        <w:t>git push &lt;remote repo name&gt; &lt;branch&gt;</w:t>
+      </w:r>
+      <w:r>
+        <w:rPr>
+          <w:rFonts w:asciiTheme="minorHAnsi" w:hAnsiTheme="minorHAnsi" w:cstheme="minorHAnsi"/>
+          <w:highlight w:val="magenta"/>
+        </w:rPr>
+        <w:t xml:space="preserve"> command will push the specified branch of your local repo to the specified remote repo (i.e. on GitHub).  </w:t>
+      </w:r>
+    </w:p>
+    <w:p>
+      <w:pPr>
+        <w:rPr>
+          <w:rFonts w:asciiTheme="minorHAnsi" w:hAnsiTheme="minorHAnsi" w:cstheme="minorHAnsi"/>
+          <w:highlight w:val="magenta"/>
+        </w:rPr>
+      </w:pPr>
+    </w:p>
+    <w:p>
+      <w:pPr>
+        <w:rPr>
+          <w:rFonts w:asciiTheme="minorHAnsi" w:hAnsiTheme="minorHAnsi" w:cstheme="minorHAnsi"/>
+          <w:b/>
+          <w:bCs/>
+          <w:highlight w:val="magenta"/>
+        </w:rPr>
+      </w:pPr>
+      <w:r>
+        <w:rPr>
+          <w:rFonts w:asciiTheme="minorHAnsi" w:hAnsiTheme="minorHAnsi" w:cstheme="minorHAnsi"/>
+          <w:highlight w:val="magenta"/>
+        </w:rPr>
+        <w:t xml:space="preserve"> Use a command that will push </w:t>
+      </w:r>
+      <w:r>
+        <w:rPr>
+          <w:rFonts w:asciiTheme="minorHAnsi" w:hAnsiTheme="minorHAnsi" w:cstheme="minorHAnsi"/>
+          <w:i/>
+          <w:iCs/>
+          <w:highlight w:val="magenta"/>
+        </w:rPr>
+        <w:t>your feature branch</w:t>
+      </w:r>
+      <w:r>
+        <w:rPr>
+          <w:rFonts w:asciiTheme="minorHAnsi" w:hAnsiTheme="minorHAnsi" w:cstheme="minorHAnsi"/>
+          <w:highlight w:val="magenta"/>
+        </w:rPr>
+        <w:t xml:space="preserve"> from your local repo to your </w:t>
+      </w:r>
+      <w:r>
+        <w:rPr>
+          <w:rFonts w:asciiTheme="minorHAnsi" w:hAnsiTheme="minorHAnsi" w:cstheme="minorHAnsi"/>
+          <w:i/>
+          <w:iCs/>
+          <w:highlight w:val="magenta"/>
+        </w:rPr>
+        <w:t>origin</w:t>
+      </w:r>
+      <w:r>
+        <w:rPr>
+          <w:rFonts w:asciiTheme="minorHAnsi" w:hAnsiTheme="minorHAnsi" w:cstheme="minorHAnsi"/>
+          <w:highlight w:val="magenta"/>
+        </w:rPr>
+        <w:t xml:space="preserve"> repo on GitHub. Notes: You can use the name of the remote repo, so you do not need to use the full URL.  You will also need to paste your PAT as the password when it is requested.  </w:t>
+      </w:r>
+    </w:p>
+    <w:p>
+      <w:pPr>
+        <w:ind w:left="288"/>
+        <w:rPr>
+          <w:rFonts w:asciiTheme="minorHAnsi" w:hAnsiTheme="minorHAnsi" w:cstheme="minorHAnsi"/>
+          <w:highlight w:val="magenta"/>
+        </w:rPr>
+      </w:pPr>
+    </w:p>
+    <w:p>
+      <w:pPr>
+        <w:rPr>
+          <w:rFonts w:asciiTheme="minorHAnsi" w:hAnsiTheme="minorHAnsi" w:cstheme="minorHAnsi"/>
+          <w:highlight w:val="magenta"/>
+        </w:rPr>
+      </w:pPr>
+      <w:r>
+        <w:rPr>
+          <w:rFonts w:asciiTheme="minorHAnsi" w:hAnsiTheme="minorHAnsi" w:cstheme="minorHAnsi"/>
+          <w:highlight w:val="magenta"/>
+        </w:rPr>
+        <w:t>Give a screenshot of your command the output it generates.</w:t>
+      </w:r>
+    </w:p>
+    <w:p>
+      <w:pPr>
+        <w:rPr>
+          <w:rFonts w:asciiTheme="minorHAnsi" w:hAnsiTheme="minorHAnsi" w:cstheme="minorHAnsi"/>
+          <w:b/>
+          <w:bCs/>
+          <w:highlight w:val="magenta"/>
+          <w:u w:val="single"/>
+        </w:rPr>
+      </w:pPr>
+    </w:p>
+    <w:p>
+      <w:pPr>
+        <w:pBdr>
+          <w:top w:val="thickThinSmallGap" w:sz="24" w:space="4" w:color="0070C0"/>
+          <w:left w:val="thickThinSmallGap" w:sz="24" w:space="4" w:color="0070C0"/>
+          <w:bottom w:val="thickThinSmallGap" w:sz="24" w:space="4" w:color="0070C0"/>
+          <w:right w:val="thickThinSmallGap" w:sz="24" w:space="4" w:color="0070C0"/>
+        </w:pBdr>
+        <w:rPr>
+          <w:rFonts w:asciiTheme="minorHAnsi" w:hAnsiTheme="minorHAnsi" w:cstheme="minorHAnsi"/>
+          <w:highlight w:val="magenta"/>
+        </w:rPr>
+      </w:pPr>
+    </w:p>
+    <w:p>
+      <w:pPr>
+        <w:rPr>
+          <w:rFonts w:asciiTheme="minorHAnsi" w:hAnsiTheme="minorHAnsi" w:cstheme="minorHAnsi"/>
+          <w:highlight w:val="magenta"/>
+        </w:rPr>
+      </w:pPr>
+    </w:p>
+    <w:p>
+      <w:pPr>
+        <w:rPr>
+          <w:rFonts w:asciiTheme="minorHAnsi" w:hAnsiTheme="minorHAnsi" w:cstheme="minorHAnsi"/>
+          <w:highlight w:val="magenta"/>
+        </w:rPr>
+      </w:pPr>
+      <w:r>
+        <w:rPr>
+          <w:rFonts w:asciiTheme="minorHAnsi" w:hAnsiTheme="minorHAnsi" w:cstheme="minorHAnsi"/>
+          <w:highlight w:val="magenta"/>
+        </w:rPr>
+        <w:t>21. When you attempted to push in question 20, y</w:t>
+      </w:r>
+      <w:r>
+        <w:rPr>
+          <w:rFonts w:asciiTheme="minorHAnsi" w:hAnsiTheme="minorHAnsi" w:cstheme="minorHAnsi"/>
+          <w:highlight w:val="magenta"/>
+        </w:rPr>
+        <w:t xml:space="preserve">ou </w:t>
+      </w:r>
+      <w:r>
+        <w:rPr>
+          <w:rFonts w:asciiTheme="minorHAnsi" w:hAnsiTheme="minorHAnsi" w:cstheme="minorHAnsi"/>
+          <w:highlight w:val="magenta"/>
+        </w:rPr>
+        <w:t>should have gotten</w:t>
+      </w:r>
+      <w:r>
+        <w:rPr>
+          <w:rFonts w:asciiTheme="minorHAnsi" w:hAnsiTheme="minorHAnsi" w:cstheme="minorHAnsi"/>
+          <w:highlight w:val="magenta"/>
+        </w:rPr>
+        <w:t xml:space="preserve"> an authorization error</w:t>
+      </w:r>
+      <w:r>
+        <w:rPr>
+          <w:rFonts w:asciiTheme="minorHAnsi" w:hAnsiTheme="minorHAnsi" w:cstheme="minorHAnsi"/>
+          <w:highlight w:val="magenta"/>
+        </w:rPr>
+        <w:t xml:space="preserve">. When this happens </w:t>
+      </w:r>
+      <w:proofErr w:type="spellStart"/>
+      <w:r>
+        <w:rPr>
+          <w:rFonts w:asciiTheme="minorHAnsi" w:hAnsiTheme="minorHAnsi" w:cstheme="minorHAnsi"/>
+          <w:highlight w:val="magenta"/>
+        </w:rPr>
+        <w:t>VSCode</w:t>
+      </w:r>
+      <w:proofErr w:type="spellEnd"/>
+      <w:r>
+        <w:rPr>
+          <w:rFonts w:asciiTheme="minorHAnsi" w:hAnsiTheme="minorHAnsi" w:cstheme="minorHAnsi"/>
+          <w:highlight w:val="magenta"/>
+        </w:rPr>
+        <w:t xml:space="preserve"> will prompt you in the lower right to open </w:t>
+      </w:r>
+      <w:proofErr w:type="spellStart"/>
+      <w:r>
+        <w:rPr>
+          <w:rFonts w:asciiTheme="minorHAnsi" w:hAnsiTheme="minorHAnsi" w:cstheme="minorHAnsi"/>
+          <w:highlight w:val="magenta"/>
+        </w:rPr>
+        <w:t>GitPod</w:t>
+      </w:r>
+      <w:proofErr w:type="spellEnd"/>
+      <w:r>
+        <w:rPr>
+          <w:rFonts w:asciiTheme="minorHAnsi" w:hAnsiTheme="minorHAnsi" w:cstheme="minorHAnsi"/>
+          <w:highlight w:val="magenta"/>
+        </w:rPr>
+        <w:t xml:space="preserve"> and configure the authorization. Do that. When done, return to your </w:t>
+      </w:r>
+      <w:proofErr w:type="spellStart"/>
+      <w:r>
+        <w:rPr>
+          <w:rFonts w:asciiTheme="minorHAnsi" w:hAnsiTheme="minorHAnsi" w:cstheme="minorHAnsi"/>
+          <w:highlight w:val="magenta"/>
+        </w:rPr>
+        <w:t>GitPod</w:t>
+      </w:r>
+      <w:proofErr w:type="spellEnd"/>
+      <w:r>
+        <w:rPr>
+          <w:rFonts w:asciiTheme="minorHAnsi" w:hAnsiTheme="minorHAnsi" w:cstheme="minorHAnsi"/>
+          <w:highlight w:val="magenta"/>
+        </w:rPr>
+        <w:t xml:space="preserve"> workspace and try the push again. It should work.</w:t>
+      </w:r>
+    </w:p>
+    <w:p>
+      <w:pPr>
+        <w:rPr>
+          <w:rFonts w:asciiTheme="minorHAnsi" w:hAnsiTheme="minorHAnsi" w:cstheme="minorHAnsi"/>
+          <w:highlight w:val="magenta"/>
+        </w:rPr>
+      </w:pPr>
+    </w:p>
+    <w:p>
+      <w:pPr>
+        <w:rPr>
+          <w:rFonts w:asciiTheme="minorHAnsi" w:hAnsiTheme="minorHAnsi" w:cstheme="minorHAnsi"/>
+        </w:rPr>
+      </w:pPr>
+      <w:r>
+        <w:rPr>
+          <w:rFonts w:asciiTheme="minorHAnsi" w:hAnsiTheme="minorHAnsi" w:cstheme="minorHAnsi"/>
+          <w:highlight w:val="magenta"/>
+        </w:rPr>
+        <w:t xml:space="preserve">If you get the same pop up, open it again. Look for the GitHub authorization. Click the "..." menu next to it and edit it. Ensure that "repo" with read/write permissions are set and save it. It will send you to GitHub to complete the authorization. When done, return to your </w:t>
+      </w:r>
+      <w:proofErr w:type="spellStart"/>
+      <w:r>
+        <w:rPr>
+          <w:rFonts w:asciiTheme="minorHAnsi" w:hAnsiTheme="minorHAnsi" w:cstheme="minorHAnsi"/>
+          <w:highlight w:val="magenta"/>
+        </w:rPr>
+        <w:t>GitPod</w:t>
+      </w:r>
+      <w:proofErr w:type="spellEnd"/>
+      <w:r>
+        <w:rPr>
+          <w:rFonts w:asciiTheme="minorHAnsi" w:hAnsiTheme="minorHAnsi" w:cstheme="minorHAnsi"/>
+          <w:highlight w:val="magenta"/>
+        </w:rPr>
+        <w:t xml:space="preserve"> workspace and try the push again. It should work.</w:t>
+      </w:r>
+    </w:p>
+    <w:p>
+      <w:pPr>
+        <w:rPr>
+          <w:rFonts w:asciiTheme="minorHAnsi" w:hAnsiTheme="minorHAnsi" w:cstheme="minorHAnsi"/>
+        </w:rPr>
+      </w:pPr>
+    </w:p>
+    <w:p>
+      <w:pPr>
+        <w:rPr>
+          <w:rFonts w:asciiTheme="minorHAnsi" w:hAnsiTheme="minorHAnsi" w:cstheme="minorHAnsi"/>
           <w:b/>
           <w:bCs/>
           <w:u w:val="single"/>
@@ -6980,6 +7416,7 @@
         <w:rPr>
           <w:noProof/>
         </w:rPr>
+        <w:lastRenderedPageBreak/>
         <w:drawing>
           <wp:anchor distT="0" distB="0" distL="114300" distR="114300" simplePos="0" relativeHeight="23" behindDoc="0" locked="0" layoutInCell="0" allowOverlap="1" wp14:anchorId="714B6FA0" wp14:editId="1C61EF0B">
             <wp:simplePos x="0" y="0"/>
@@ -7521,7 +7958,6 @@
         <w:rPr>
           <w:rFonts w:asciiTheme="minorHAnsi" w:hAnsiTheme="minorHAnsi" w:cstheme="minorHAnsi"/>
         </w:rPr>
-        <w:lastRenderedPageBreak/>
         <w:t xml:space="preserve">This bar specifies the repositories and branches that are involved in the pull request.  That is, they indicate which branch you are requesting to be pulled from which repository and to which branch in which repository you would like it to be merged.  Note that the specific information that you see in your browser will be different than what is shown above.  </w:t>
       </w:r>
     </w:p>
@@ -9205,7 +9641,6 @@
         <w:rPr>
           <w:rFonts w:asciiTheme="minorHAnsi" w:hAnsiTheme="minorHAnsi" w:cstheme="minorHAnsi"/>
         </w:rPr>
-        <w:lastRenderedPageBreak/>
         <w:t xml:space="preserve">23. To </w:t>
       </w:r>
       <w:r>
@@ -9389,6 +9824,7 @@
         <w:rPr>
           <w:rFonts w:asciiTheme="minorHAnsi" w:hAnsiTheme="minorHAnsi" w:cstheme="minorHAnsi"/>
         </w:rPr>
+        <w:lastRenderedPageBreak/>
         <w:t xml:space="preserve">When a PR with one of these lines is merged into the project the listed </w:t>
       </w:r>
       <w:r>
@@ -9942,6 +10378,7 @@
         <w:rPr>
           <w:rFonts w:asciiTheme="minorHAnsi" w:hAnsiTheme="minorHAnsi" w:cstheme="minorHAnsi"/>
         </w:rPr>
+        <w:lastRenderedPageBreak/>
         <w:t xml:space="preserve">It will take a while for this process and </w:t>
       </w:r>
       <w:proofErr w:type="gramStart"/>
@@ -11388,7 +11825,16 @@
                 <w:b/>
                 <w:bCs/>
               </w:rPr>
-              <w:t>Neither Agree nor Disagree</w:t>
+              <w:t xml:space="preserve">Neither Agree </w:t>
+            </w:r>
+            <w:r>
+              <w:rPr>
+                <w:rFonts w:asciiTheme="minorHAnsi" w:hAnsiTheme="minorHAnsi" w:cstheme="minorHAnsi"/>
+                <w:b/>
+                <w:bCs/>
+              </w:rPr>
+              <w:lastRenderedPageBreak/>
+              <w:t>nor Disagree</w:t>
             </w:r>
           </w:p>
         </w:tc>
@@ -11416,6 +11862,7 @@
                 <w:b/>
                 <w:bCs/>
               </w:rPr>
+              <w:lastRenderedPageBreak/>
               <w:t>Disagree</w:t>
             </w:r>
           </w:p>
@@ -15881,7 +16328,6 @@
   <w:style w:type="character" w:default="1" w:styleId="DefaultParagraphFont">
     <w:name w:val="Default Paragraph Font"/>
     <w:uiPriority w:val="1"/>
-    <w:semiHidden/>
     <w:unhideWhenUsed/>
   </w:style>
   <w:style w:type="table" w:default="1" w:styleId="TableNormal">

</xml_diff>

<commit_message>
fix: vscode in gitpod does not prompt for PAT
</commit_message>
<xml_diff>
--- a/materials/activities/2-A-WorkingLocallyAndUpstreaming.docx
+++ b/materials/activities/2-A-WorkingLocallyAndUpstreaming.docx
@@ -402,27 +402,14 @@
                             <w:r>
                               <w:t xml:space="preserve">Figure </w:t>
                             </w:r>
-                            <w:r>
-                              <w:fldChar w:fldCharType="begin"/>
-                            </w:r>
-                            <w:r>
-                              <w:instrText xml:space="preserve"> SEQ Figure \* ARABIC </w:instrText>
-                            </w:r>
-                            <w:r>
-                              <w:fldChar w:fldCharType="separate"/>
-                            </w:r>
-                            <w:r>
-                              <w:rPr>
-                                <w:noProof/>
-                              </w:rPr>
-                              <w:t>1</w:t>
-                            </w:r>
-                            <w:r>
-                              <w:rPr>
-                                <w:noProof/>
-                              </w:rPr>
-                              <w:fldChar w:fldCharType="end"/>
-                            </w:r>
+                            <w:fldSimple w:instr=" SEQ Figure \* ARABIC ">
+                              <w:r>
+                                <w:rPr>
+                                  <w:noProof/>
+                                </w:rPr>
+                                <w:t>1</w:t>
+                              </w:r>
+                            </w:fldSimple>
                             <w:r>
                               <w:t xml:space="preserve"> - Fork, Clone and Local Files</w:t>
                             </w:r>
@@ -1598,38 +1585,20 @@
                             <w:r>
                               <w:t xml:space="preserve">Figure </w:t>
                             </w:r>
-                            <w:r>
-                              <w:fldChar w:fldCharType="begin"/>
-                            </w:r>
-                            <w:r>
-                              <w:instrText xml:space="preserve"> SEQ Figure \* ARABIC </w:instrText>
-                            </w:r>
-                            <w:r>
-                              <w:fldChar w:fldCharType="separate"/>
-                            </w:r>
-                            <w:r>
-                              <w:rPr>
-                                <w:noProof/>
-                              </w:rPr>
-                              <w:t>2</w:t>
-                            </w:r>
-                            <w:r>
-                              <w:rPr>
-                                <w:noProof/>
-                              </w:rPr>
-                              <w:fldChar w:fldCharType="end"/>
-                            </w:r>
+                            <w:fldSimple w:instr=" SEQ Figure \* ARABIC ">
+                              <w:r>
+                                <w:rPr>
+                                  <w:noProof/>
+                                </w:rPr>
+                                <w:t>2</w:t>
+                              </w:r>
+                            </w:fldSimple>
                             <w:r>
                               <w:t xml:space="preserve"> </w:t>
                             </w:r>
                             <w:r>
-                              <w:t xml:space="preserve">- Create feature branch and </w:t>
+                              <w:t>- Create feature branch and switch</w:t>
                             </w:r>
-                            <w:proofErr w:type="gramStart"/>
-                            <w:r>
-                              <w:t>switch</w:t>
-                            </w:r>
-                            <w:proofErr w:type="gramEnd"/>
                           </w:p>
                         </w:txbxContent>
                       </wps:txbx>
@@ -1859,21 +1828,7 @@
         <w:rPr>
           <w:rFonts w:asciiTheme="minorHAnsi" w:hAnsiTheme="minorHAnsi" w:cstheme="minorHAnsi"/>
         </w:rPr>
-        <w:t xml:space="preserve"> command provides the </w:t>
-      </w:r>
-      <w:proofErr w:type="gramStart"/>
-      <w:r>
-        <w:rPr>
-          <w:rFonts w:asciiTheme="minorHAnsi" w:hAnsiTheme="minorHAnsi" w:cstheme="minorHAnsi"/>
-        </w:rPr>
-        <w:t>current status</w:t>
-      </w:r>
-      <w:proofErr w:type="gramEnd"/>
-      <w:r>
-        <w:rPr>
-          <w:rFonts w:asciiTheme="minorHAnsi" w:hAnsiTheme="minorHAnsi" w:cstheme="minorHAnsi"/>
-        </w:rPr>
-        <w:t xml:space="preserve"> of your local repo.  Use the</w:t>
+        <w:t xml:space="preserve"> command provides the current status of your local repo.  Use the</w:t>
       </w:r>
     </w:p>
     <w:p>
@@ -1892,21 +1847,7 @@
         <w:rPr>
           <w:rFonts w:asciiTheme="minorHAnsi" w:hAnsiTheme="minorHAnsi" w:cstheme="minorHAnsi"/>
         </w:rPr>
-        <w:t xml:space="preserve"> command to see the </w:t>
-      </w:r>
-      <w:proofErr w:type="gramStart"/>
-      <w:r>
-        <w:rPr>
-          <w:rFonts w:asciiTheme="minorHAnsi" w:hAnsiTheme="minorHAnsi" w:cstheme="minorHAnsi"/>
-        </w:rPr>
-        <w:t>current status</w:t>
-      </w:r>
-      <w:proofErr w:type="gramEnd"/>
-      <w:r>
-        <w:rPr>
-          <w:rFonts w:asciiTheme="minorHAnsi" w:hAnsiTheme="minorHAnsi" w:cstheme="minorHAnsi"/>
-        </w:rPr>
-        <w:t xml:space="preserve"> of your local </w:t>
+        <w:t xml:space="preserve"> command to see the current status of your local </w:t>
       </w:r>
       <w:r>
         <w:rPr>
@@ -2934,27 +2875,14 @@
                             <w:r>
                               <w:t xml:space="preserve">Figure </w:t>
                             </w:r>
-                            <w:r>
-                              <w:fldChar w:fldCharType="begin"/>
-                            </w:r>
-                            <w:r>
-                              <w:instrText xml:space="preserve"> SEQ Figure \* ARABIC </w:instrText>
-                            </w:r>
-                            <w:r>
-                              <w:fldChar w:fldCharType="separate"/>
-                            </w:r>
-                            <w:r>
-                              <w:rPr>
-                                <w:noProof/>
-                              </w:rPr>
-                              <w:t>3</w:t>
-                            </w:r>
-                            <w:r>
-                              <w:rPr>
-                                <w:noProof/>
-                              </w:rPr>
-                              <w:fldChar w:fldCharType="end"/>
-                            </w:r>
+                            <w:fldSimple w:instr=" SEQ Figure \* ARABIC ">
+                              <w:r>
+                                <w:rPr>
+                                  <w:noProof/>
+                                </w:rPr>
+                                <w:t>3</w:t>
+                              </w:r>
+                            </w:fldSimple>
                             <w:r>
                               <w:t xml:space="preserve"> - Editing Local Files on a Feature Branch</w:t>
                             </w:r>
@@ -3021,19 +2949,11 @@
           </mc:Fallback>
         </mc:AlternateContent>
       </w:r>
-      <w:proofErr w:type="gramStart"/>
-      <w:r>
-        <w:rPr>
-          <w:rFonts w:asciiTheme="minorHAnsi" w:hAnsiTheme="minorHAnsi" w:cstheme="minorHAnsi"/>
-        </w:rPr>
-        <w:t>Figure 3,</w:t>
-      </w:r>
-      <w:proofErr w:type="gramEnd"/>
-      <w:r>
-        <w:rPr>
-          <w:rFonts w:asciiTheme="minorHAnsi" w:hAnsiTheme="minorHAnsi" w:cstheme="minorHAnsi"/>
-        </w:rPr>
-        <w:t xml:space="preserve"> now illustrates the situation when the Local Files have been edited. Back in Figure 2, the Local Files in your feature branch were drawn in green. This reflected that they were, at that time, an exact copy of the last commit on the </w:t>
+      <w:r>
+        <w:rPr>
+          <w:rFonts w:asciiTheme="minorHAnsi" w:hAnsiTheme="minorHAnsi" w:cstheme="minorHAnsi"/>
+        </w:rPr>
+        <w:t xml:space="preserve">Figure 3, now illustrates the situation when the Local Files have been edited. Back in Figure 2, the Local Files in your feature branch were drawn in green. This reflected that they were, at that time, an exact copy of the last commit on the </w:t>
       </w:r>
       <w:r>
         <w:rPr>
@@ -3077,21 +2997,7 @@
         <w:rPr>
           <w:rFonts w:asciiTheme="minorHAnsi" w:hAnsiTheme="minorHAnsi" w:cstheme="minorHAnsi"/>
         </w:rPr>
-        <w:t xml:space="preserve">8. Now it is time to make the changes to your local files </w:t>
-      </w:r>
-      <w:proofErr w:type="gramStart"/>
-      <w:r>
-        <w:rPr>
-          <w:rFonts w:asciiTheme="minorHAnsi" w:hAnsiTheme="minorHAnsi" w:cstheme="minorHAnsi"/>
-        </w:rPr>
-        <w:t>in order to</w:t>
-      </w:r>
-      <w:proofErr w:type="gramEnd"/>
-      <w:r>
-        <w:rPr>
-          <w:rFonts w:asciiTheme="minorHAnsi" w:hAnsiTheme="minorHAnsi" w:cstheme="minorHAnsi"/>
-        </w:rPr>
-        <w:t xml:space="preserve"> fix the issue that you claimed in the issue tracker.</w:t>
+        <w:t>8. Now it is time to make the changes to your local files in order to fix the issue that you claimed in the issue tracker.</w:t>
       </w:r>
     </w:p>
     <w:p>
@@ -3484,7 +3390,6 @@
         </w:rPr>
         <w:t xml:space="preserve"> is just short for </w:t>
       </w:r>
-      <w:proofErr w:type="gramStart"/>
       <w:r>
         <w:rPr>
           <w:rFonts w:asciiTheme="minorHAnsi" w:hAnsiTheme="minorHAnsi" w:cstheme="minorHAnsi"/>
@@ -3497,14 +3402,7 @@
         <w:rPr>
           <w:rFonts w:asciiTheme="minorHAnsi" w:hAnsiTheme="minorHAnsi" w:cstheme="minorHAnsi"/>
         </w:rPr>
-        <w:t>, and</w:t>
-      </w:r>
-      <w:proofErr w:type="gramEnd"/>
-      <w:r>
-        <w:rPr>
-          <w:rFonts w:asciiTheme="minorHAnsi" w:hAnsiTheme="minorHAnsi" w:cstheme="minorHAnsi"/>
-        </w:rPr>
-        <w:t xml:space="preserve"> is called this because it is used to show differences. By </w:t>
+        <w:t xml:space="preserve">, and is called this because it is used to show differences. By </w:t>
       </w:r>
       <w:proofErr w:type="gramStart"/>
       <w:r>
@@ -3785,27 +3683,14 @@
                             <w:r>
                               <w:t xml:space="preserve">Figure </w:t>
                             </w:r>
-                            <w:r>
-                              <w:fldChar w:fldCharType="begin"/>
-                            </w:r>
-                            <w:r>
-                              <w:instrText xml:space="preserve"> SEQ Figure \* ARABIC </w:instrText>
-                            </w:r>
-                            <w:r>
-                              <w:fldChar w:fldCharType="separate"/>
-                            </w:r>
-                            <w:r>
-                              <w:rPr>
-                                <w:noProof/>
-                              </w:rPr>
-                              <w:t>4</w:t>
-                            </w:r>
-                            <w:r>
-                              <w:rPr>
-                                <w:noProof/>
-                              </w:rPr>
-                              <w:fldChar w:fldCharType="end"/>
-                            </w:r>
+                            <w:fldSimple w:instr=" SEQ Figure \* ARABIC ">
+                              <w:r>
+                                <w:rPr>
+                                  <w:noProof/>
+                                </w:rPr>
+                                <w:t>4</w:t>
+                              </w:r>
+                            </w:fldSimple>
                             <w:r>
                               <w:t xml:space="preserve"> - Staging Changes and Committing</w:t>
                             </w:r>
@@ -5529,21 +5414,7 @@
         <w:rPr>
           <w:rFonts w:asciiTheme="minorHAnsi" w:hAnsiTheme="minorHAnsi" w:cstheme="minorHAnsi"/>
         </w:rPr>
-        <w:t xml:space="preserve"> commits </w:t>
-      </w:r>
-      <w:proofErr w:type="gramStart"/>
-      <w:r>
-        <w:rPr>
-          <w:rFonts w:asciiTheme="minorHAnsi" w:hAnsiTheme="minorHAnsi" w:cstheme="minorHAnsi"/>
-        </w:rPr>
-        <w:t>all of</w:t>
-      </w:r>
-      <w:proofErr w:type="gramEnd"/>
-      <w:r>
-        <w:rPr>
-          <w:rFonts w:asciiTheme="minorHAnsi" w:hAnsiTheme="minorHAnsi" w:cstheme="minorHAnsi"/>
-        </w:rPr>
-        <w:t xml:space="preserve"> the staged files to the currently active branch with the specified commit message.  Use the </w:t>
+        <w:t xml:space="preserve"> commits all of the staged files to the currently active branch with the specified commit message.  Use the </w:t>
       </w:r>
       <w:r>
         <w:rPr>
@@ -6039,21 +5910,7 @@
         <w:rPr>
           <w:rFonts w:asciiTheme="minorHAnsi" w:hAnsiTheme="minorHAnsi" w:cstheme="minorHAnsi"/>
         </w:rPr>
-        <w:t xml:space="preserve">You have made the changes necessary to address the issue you were assigned, and you are now ready to upstream those changes.  </w:t>
-      </w:r>
-      <w:proofErr w:type="gramStart"/>
-      <w:r>
-        <w:rPr>
-          <w:rFonts w:asciiTheme="minorHAnsi" w:hAnsiTheme="minorHAnsi" w:cstheme="minorHAnsi"/>
-        </w:rPr>
-        <w:t>In order to</w:t>
-      </w:r>
-      <w:proofErr w:type="gramEnd"/>
-      <w:r>
-        <w:rPr>
-          <w:rFonts w:asciiTheme="minorHAnsi" w:hAnsiTheme="minorHAnsi" w:cstheme="minorHAnsi"/>
-        </w:rPr>
-        <w:t xml:space="preserve"> do that, the first step is to get the changes you have made into GitHub so that the upstream maintainers can be told about them.  As shown in Figure 5, this is done by </w:t>
+        <w:t xml:space="preserve">You have made the changes necessary to address the issue you were assigned, and you are now ready to upstream those changes.  In order to do that, the first step is to get the changes you have made into GitHub so that the upstream maintainers can be told about them.  As shown in Figure 5, this is done by </w:t>
       </w:r>
       <w:r>
         <w:rPr>
@@ -6158,27 +6015,14 @@
                             <w:r>
                               <w:t xml:space="preserve">Figure </w:t>
                             </w:r>
-                            <w:r>
-                              <w:fldChar w:fldCharType="begin"/>
-                            </w:r>
-                            <w:r>
-                              <w:instrText xml:space="preserve"> SEQ Figure \* ARABIC </w:instrText>
-                            </w:r>
-                            <w:r>
-                              <w:fldChar w:fldCharType="separate"/>
-                            </w:r>
-                            <w:r>
-                              <w:rPr>
-                                <w:noProof/>
-                              </w:rPr>
-                              <w:t>5</w:t>
-                            </w:r>
-                            <w:r>
-                              <w:rPr>
-                                <w:noProof/>
-                              </w:rPr>
-                              <w:fldChar w:fldCharType="end"/>
-                            </w:r>
+                            <w:fldSimple w:instr=" SEQ Figure \* ARABIC ">
+                              <w:r>
+                                <w:rPr>
+                                  <w:noProof/>
+                                </w:rPr>
+                                <w:t>5</w:t>
+                              </w:r>
+                            </w:fldSimple>
                             <w:r>
                               <w:t xml:space="preserve"> - Push Feature Branch to Origin</w:t>
                             </w:r>
@@ -6261,21 +6105,7 @@
         <w:rPr>
           <w:rFonts w:asciiTheme="minorHAnsi" w:hAnsiTheme="minorHAnsi" w:cstheme="minorHAnsi"/>
         </w:rPr>
-        <w:t xml:space="preserve"> (lower case L, not one) command lists </w:t>
-      </w:r>
-      <w:proofErr w:type="gramStart"/>
-      <w:r>
-        <w:rPr>
-          <w:rFonts w:asciiTheme="minorHAnsi" w:hAnsiTheme="minorHAnsi" w:cstheme="minorHAnsi"/>
-        </w:rPr>
-        <w:t>all of</w:t>
-      </w:r>
-      <w:proofErr w:type="gramEnd"/>
-      <w:r>
-        <w:rPr>
-          <w:rFonts w:asciiTheme="minorHAnsi" w:hAnsiTheme="minorHAnsi" w:cstheme="minorHAnsi"/>
-        </w:rPr>
-        <w:t xml:space="preserve"> the branches that exist in your local repository. What branches are in your local repository?</w:t>
+        <w:t xml:space="preserve"> (lower case L, not one) command lists all of the branches that exist in your local repository. What branches are in your local repository?</w:t>
       </w:r>
     </w:p>
     <w:p>
@@ -6408,37 +6238,21 @@
           <w:rFonts w:asciiTheme="minorHAnsi" w:hAnsiTheme="minorHAnsi" w:cstheme="minorHAnsi"/>
           <w:highlight w:val="green"/>
         </w:rPr>
-        <w:t xml:space="preserve"> from GitHub. A PAT is like a password but has some security benefits.  </w:t>
-      </w:r>
-      <w:proofErr w:type="gramStart"/>
+        <w:t xml:space="preserve"> from GitHub. A PAT is like a password but has some security benefits.  In particular</w:t>
+      </w:r>
       <w:r>
         <w:rPr>
           <w:rFonts w:asciiTheme="minorHAnsi" w:hAnsiTheme="minorHAnsi" w:cstheme="minorHAnsi"/>
           <w:highlight w:val="green"/>
         </w:rPr>
-        <w:t>In particular</w:t>
+        <w:t>,</w:t>
       </w:r>
       <w:r>
         <w:rPr>
           <w:rFonts w:asciiTheme="minorHAnsi" w:hAnsiTheme="minorHAnsi" w:cstheme="minorHAnsi"/>
           <w:highlight w:val="green"/>
         </w:rPr>
-        <w:t>,</w:t>
-      </w:r>
-      <w:r>
-        <w:rPr>
-          <w:rFonts w:asciiTheme="minorHAnsi" w:hAnsiTheme="minorHAnsi" w:cstheme="minorHAnsi"/>
-          <w:highlight w:val="green"/>
-        </w:rPr>
-        <w:t xml:space="preserve"> you</w:t>
-      </w:r>
-      <w:proofErr w:type="gramEnd"/>
-      <w:r>
-        <w:rPr>
-          <w:rFonts w:asciiTheme="minorHAnsi" w:hAnsiTheme="minorHAnsi" w:cstheme="minorHAnsi"/>
-          <w:highlight w:val="green"/>
-        </w:rPr>
-        <w:t xml:space="preserve"> can have multiple different </w:t>
+        <w:t xml:space="preserve"> you can have multiple different </w:t>
       </w:r>
       <w:proofErr w:type="spellStart"/>
       <w:r>
@@ -7083,21 +6897,7 @@
           <w:rFonts w:asciiTheme="minorHAnsi" w:hAnsiTheme="minorHAnsi" w:cstheme="minorHAnsi"/>
           <w:highlight w:val="magenta"/>
         </w:rPr>
-        <w:t>2</w:t>
-      </w:r>
-      <w:r>
-        <w:rPr>
-          <w:rFonts w:asciiTheme="minorHAnsi" w:hAnsiTheme="minorHAnsi" w:cstheme="minorHAnsi"/>
-          <w:highlight w:val="magenta"/>
-        </w:rPr>
-        <w:t>0</w:t>
-      </w:r>
-      <w:r>
-        <w:rPr>
-          <w:rFonts w:asciiTheme="minorHAnsi" w:hAnsiTheme="minorHAnsi" w:cstheme="minorHAnsi"/>
-          <w:highlight w:val="magenta"/>
-        </w:rPr>
-        <w:t>.</w:t>
+        <w:t>20.</w:t>
       </w:r>
       <w:r>
         <w:rPr>
@@ -7184,7 +6984,7 @@
           <w:rFonts w:asciiTheme="minorHAnsi" w:hAnsiTheme="minorHAnsi" w:cstheme="minorHAnsi"/>
           <w:highlight w:val="magenta"/>
         </w:rPr>
-        <w:t xml:space="preserve"> repo on GitHub. Notes: You can use the name of the remote repo, so you do not need to use the full URL.  You will also need to paste your PAT as the password when it is requested.  </w:t>
+        <w:t xml:space="preserve"> repo on GitHub. Notes: You can use the name of the remote repo, so you do not need to use the full URL.</w:t>
       </w:r>
     </w:p>
     <w:p>
@@ -7256,35 +7056,7 @@
           <w:rFonts w:asciiTheme="minorHAnsi" w:hAnsiTheme="minorHAnsi" w:cstheme="minorHAnsi"/>
           <w:highlight w:val="magenta"/>
         </w:rPr>
-        <w:t>21. When you attempted to push in question 20, y</w:t>
-      </w:r>
-      <w:r>
-        <w:rPr>
-          <w:rFonts w:asciiTheme="minorHAnsi" w:hAnsiTheme="minorHAnsi" w:cstheme="minorHAnsi"/>
-          <w:highlight w:val="magenta"/>
-        </w:rPr>
-        <w:t xml:space="preserve">ou </w:t>
-      </w:r>
-      <w:r>
-        <w:rPr>
-          <w:rFonts w:asciiTheme="minorHAnsi" w:hAnsiTheme="minorHAnsi" w:cstheme="minorHAnsi"/>
-          <w:highlight w:val="magenta"/>
-        </w:rPr>
-        <w:t>should have gotten</w:t>
-      </w:r>
-      <w:r>
-        <w:rPr>
-          <w:rFonts w:asciiTheme="minorHAnsi" w:hAnsiTheme="minorHAnsi" w:cstheme="minorHAnsi"/>
-          <w:highlight w:val="magenta"/>
-        </w:rPr>
-        <w:t xml:space="preserve"> an authorization error</w:t>
-      </w:r>
-      <w:r>
-        <w:rPr>
-          <w:rFonts w:asciiTheme="minorHAnsi" w:hAnsiTheme="minorHAnsi" w:cstheme="minorHAnsi"/>
-          <w:highlight w:val="magenta"/>
-        </w:rPr>
-        <w:t xml:space="preserve">. When this happens </w:t>
+        <w:t xml:space="preserve">21. When you attempted to push in question 20, you should have gotten an authorization error. When this happens </w:t>
       </w:r>
       <w:proofErr w:type="spellStart"/>
       <w:r>
@@ -7532,27 +7304,14 @@
                             <w:r>
                               <w:t xml:space="preserve">Figure </w:t>
                             </w:r>
-                            <w:r>
-                              <w:fldChar w:fldCharType="begin"/>
-                            </w:r>
-                            <w:r>
-                              <w:instrText xml:space="preserve"> SEQ Figure \* ARABIC </w:instrText>
-                            </w:r>
-                            <w:r>
-                              <w:fldChar w:fldCharType="separate"/>
-                            </w:r>
-                            <w:r>
-                              <w:rPr>
-                                <w:noProof/>
-                              </w:rPr>
-                              <w:t>6</w:t>
-                            </w:r>
-                            <w:r>
-                              <w:rPr>
-                                <w:noProof/>
-                              </w:rPr>
-                              <w:fldChar w:fldCharType="end"/>
-                            </w:r>
+                            <w:fldSimple w:instr=" SEQ Figure \* ARABIC ">
+                              <w:r>
+                                <w:rPr>
+                                  <w:noProof/>
+                                </w:rPr>
+                                <w:t>6</w:t>
+                              </w:r>
+                            </w:fldSimple>
                             <w:r>
                               <w:t xml:space="preserve"> - Making a Pull Request</w:t>
                             </w:r>
@@ -7669,21 +7428,7 @@
         <w:rPr>
           <w:rFonts w:asciiTheme="minorHAnsi" w:hAnsiTheme="minorHAnsi" w:cstheme="minorHAnsi"/>
         </w:rPr>
-        <w:t xml:space="preserve">22. There are </w:t>
-      </w:r>
-      <w:proofErr w:type="gramStart"/>
-      <w:r>
-        <w:rPr>
-          <w:rFonts w:asciiTheme="minorHAnsi" w:hAnsiTheme="minorHAnsi" w:cstheme="minorHAnsi"/>
-        </w:rPr>
-        <w:t>a number of</w:t>
-      </w:r>
-      <w:proofErr w:type="gramEnd"/>
-      <w:r>
-        <w:rPr>
-          <w:rFonts w:asciiTheme="minorHAnsi" w:hAnsiTheme="minorHAnsi" w:cstheme="minorHAnsi"/>
-        </w:rPr>
-        <w:t xml:space="preserve"> different ways to make a pull request in GitHub.  In general, they are all equivalent and it won’t matter which one you use.  The following steps will walk you through one of those ways.</w:t>
+        <w:t>22. There are a number of different ways to make a pull request in GitHub.  In general, they are all equivalent and it won’t matter which one you use.  The following steps will walk you through one of those ways.</w:t>
       </w:r>
     </w:p>
     <w:p>
@@ -7858,21 +7603,7 @@
         <w:rPr>
           <w:rFonts w:asciiTheme="minorHAnsi" w:hAnsiTheme="minorHAnsi" w:cstheme="minorHAnsi"/>
         </w:rPr>
-        <w:t xml:space="preserve">b. A gray bar </w:t>
-      </w:r>
-      <w:proofErr w:type="gramStart"/>
-      <w:r>
-        <w:rPr>
-          <w:rFonts w:asciiTheme="minorHAnsi" w:hAnsiTheme="minorHAnsi" w:cstheme="minorHAnsi"/>
-        </w:rPr>
-        <w:t>similar to</w:t>
-      </w:r>
-      <w:proofErr w:type="gramEnd"/>
-      <w:r>
-        <w:rPr>
-          <w:rFonts w:asciiTheme="minorHAnsi" w:hAnsiTheme="minorHAnsi" w:cstheme="minorHAnsi"/>
-        </w:rPr>
-        <w:t xml:space="preserve"> the one shown below should appear at the top of the page. </w:t>
+        <w:t xml:space="preserve">b. A gray bar similar to the one shown below should appear at the top of the page. </w:t>
       </w:r>
     </w:p>
     <w:p>
@@ -10379,21 +10110,7 @@
           <w:rFonts w:asciiTheme="minorHAnsi" w:hAnsiTheme="minorHAnsi" w:cstheme="minorHAnsi"/>
         </w:rPr>
         <w:lastRenderedPageBreak/>
-        <w:t xml:space="preserve">It will take a while for this process and </w:t>
-      </w:r>
-      <w:proofErr w:type="gramStart"/>
-      <w:r>
-        <w:rPr>
-          <w:rFonts w:asciiTheme="minorHAnsi" w:hAnsiTheme="minorHAnsi" w:cstheme="minorHAnsi"/>
-        </w:rPr>
-        <w:t>all of</w:t>
-      </w:r>
-      <w:proofErr w:type="gramEnd"/>
-      <w:r>
-        <w:rPr>
-          <w:rFonts w:asciiTheme="minorHAnsi" w:hAnsiTheme="minorHAnsi" w:cstheme="minorHAnsi"/>
-        </w:rPr>
-        <w:t xml:space="preserve"> the commands to become a natural part of the way you work.  Until that happens it is often useful to have a short concise cheat sheet of the command for accomplishing each task.  </w:t>
+        <w:t xml:space="preserve">It will take a while for this process and all of the commands to become a natural part of the way you work.  Until that happens it is often useful to have a short concise cheat sheet of the command for accomplishing each task.  </w:t>
       </w:r>
     </w:p>
     <w:p>
@@ -10829,16 +10546,8 @@
               <w:rPr>
                 <w:rFonts w:asciiTheme="minorHAnsi" w:hAnsiTheme="minorHAnsi" w:cstheme="minorHAnsi"/>
               </w:rPr>
-              <w:t xml:space="preserve">Change the active </w:t>
+              <w:t>Change the active branch</w:t>
             </w:r>
-            <w:proofErr w:type="gramStart"/>
-            <w:r>
-              <w:rPr>
-                <w:rFonts w:asciiTheme="minorHAnsi" w:hAnsiTheme="minorHAnsi" w:cstheme="minorHAnsi"/>
-              </w:rPr>
-              <w:t>branch</w:t>
-            </w:r>
-            <w:proofErr w:type="gramEnd"/>
           </w:p>
           <w:p>
             <w:pPr>
@@ -11467,13 +11176,7 @@
         <w:rPr>
           <w:rFonts w:asciiTheme="minorHAnsi" w:hAnsiTheme="minorHAnsi" w:cstheme="minorHAnsi"/>
         </w:rPr>
-        <w:t xml:space="preserve">27. </w:t>
-      </w:r>
-      <w:r>
-        <w:rPr>
-          <w:rFonts w:asciiTheme="minorHAnsi" w:hAnsiTheme="minorHAnsi" w:cstheme="minorHAnsi"/>
-        </w:rPr>
-        <w:t>To help us improve and scope these activities for future semesters please consider providing the following feedback.</w:t>
+        <w:t>27. To help us improve and scope these activities for future semesters please consider providing the following feedback.</w:t>
       </w:r>
     </w:p>
     <w:p>
@@ -14653,13 +14356,7 @@
         <w:rPr>
           <w:rFonts w:asciiTheme="minorHAnsi" w:hAnsiTheme="minorHAnsi" w:cstheme="minorHAnsi"/>
         </w:rPr>
-        <w:t>c</w:t>
-      </w:r>
-      <w:r>
-        <w:rPr>
-          <w:rFonts w:asciiTheme="minorHAnsi" w:hAnsiTheme="minorHAnsi" w:cstheme="minorHAnsi"/>
-        </w:rPr>
-        <w:t xml:space="preserve">. Approximately how much time did you spend on this activity outside of class time?  </w:t>
+        <w:t xml:space="preserve">c. Approximately how much time did you spend on this activity outside of class time?  </w:t>
       </w:r>
     </w:p>
     <w:p>
@@ -14704,27 +14401,7 @@
         <w:rPr>
           <w:rFonts w:asciiTheme="minorHAnsi" w:hAnsiTheme="minorHAnsi" w:cstheme="minorHAnsi"/>
         </w:rPr>
-        <w:t>d</w:t>
-      </w:r>
-      <w:r>
-        <w:rPr>
-          <w:rFonts w:asciiTheme="minorHAnsi" w:hAnsiTheme="minorHAnsi" w:cstheme="minorHAnsi"/>
-        </w:rPr>
-        <w:t xml:space="preserve">. Please comment on any </w:t>
-      </w:r>
-      <w:proofErr w:type="gramStart"/>
-      <w:r>
-        <w:rPr>
-          <w:rFonts w:asciiTheme="minorHAnsi" w:hAnsiTheme="minorHAnsi" w:cstheme="minorHAnsi"/>
-        </w:rPr>
-        <w:t>particular challenges</w:t>
-      </w:r>
-      <w:proofErr w:type="gramEnd"/>
-      <w:r>
-        <w:rPr>
-          <w:rFonts w:asciiTheme="minorHAnsi" w:hAnsiTheme="minorHAnsi" w:cstheme="minorHAnsi"/>
-        </w:rPr>
-        <w:t xml:space="preserve"> you faced in completing this activity.</w:t>
+        <w:t>d. Please comment on any particular challenges you faced in completing this activity.</w:t>
       </w:r>
     </w:p>
     <w:p>
@@ -16328,6 +16005,7 @@
   <w:style w:type="character" w:default="1" w:styleId="DefaultParagraphFont">
     <w:name w:val="Default Paragraph Font"/>
     <w:uiPriority w:val="1"/>
+    <w:semiHidden/>
     <w:unhideWhenUsed/>
   </w:style>
   <w:style w:type="table" w:default="1" w:styleId="TableNormal">

</xml_diff>